<commit_message>
Deploying to gh-pages from @ nlmixr2/nonmem2rx@61082407e6f7f5f38f0276a34588fa9a08a9aa75 🚀
</commit_message>
<xml_diff>
--- a/articles/mod-Word.docx
+++ b/articles/mod-Word.docx
@@ -1942,7 +1942,7 @@
         <w:rPr/>
         <w:t xml:space="preserve"/>
       </w:r>
-      <w:bookmarkEnd w:id="63d38519-541c-4c41-86fe-f3b40a173b04"/>
+      <w:bookmarkEnd w:id="29184e9a-b198-491e-832b-32d08de9dbcf"/>
       <w:r>
         <w:rPr>
           <w:rFonts/>
@@ -2035,7 +2035,7 @@
         </w:rPr>
         <w:t xml:space="preserve">Figure </w:t>
       </w:r>
-      <w:bookmarkStart w:id="7cb692a3-33b1-464f-aa4e-c2c80a2ef3e9" w:name="ind_plots"/>
+      <w:bookmarkStart w:id="d8d7017c-0fda-49c2-97ad-1213ac50e139" w:name="ind_plots"/>
       <w:r>
         <w:rPr/>
         <w:t xml:space="preserve"/>
@@ -2056,7 +2056,7 @@
         <w:rPr/>
         <w:t xml:space="preserve"/>
       </w:r>
-      <w:bookmarkEnd w:id="7cb692a3-33b1-464f-aa4e-c2c80a2ef3e9"/>
+      <w:bookmarkEnd w:id="d8d7017c-0fda-49c2-97ad-1213ac50e139"/>
       <w:r>
         <w:rPr>
           <w:rFonts/>
@@ -2909,7 +2909,7 @@
         </w:rPr>
         <w:t xml:space="preserve">Figure </w:t>
       </w:r>
-      <w:bookmarkStart w:id="4fa880cc-a640-497e-b576-cfd0917ac6e6" w:name="dv_vs_pred_ipred"/>
+      <w:bookmarkStart w:id="31029c22-5bfe-450f-9361-a3cb4007107d" w:name="dv_vs_pred_ipred"/>
       <w:r>
         <w:rPr/>
         <w:t xml:space="preserve"/>
@@ -2930,7 +2930,7 @@
         <w:rPr/>
         <w:t xml:space="preserve"/>
       </w:r>
-      <w:bookmarkEnd w:id="4fa880cc-a640-497e-b576-cfd0917ac6e6"/>
+      <w:bookmarkEnd w:id="31029c22-5bfe-450f-9361-a3cb4007107d"/>
       <w:r>
         <w:rPr>
           <w:rFonts/>
@@ -3015,7 +3015,7 @@
         </w:rPr>
         <w:t xml:space="preserve">Figure </w:t>
       </w:r>
-      <w:bookmarkStart w:id="0040b31c-6278-4afa-8fde-7972a48d86a4" w:name="prm_vs_iteration"/>
+      <w:bookmarkStart w:id="0c9c4445-362f-4281-aadc-fe1a0b880962" w:name="prm_vs_iteration"/>
       <w:r>
         <w:rPr/>
         <w:t xml:space="preserve"/>
@@ -3036,7 +3036,7 @@
         <w:rPr/>
         <w:t xml:space="preserve"/>
       </w:r>
-      <w:bookmarkEnd w:id="0040b31c-6278-4afa-8fde-7972a48d86a4"/>
+      <w:bookmarkEnd w:id="0c9c4445-362f-4281-aadc-fe1a0b880962"/>
       <w:r>
         <w:rPr>
           <w:rFonts/>

</xml_diff>

<commit_message>
Deploying to gh-pages from @ nlmixr2/nonmem2rx@8c975ee597a1f023cee53b0a018f5df56c4b1e18 🚀
</commit_message>
<xml_diff>
--- a/articles/mod-Word.docx
+++ b/articles/mod-Word.docx
@@ -1942,7 +1942,7 @@
         <w:rPr/>
         <w:t xml:space="preserve"/>
       </w:r>
-      <w:bookmarkEnd w:id="29184e9a-b198-491e-832b-32d08de9dbcf"/>
+      <w:bookmarkEnd w:id="cc480981-72c1-4516-8770-3c052543c5d5"/>
       <w:r>
         <w:rPr>
           <w:rFonts/>
@@ -2035,7 +2035,7 @@
         </w:rPr>
         <w:t xml:space="preserve">Figure </w:t>
       </w:r>
-      <w:bookmarkStart w:id="d8d7017c-0fda-49c2-97ad-1213ac50e139" w:name="ind_plots"/>
+      <w:bookmarkStart w:id="f1129c47-70ef-4631-b935-f657496d9575" w:name="ind_plots"/>
       <w:r>
         <w:rPr/>
         <w:t xml:space="preserve"/>
@@ -2056,7 +2056,7 @@
         <w:rPr/>
         <w:t xml:space="preserve"/>
       </w:r>
-      <w:bookmarkEnd w:id="d8d7017c-0fda-49c2-97ad-1213ac50e139"/>
+      <w:bookmarkEnd w:id="f1129c47-70ef-4631-b935-f657496d9575"/>
       <w:r>
         <w:rPr>
           <w:rFonts/>
@@ -2909,7 +2909,7 @@
         </w:rPr>
         <w:t xml:space="preserve">Figure </w:t>
       </w:r>
-      <w:bookmarkStart w:id="31029c22-5bfe-450f-9361-a3cb4007107d" w:name="dv_vs_pred_ipred"/>
+      <w:bookmarkStart w:id="69e4c85d-199d-40d2-88cf-cb287c152fee" w:name="dv_vs_pred_ipred"/>
       <w:r>
         <w:rPr/>
         <w:t xml:space="preserve"/>
@@ -2930,7 +2930,7 @@
         <w:rPr/>
         <w:t xml:space="preserve"/>
       </w:r>
-      <w:bookmarkEnd w:id="31029c22-5bfe-450f-9361-a3cb4007107d"/>
+      <w:bookmarkEnd w:id="69e4c85d-199d-40d2-88cf-cb287c152fee"/>
       <w:r>
         <w:rPr>
           <w:rFonts/>
@@ -3015,7 +3015,7 @@
         </w:rPr>
         <w:t xml:space="preserve">Figure </w:t>
       </w:r>
-      <w:bookmarkStart w:id="0c9c4445-362f-4281-aadc-fe1a0b880962" w:name="prm_vs_iteration"/>
+      <w:bookmarkStart w:id="0a826caa-429e-426a-ae59-a2dacd4781fe" w:name="prm_vs_iteration"/>
       <w:r>
         <w:rPr/>
         <w:t xml:space="preserve"/>
@@ -3036,7 +3036,7 @@
         <w:rPr/>
         <w:t xml:space="preserve"/>
       </w:r>
-      <w:bookmarkEnd w:id="0c9c4445-362f-4281-aadc-fe1a0b880962"/>
+      <w:bookmarkEnd w:id="0a826caa-429e-426a-ae59-a2dacd4781fe"/>
       <w:r>
         <w:rPr>
           <w:rFonts/>

</xml_diff>

<commit_message>
Deploying to gh-pages from @ nlmixr2/nonmem2rx@87685316d09a4c92de985c82b694bd449b24e954 🚀
</commit_message>
<xml_diff>
--- a/articles/mod-Word.docx
+++ b/articles/mod-Word.docx
@@ -1942,7 +1942,7 @@
         <w:rPr/>
         <w:t xml:space="preserve"/>
       </w:r>
-      <w:bookmarkEnd w:id="cc480981-72c1-4516-8770-3c052543c5d5"/>
+      <w:bookmarkEnd w:id="cd437f36-9b36-4d0a-b8e6-92ceebc32c71"/>
       <w:r>
         <w:rPr>
           <w:rFonts/>
@@ -2035,7 +2035,7 @@
         </w:rPr>
         <w:t xml:space="preserve">Figure </w:t>
       </w:r>
-      <w:bookmarkStart w:id="f1129c47-70ef-4631-b935-f657496d9575" w:name="ind_plots"/>
+      <w:bookmarkStart w:id="b5e39d9e-7b23-49f7-82db-48bb525245a3" w:name="ind_plots"/>
       <w:r>
         <w:rPr/>
         <w:t xml:space="preserve"/>
@@ -2056,7 +2056,7 @@
         <w:rPr/>
         <w:t xml:space="preserve"/>
       </w:r>
-      <w:bookmarkEnd w:id="f1129c47-70ef-4631-b935-f657496d9575"/>
+      <w:bookmarkEnd w:id="b5e39d9e-7b23-49f7-82db-48bb525245a3"/>
       <w:r>
         <w:rPr>
           <w:rFonts/>
@@ -2909,7 +2909,7 @@
         </w:rPr>
         <w:t xml:space="preserve">Figure </w:t>
       </w:r>
-      <w:bookmarkStart w:id="69e4c85d-199d-40d2-88cf-cb287c152fee" w:name="dv_vs_pred_ipred"/>
+      <w:bookmarkStart w:id="7143533a-d88f-4ee1-9404-c574077d97bc" w:name="dv_vs_pred_ipred"/>
       <w:r>
         <w:rPr/>
         <w:t xml:space="preserve"/>
@@ -2930,7 +2930,7 @@
         <w:rPr/>
         <w:t xml:space="preserve"/>
       </w:r>
-      <w:bookmarkEnd w:id="69e4c85d-199d-40d2-88cf-cb287c152fee"/>
+      <w:bookmarkEnd w:id="7143533a-d88f-4ee1-9404-c574077d97bc"/>
       <w:r>
         <w:rPr>
           <w:rFonts/>
@@ -3015,7 +3015,7 @@
         </w:rPr>
         <w:t xml:space="preserve">Figure </w:t>
       </w:r>
-      <w:bookmarkStart w:id="0a826caa-429e-426a-ae59-a2dacd4781fe" w:name="prm_vs_iteration"/>
+      <w:bookmarkStart w:id="79835c06-34e2-4323-b8c5-7e7b702bedb6" w:name="prm_vs_iteration"/>
       <w:r>
         <w:rPr/>
         <w:t xml:space="preserve"/>
@@ -3036,7 +3036,7 @@
         <w:rPr/>
         <w:t xml:space="preserve"/>
       </w:r>
-      <w:bookmarkEnd w:id="0a826caa-429e-426a-ae59-a2dacd4781fe"/>
+      <w:bookmarkEnd w:id="79835c06-34e2-4323-b8c5-7e7b702bedb6"/>
       <w:r>
         <w:rPr>
           <w:rFonts/>

</xml_diff>

<commit_message>
Deploying to gh-pages from @ nlmixr2/nonmem2rx@f714f692b2f71eed73a67c5dd8466793861526ac 🚀
</commit_message>
<xml_diff>
--- a/articles/mod-Word.docx
+++ b/articles/mod-Word.docx
@@ -1942,7 +1942,7 @@
         <w:rPr/>
         <w:t xml:space="preserve"/>
       </w:r>
-      <w:bookmarkEnd w:id="cd437f36-9b36-4d0a-b8e6-92ceebc32c71"/>
+      <w:bookmarkEnd w:id="ce8a1772-7156-47fe-9541-0e9fc974ebe6"/>
       <w:r>
         <w:rPr>
           <w:rFonts/>
@@ -2035,7 +2035,7 @@
         </w:rPr>
         <w:t xml:space="preserve">Figure </w:t>
       </w:r>
-      <w:bookmarkStart w:id="b5e39d9e-7b23-49f7-82db-48bb525245a3" w:name="ind_plots"/>
+      <w:bookmarkStart w:id="b97087a5-410f-4ee0-9093-aa856e7aa3da" w:name="ind_plots"/>
       <w:r>
         <w:rPr/>
         <w:t xml:space="preserve"/>
@@ -2056,7 +2056,7 @@
         <w:rPr/>
         <w:t xml:space="preserve"/>
       </w:r>
-      <w:bookmarkEnd w:id="b5e39d9e-7b23-49f7-82db-48bb525245a3"/>
+      <w:bookmarkEnd w:id="b97087a5-410f-4ee0-9093-aa856e7aa3da"/>
       <w:r>
         <w:rPr>
           <w:rFonts/>
@@ -2909,7 +2909,7 @@
         </w:rPr>
         <w:t xml:space="preserve">Figure </w:t>
       </w:r>
-      <w:bookmarkStart w:id="7143533a-d88f-4ee1-9404-c574077d97bc" w:name="dv_vs_pred_ipred"/>
+      <w:bookmarkStart w:id="6c976c54-e4cd-4b56-937d-99cdaf2ba901" w:name="dv_vs_pred_ipred"/>
       <w:r>
         <w:rPr/>
         <w:t xml:space="preserve"/>
@@ -2930,7 +2930,7 @@
         <w:rPr/>
         <w:t xml:space="preserve"/>
       </w:r>
-      <w:bookmarkEnd w:id="7143533a-d88f-4ee1-9404-c574077d97bc"/>
+      <w:bookmarkEnd w:id="6c976c54-e4cd-4b56-937d-99cdaf2ba901"/>
       <w:r>
         <w:rPr>
           <w:rFonts/>
@@ -3015,7 +3015,7 @@
         </w:rPr>
         <w:t xml:space="preserve">Figure </w:t>
       </w:r>
-      <w:bookmarkStart w:id="79835c06-34e2-4323-b8c5-7e7b702bedb6" w:name="prm_vs_iteration"/>
+      <w:bookmarkStart w:id="3a472728-49cd-4106-b758-37b6283b4e16" w:name="prm_vs_iteration"/>
       <w:r>
         <w:rPr/>
         <w:t xml:space="preserve"/>
@@ -3036,7 +3036,7 @@
         <w:rPr/>
         <w:t xml:space="preserve"/>
       </w:r>
-      <w:bookmarkEnd w:id="79835c06-34e2-4323-b8c5-7e7b702bedb6"/>
+      <w:bookmarkEnd w:id="3a472728-49cd-4106-b758-37b6283b4e16"/>
       <w:r>
         <w:rPr>
           <w:rFonts/>

</xml_diff>

<commit_message>
Deploying to gh-pages from @ nlmixr2/nonmem2rx@54bf583b95da4191240f6e260f5efdb3fa59868c 🚀
</commit_message>
<xml_diff>
--- a/articles/mod-Word.docx
+++ b/articles/mod-Word.docx
@@ -1942,7 +1942,7 @@
         <w:rPr/>
         <w:t xml:space="preserve"/>
       </w:r>
-      <w:bookmarkEnd w:id="ce8a1772-7156-47fe-9541-0e9fc974ebe6"/>
+      <w:bookmarkEnd w:id="2384e124-cc2e-46f5-bed3-3c99e848f51b"/>
       <w:r>
         <w:rPr>
           <w:rFonts/>
@@ -2035,7 +2035,7 @@
         </w:rPr>
         <w:t xml:space="preserve">Figure </w:t>
       </w:r>
-      <w:bookmarkStart w:id="b97087a5-410f-4ee0-9093-aa856e7aa3da" w:name="ind_plots"/>
+      <w:bookmarkStart w:id="4141582a-b72d-4452-80b8-92c51e56ef2f" w:name="ind_plots"/>
       <w:r>
         <w:rPr/>
         <w:t xml:space="preserve"/>
@@ -2056,7 +2056,7 @@
         <w:rPr/>
         <w:t xml:space="preserve"/>
       </w:r>
-      <w:bookmarkEnd w:id="b97087a5-410f-4ee0-9093-aa856e7aa3da"/>
+      <w:bookmarkEnd w:id="4141582a-b72d-4452-80b8-92c51e56ef2f"/>
       <w:r>
         <w:rPr>
           <w:rFonts/>
@@ -2909,7 +2909,7 @@
         </w:rPr>
         <w:t xml:space="preserve">Figure </w:t>
       </w:r>
-      <w:bookmarkStart w:id="6c976c54-e4cd-4b56-937d-99cdaf2ba901" w:name="dv_vs_pred_ipred"/>
+      <w:bookmarkStart w:id="a217b593-ebca-4b48-a1f3-f7ca2dcade4b" w:name="dv_vs_pred_ipred"/>
       <w:r>
         <w:rPr/>
         <w:t xml:space="preserve"/>
@@ -2930,7 +2930,7 @@
         <w:rPr/>
         <w:t xml:space="preserve"/>
       </w:r>
-      <w:bookmarkEnd w:id="6c976c54-e4cd-4b56-937d-99cdaf2ba901"/>
+      <w:bookmarkEnd w:id="a217b593-ebca-4b48-a1f3-f7ca2dcade4b"/>
       <w:r>
         <w:rPr>
           <w:rFonts/>
@@ -3015,7 +3015,7 @@
         </w:rPr>
         <w:t xml:space="preserve">Figure </w:t>
       </w:r>
-      <w:bookmarkStart w:id="3a472728-49cd-4106-b758-37b6283b4e16" w:name="prm_vs_iteration"/>
+      <w:bookmarkStart w:id="592dfeed-0839-4641-8538-26fa6fbdacc3" w:name="prm_vs_iteration"/>
       <w:r>
         <w:rPr/>
         <w:t xml:space="preserve"/>
@@ -3036,7 +3036,7 @@
         <w:rPr/>
         <w:t xml:space="preserve"/>
       </w:r>
-      <w:bookmarkEnd w:id="3a472728-49cd-4106-b758-37b6283b4e16"/>
+      <w:bookmarkEnd w:id="592dfeed-0839-4641-8538-26fa6fbdacc3"/>
       <w:r>
         <w:rPr>
           <w:rFonts/>

</xml_diff>

<commit_message>
Deploying to gh-pages from @ nlmixr2/nonmem2rx@e395a79ad4672ea74a7d8b1a0f99460f3f69c1a8 🚀
</commit_message>
<xml_diff>
--- a/articles/mod-Word.docx
+++ b/articles/mod-Word.docx
@@ -1942,7 +1942,7 @@
         <w:rPr/>
         <w:t xml:space="preserve"/>
       </w:r>
-      <w:bookmarkEnd w:id="2384e124-cc2e-46f5-bed3-3c99e848f51b"/>
+      <w:bookmarkEnd w:id="170d04bd-5a45-449f-a6e2-e1cc8f067341"/>
       <w:r>
         <w:rPr>
           <w:rFonts/>
@@ -2035,7 +2035,7 @@
         </w:rPr>
         <w:t xml:space="preserve">Figure </w:t>
       </w:r>
-      <w:bookmarkStart w:id="4141582a-b72d-4452-80b8-92c51e56ef2f" w:name="ind_plots"/>
+      <w:bookmarkStart w:id="411fe570-e88c-4657-a6b7-82e126790fa4" w:name="ind_plots"/>
       <w:r>
         <w:rPr/>
         <w:t xml:space="preserve"/>
@@ -2056,7 +2056,7 @@
         <w:rPr/>
         <w:t xml:space="preserve"/>
       </w:r>
-      <w:bookmarkEnd w:id="4141582a-b72d-4452-80b8-92c51e56ef2f"/>
+      <w:bookmarkEnd w:id="411fe570-e88c-4657-a6b7-82e126790fa4"/>
       <w:r>
         <w:rPr>
           <w:rFonts/>
@@ -2909,7 +2909,7 @@
         </w:rPr>
         <w:t xml:space="preserve">Figure </w:t>
       </w:r>
-      <w:bookmarkStart w:id="a217b593-ebca-4b48-a1f3-f7ca2dcade4b" w:name="dv_vs_pred_ipred"/>
+      <w:bookmarkStart w:id="42b9f49a-ea8a-4452-b20b-72880ed93970" w:name="dv_vs_pred_ipred"/>
       <w:r>
         <w:rPr/>
         <w:t xml:space="preserve"/>
@@ -2930,7 +2930,7 @@
         <w:rPr/>
         <w:t xml:space="preserve"/>
       </w:r>
-      <w:bookmarkEnd w:id="a217b593-ebca-4b48-a1f3-f7ca2dcade4b"/>
+      <w:bookmarkEnd w:id="42b9f49a-ea8a-4452-b20b-72880ed93970"/>
       <w:r>
         <w:rPr>
           <w:rFonts/>
@@ -3015,7 +3015,7 @@
         </w:rPr>
         <w:t xml:space="preserve">Figure </w:t>
       </w:r>
-      <w:bookmarkStart w:id="592dfeed-0839-4641-8538-26fa6fbdacc3" w:name="prm_vs_iteration"/>
+      <w:bookmarkStart w:id="e6e1f014-7d30-469b-8f4e-116cfca6e7bf" w:name="prm_vs_iteration"/>
       <w:r>
         <w:rPr/>
         <w:t xml:space="preserve"/>
@@ -3036,7 +3036,7 @@
         <w:rPr/>
         <w:t xml:space="preserve"/>
       </w:r>
-      <w:bookmarkEnd w:id="592dfeed-0839-4641-8538-26fa6fbdacc3"/>
+      <w:bookmarkEnd w:id="e6e1f014-7d30-469b-8f4e-116cfca6e7bf"/>
       <w:r>
         <w:rPr>
           <w:rFonts/>

</xml_diff>

<commit_message>
Deploying to gh-pages from @ nlmixr2/nonmem2rx@a07960df1714865df79ef63320b4701298c33fa6 🚀
</commit_message>
<xml_diff>
--- a/articles/mod-Word.docx
+++ b/articles/mod-Word.docx
@@ -1942,7 +1942,7 @@
         <w:rPr/>
         <w:t xml:space="preserve"/>
       </w:r>
-      <w:bookmarkEnd w:id="170d04bd-5a45-449f-a6e2-e1cc8f067341"/>
+      <w:bookmarkEnd w:id="b3ea0ee4-ac45-4a7d-8df0-a7845457c9db"/>
       <w:r>
         <w:rPr>
           <w:rFonts/>
@@ -2035,7 +2035,7 @@
         </w:rPr>
         <w:t xml:space="preserve">Figure </w:t>
       </w:r>
-      <w:bookmarkStart w:id="411fe570-e88c-4657-a6b7-82e126790fa4" w:name="ind_plots"/>
+      <w:bookmarkStart w:id="175183ec-efe1-46d1-bada-be720e52678a" w:name="ind_plots"/>
       <w:r>
         <w:rPr/>
         <w:t xml:space="preserve"/>
@@ -2056,7 +2056,7 @@
         <w:rPr/>
         <w:t xml:space="preserve"/>
       </w:r>
-      <w:bookmarkEnd w:id="411fe570-e88c-4657-a6b7-82e126790fa4"/>
+      <w:bookmarkEnd w:id="175183ec-efe1-46d1-bada-be720e52678a"/>
       <w:r>
         <w:rPr>
           <w:rFonts/>
@@ -2909,7 +2909,7 @@
         </w:rPr>
         <w:t xml:space="preserve">Figure </w:t>
       </w:r>
-      <w:bookmarkStart w:id="42b9f49a-ea8a-4452-b20b-72880ed93970" w:name="dv_vs_pred_ipred"/>
+      <w:bookmarkStart w:id="b37604bb-96b1-4afd-b4d9-967ce73148b1" w:name="dv_vs_pred_ipred"/>
       <w:r>
         <w:rPr/>
         <w:t xml:space="preserve"/>
@@ -2930,7 +2930,7 @@
         <w:rPr/>
         <w:t xml:space="preserve"/>
       </w:r>
-      <w:bookmarkEnd w:id="42b9f49a-ea8a-4452-b20b-72880ed93970"/>
+      <w:bookmarkEnd w:id="b37604bb-96b1-4afd-b4d9-967ce73148b1"/>
       <w:r>
         <w:rPr>
           <w:rFonts/>
@@ -3015,7 +3015,7 @@
         </w:rPr>
         <w:t xml:space="preserve">Figure </w:t>
       </w:r>
-      <w:bookmarkStart w:id="e6e1f014-7d30-469b-8f4e-116cfca6e7bf" w:name="prm_vs_iteration"/>
+      <w:bookmarkStart w:id="9463f1aa-1e62-48ce-a766-d1f680675b4b" w:name="prm_vs_iteration"/>
       <w:r>
         <w:rPr/>
         <w:t xml:space="preserve"/>
@@ -3036,7 +3036,7 @@
         <w:rPr/>
         <w:t xml:space="preserve"/>
       </w:r>
-      <w:bookmarkEnd w:id="e6e1f014-7d30-469b-8f4e-116cfca6e7bf"/>
+      <w:bookmarkEnd w:id="9463f1aa-1e62-48ce-a766-d1f680675b4b"/>
       <w:r>
         <w:rPr>
           <w:rFonts/>

</xml_diff>

<commit_message>
Deploying to gh-pages from @ nlmixr2/nonmem2rx@6be628ecf6520fac79b15d3adf998fd41efb37d0 🚀
</commit_message>
<xml_diff>
--- a/articles/mod-Word.docx
+++ b/articles/mod-Word.docx
@@ -1942,7 +1942,7 @@
         <w:rPr/>
         <w:t xml:space="preserve"/>
       </w:r>
-      <w:bookmarkEnd w:id="b3ea0ee4-ac45-4a7d-8df0-a7845457c9db"/>
+      <w:bookmarkEnd w:id="5eeb936d-df30-4a2b-8612-683e95f03c07"/>
       <w:r>
         <w:rPr>
           <w:rFonts/>
@@ -2035,7 +2035,7 @@
         </w:rPr>
         <w:t xml:space="preserve">Figure </w:t>
       </w:r>
-      <w:bookmarkStart w:id="175183ec-efe1-46d1-bada-be720e52678a" w:name="ind_plots"/>
+      <w:bookmarkStart w:id="47a937db-d81a-437c-b848-2a9a43df1b16" w:name="ind_plots"/>
       <w:r>
         <w:rPr/>
         <w:t xml:space="preserve"/>
@@ -2056,7 +2056,7 @@
         <w:rPr/>
         <w:t xml:space="preserve"/>
       </w:r>
-      <w:bookmarkEnd w:id="175183ec-efe1-46d1-bada-be720e52678a"/>
+      <w:bookmarkEnd w:id="47a937db-d81a-437c-b848-2a9a43df1b16"/>
       <w:r>
         <w:rPr>
           <w:rFonts/>
@@ -2909,7 +2909,7 @@
         </w:rPr>
         <w:t xml:space="preserve">Figure </w:t>
       </w:r>
-      <w:bookmarkStart w:id="b37604bb-96b1-4afd-b4d9-967ce73148b1" w:name="dv_vs_pred_ipred"/>
+      <w:bookmarkStart w:id="d4c5f23f-1bdb-47aa-8e1a-94bfed90a6ea" w:name="dv_vs_pred_ipred"/>
       <w:r>
         <w:rPr/>
         <w:t xml:space="preserve"/>
@@ -2930,7 +2930,7 @@
         <w:rPr/>
         <w:t xml:space="preserve"/>
       </w:r>
-      <w:bookmarkEnd w:id="b37604bb-96b1-4afd-b4d9-967ce73148b1"/>
+      <w:bookmarkEnd w:id="d4c5f23f-1bdb-47aa-8e1a-94bfed90a6ea"/>
       <w:r>
         <w:rPr>
           <w:rFonts/>
@@ -3015,7 +3015,7 @@
         </w:rPr>
         <w:t xml:space="preserve">Figure </w:t>
       </w:r>
-      <w:bookmarkStart w:id="9463f1aa-1e62-48ce-a766-d1f680675b4b" w:name="prm_vs_iteration"/>
+      <w:bookmarkStart w:id="c4d5f431-bfa9-40f5-8101-06019dd56844" w:name="prm_vs_iteration"/>
       <w:r>
         <w:rPr/>
         <w:t xml:space="preserve"/>
@@ -3036,7 +3036,7 @@
         <w:rPr/>
         <w:t xml:space="preserve"/>
       </w:r>
-      <w:bookmarkEnd w:id="9463f1aa-1e62-48ce-a766-d1f680675b4b"/>
+      <w:bookmarkEnd w:id="c4d5f431-bfa9-40f5-8101-06019dd56844"/>
       <w:r>
         <w:rPr>
           <w:rFonts/>

</xml_diff>

<commit_message>
Deploying to gh-pages from @ nlmixr2/nonmem2rx@a0ebf184e47e9ac0ac15c3ed854a4e862541f8fe 🚀
</commit_message>
<xml_diff>
--- a/articles/mod-Word.docx
+++ b/articles/mod-Word.docx
@@ -1942,7 +1942,7 @@
         <w:rPr/>
         <w:t xml:space="preserve"/>
       </w:r>
-      <w:bookmarkEnd w:id="5eeb936d-df30-4a2b-8612-683e95f03c07"/>
+      <w:bookmarkEnd w:id="84e63d04-bb83-4099-ab6f-6455d56db53e"/>
       <w:r>
         <w:rPr>
           <w:rFonts/>
@@ -2035,7 +2035,7 @@
         </w:rPr>
         <w:t xml:space="preserve">Figure </w:t>
       </w:r>
-      <w:bookmarkStart w:id="47a937db-d81a-437c-b848-2a9a43df1b16" w:name="ind_plots"/>
+      <w:bookmarkStart w:id="5bd205c3-31d1-48ed-bb82-af9119d9cde9" w:name="ind_plots"/>
       <w:r>
         <w:rPr/>
         <w:t xml:space="preserve"/>
@@ -2056,7 +2056,7 @@
         <w:rPr/>
         <w:t xml:space="preserve"/>
       </w:r>
-      <w:bookmarkEnd w:id="47a937db-d81a-437c-b848-2a9a43df1b16"/>
+      <w:bookmarkEnd w:id="5bd205c3-31d1-48ed-bb82-af9119d9cde9"/>
       <w:r>
         <w:rPr>
           <w:rFonts/>
@@ -2909,7 +2909,7 @@
         </w:rPr>
         <w:t xml:space="preserve">Figure </w:t>
       </w:r>
-      <w:bookmarkStart w:id="d4c5f23f-1bdb-47aa-8e1a-94bfed90a6ea" w:name="dv_vs_pred_ipred"/>
+      <w:bookmarkStart w:id="8e9c8abd-0ebb-4889-97b9-77560105a9d7" w:name="dv_vs_pred_ipred"/>
       <w:r>
         <w:rPr/>
         <w:t xml:space="preserve"/>
@@ -2930,7 +2930,7 @@
         <w:rPr/>
         <w:t xml:space="preserve"/>
       </w:r>
-      <w:bookmarkEnd w:id="d4c5f23f-1bdb-47aa-8e1a-94bfed90a6ea"/>
+      <w:bookmarkEnd w:id="8e9c8abd-0ebb-4889-97b9-77560105a9d7"/>
       <w:r>
         <w:rPr>
           <w:rFonts/>
@@ -3015,7 +3015,7 @@
         </w:rPr>
         <w:t xml:space="preserve">Figure </w:t>
       </w:r>
-      <w:bookmarkStart w:id="c4d5f431-bfa9-40f5-8101-06019dd56844" w:name="prm_vs_iteration"/>
+      <w:bookmarkStart w:id="f3d18dab-7e0c-4837-ba53-06fbaf829950" w:name="prm_vs_iteration"/>
       <w:r>
         <w:rPr/>
         <w:t xml:space="preserve"/>
@@ -3036,7 +3036,7 @@
         <w:rPr/>
         <w:t xml:space="preserve"/>
       </w:r>
-      <w:bookmarkEnd w:id="c4d5f431-bfa9-40f5-8101-06019dd56844"/>
+      <w:bookmarkEnd w:id="f3d18dab-7e0c-4837-ba53-06fbaf829950"/>
       <w:r>
         <w:rPr>
           <w:rFonts/>

</xml_diff>

<commit_message>
Deploying to gh-pages from @ nlmixr2/nonmem2rx@d059e95e947bf731fb7130a1148b1343aca61cc5 🚀
</commit_message>
<xml_diff>
--- a/articles/mod-Word.docx
+++ b/articles/mod-Word.docx
@@ -1942,7 +1942,7 @@
         <w:rPr/>
         <w:t xml:space="preserve"/>
       </w:r>
-      <w:bookmarkEnd w:id="84e63d04-bb83-4099-ab6f-6455d56db53e"/>
+      <w:bookmarkEnd w:id="0018302a-18cb-4e7c-ae38-651e81b01c52"/>
       <w:r>
         <w:rPr>
           <w:rFonts/>
@@ -2035,7 +2035,7 @@
         </w:rPr>
         <w:t xml:space="preserve">Figure </w:t>
       </w:r>
-      <w:bookmarkStart w:id="5bd205c3-31d1-48ed-bb82-af9119d9cde9" w:name="ind_plots"/>
+      <w:bookmarkStart w:id="c4d52468-57cf-476f-ac77-750c4dd6a03c" w:name="ind_plots"/>
       <w:r>
         <w:rPr/>
         <w:t xml:space="preserve"/>
@@ -2056,7 +2056,7 @@
         <w:rPr/>
         <w:t xml:space="preserve"/>
       </w:r>
-      <w:bookmarkEnd w:id="5bd205c3-31d1-48ed-bb82-af9119d9cde9"/>
+      <w:bookmarkEnd w:id="c4d52468-57cf-476f-ac77-750c4dd6a03c"/>
       <w:r>
         <w:rPr>
           <w:rFonts/>
@@ -2909,7 +2909,7 @@
         </w:rPr>
         <w:t xml:space="preserve">Figure </w:t>
       </w:r>
-      <w:bookmarkStart w:id="8e9c8abd-0ebb-4889-97b9-77560105a9d7" w:name="dv_vs_pred_ipred"/>
+      <w:bookmarkStart w:id="f19c6fff-d517-4a3c-bb63-53b697c16db7" w:name="dv_vs_pred_ipred"/>
       <w:r>
         <w:rPr/>
         <w:t xml:space="preserve"/>
@@ -2930,7 +2930,7 @@
         <w:rPr/>
         <w:t xml:space="preserve"/>
       </w:r>
-      <w:bookmarkEnd w:id="8e9c8abd-0ebb-4889-97b9-77560105a9d7"/>
+      <w:bookmarkEnd w:id="f19c6fff-d517-4a3c-bb63-53b697c16db7"/>
       <w:r>
         <w:rPr>
           <w:rFonts/>
@@ -3015,7 +3015,7 @@
         </w:rPr>
         <w:t xml:space="preserve">Figure </w:t>
       </w:r>
-      <w:bookmarkStart w:id="f3d18dab-7e0c-4837-ba53-06fbaf829950" w:name="prm_vs_iteration"/>
+      <w:bookmarkStart w:id="71a3fc60-bc67-404d-afa1-c13383a41d38" w:name="prm_vs_iteration"/>
       <w:r>
         <w:rPr/>
         <w:t xml:space="preserve"/>
@@ -3036,7 +3036,7 @@
         <w:rPr/>
         <w:t xml:space="preserve"/>
       </w:r>
-      <w:bookmarkEnd w:id="f3d18dab-7e0c-4837-ba53-06fbaf829950"/>
+      <w:bookmarkEnd w:id="71a3fc60-bc67-404d-afa1-c13383a41d38"/>
       <w:r>
         <w:rPr>
           <w:rFonts/>

</xml_diff>

<commit_message>
Deploying to gh-pages from @ nlmixr2/nonmem2rx@34eba61c9b7dfa545f2aae9916480d613ce2239b 🚀
</commit_message>
<xml_diff>
--- a/articles/mod-Word.docx
+++ b/articles/mod-Word.docx
@@ -1942,7 +1942,7 @@
         <w:rPr/>
         <w:t xml:space="preserve"/>
       </w:r>
-      <w:bookmarkEnd w:id="0018302a-18cb-4e7c-ae38-651e81b01c52"/>
+      <w:bookmarkEnd w:id="7878d16c-c93d-42e2-b726-ab277f5c6432"/>
       <w:r>
         <w:rPr>
           <w:rFonts/>
@@ -2035,7 +2035,7 @@
         </w:rPr>
         <w:t xml:space="preserve">Figure </w:t>
       </w:r>
-      <w:bookmarkStart w:id="c4d52468-57cf-476f-ac77-750c4dd6a03c" w:name="ind_plots"/>
+      <w:bookmarkStart w:id="d0030096-f6f2-4cd3-8b27-3b03b7fc7aa5" w:name="ind_plots"/>
       <w:r>
         <w:rPr/>
         <w:t xml:space="preserve"/>
@@ -2056,7 +2056,7 @@
         <w:rPr/>
         <w:t xml:space="preserve"/>
       </w:r>
-      <w:bookmarkEnd w:id="c4d52468-57cf-476f-ac77-750c4dd6a03c"/>
+      <w:bookmarkEnd w:id="d0030096-f6f2-4cd3-8b27-3b03b7fc7aa5"/>
       <w:r>
         <w:rPr>
           <w:rFonts/>
@@ -2909,7 +2909,7 @@
         </w:rPr>
         <w:t xml:space="preserve">Figure </w:t>
       </w:r>
-      <w:bookmarkStart w:id="f19c6fff-d517-4a3c-bb63-53b697c16db7" w:name="dv_vs_pred_ipred"/>
+      <w:bookmarkStart w:id="56e1cf83-eca0-4ffb-ae45-9024efb09a12" w:name="dv_vs_pred_ipred"/>
       <w:r>
         <w:rPr/>
         <w:t xml:space="preserve"/>
@@ -2930,7 +2930,7 @@
         <w:rPr/>
         <w:t xml:space="preserve"/>
       </w:r>
-      <w:bookmarkEnd w:id="f19c6fff-d517-4a3c-bb63-53b697c16db7"/>
+      <w:bookmarkEnd w:id="56e1cf83-eca0-4ffb-ae45-9024efb09a12"/>
       <w:r>
         <w:rPr>
           <w:rFonts/>
@@ -3015,7 +3015,7 @@
         </w:rPr>
         <w:t xml:space="preserve">Figure </w:t>
       </w:r>
-      <w:bookmarkStart w:id="71a3fc60-bc67-404d-afa1-c13383a41d38" w:name="prm_vs_iteration"/>
+      <w:bookmarkStart w:id="b26dad20-2a3e-4dd2-9e3a-5a7421d3ce28" w:name="prm_vs_iteration"/>
       <w:r>
         <w:rPr/>
         <w:t xml:space="preserve"/>
@@ -3036,7 +3036,7 @@
         <w:rPr/>
         <w:t xml:space="preserve"/>
       </w:r>
-      <w:bookmarkEnd w:id="71a3fc60-bc67-404d-afa1-c13383a41d38"/>
+      <w:bookmarkEnd w:id="b26dad20-2a3e-4dd2-9e3a-5a7421d3ce28"/>
       <w:r>
         <w:rPr>
           <w:rFonts/>

</xml_diff>

<commit_message>
Deploying to gh-pages from @ nlmixr2/nonmem2rx@f16fb870226bd2bfd1f29e2a7a7de40fbb0b3739 🚀
</commit_message>
<xml_diff>
--- a/articles/mod-Word.docx
+++ b/articles/mod-Word.docx
@@ -1942,7 +1942,7 @@
         <w:rPr/>
         <w:t xml:space="preserve"/>
       </w:r>
-      <w:bookmarkEnd w:id="7878d16c-c93d-42e2-b726-ab277f5c6432"/>
+      <w:bookmarkEnd w:id="f07fc890-9a8f-40fa-8e25-ed724cd07432"/>
       <w:r>
         <w:rPr>
           <w:rFonts/>
@@ -2035,7 +2035,7 @@
         </w:rPr>
         <w:t xml:space="preserve">Figure </w:t>
       </w:r>
-      <w:bookmarkStart w:id="d0030096-f6f2-4cd3-8b27-3b03b7fc7aa5" w:name="ind_plots"/>
+      <w:bookmarkStart w:id="889ba3d0-b2ce-4c0d-ac1b-cc3de241e61a" w:name="ind_plots"/>
       <w:r>
         <w:rPr/>
         <w:t xml:space="preserve"/>
@@ -2056,7 +2056,7 @@
         <w:rPr/>
         <w:t xml:space="preserve"/>
       </w:r>
-      <w:bookmarkEnd w:id="d0030096-f6f2-4cd3-8b27-3b03b7fc7aa5"/>
+      <w:bookmarkEnd w:id="889ba3d0-b2ce-4c0d-ac1b-cc3de241e61a"/>
       <w:r>
         <w:rPr>
           <w:rFonts/>
@@ -2909,7 +2909,7 @@
         </w:rPr>
         <w:t xml:space="preserve">Figure </w:t>
       </w:r>
-      <w:bookmarkStart w:id="56e1cf83-eca0-4ffb-ae45-9024efb09a12" w:name="dv_vs_pred_ipred"/>
+      <w:bookmarkStart w:id="78c351cb-3a20-4298-a2c3-cdf82f4c0e12" w:name="dv_vs_pred_ipred"/>
       <w:r>
         <w:rPr/>
         <w:t xml:space="preserve"/>
@@ -2930,7 +2930,7 @@
         <w:rPr/>
         <w:t xml:space="preserve"/>
       </w:r>
-      <w:bookmarkEnd w:id="56e1cf83-eca0-4ffb-ae45-9024efb09a12"/>
+      <w:bookmarkEnd w:id="78c351cb-3a20-4298-a2c3-cdf82f4c0e12"/>
       <w:r>
         <w:rPr>
           <w:rFonts/>
@@ -3015,7 +3015,7 @@
         </w:rPr>
         <w:t xml:space="preserve">Figure </w:t>
       </w:r>
-      <w:bookmarkStart w:id="b26dad20-2a3e-4dd2-9e3a-5a7421d3ce28" w:name="prm_vs_iteration"/>
+      <w:bookmarkStart w:id="a6b78422-972e-40d8-8d2f-39dfe5b858f3" w:name="prm_vs_iteration"/>
       <w:r>
         <w:rPr/>
         <w:t xml:space="preserve"/>
@@ -3036,7 +3036,7 @@
         <w:rPr/>
         <w:t xml:space="preserve"/>
       </w:r>
-      <w:bookmarkEnd w:id="b26dad20-2a3e-4dd2-9e3a-5a7421d3ce28"/>
+      <w:bookmarkEnd w:id="a6b78422-972e-40d8-8d2f-39dfe5b858f3"/>
       <w:r>
         <w:rPr>
           <w:rFonts/>

</xml_diff>

<commit_message>
Deploying to gh-pages from @ nlmixr2/nonmem2rx@9f587f0c3e0724e54a3324e707f2d48eba14e2d4 🚀
</commit_message>
<xml_diff>
--- a/articles/mod-Word.docx
+++ b/articles/mod-Word.docx
@@ -1942,7 +1942,7 @@
         <w:rPr/>
         <w:t xml:space="preserve"/>
       </w:r>
-      <w:bookmarkEnd w:id="f07fc890-9a8f-40fa-8e25-ed724cd07432"/>
+      <w:bookmarkEnd w:id="19cc9aee-3f21-441a-bf9b-9d8999255599"/>
       <w:r>
         <w:rPr>
           <w:rFonts/>
@@ -2035,7 +2035,7 @@
         </w:rPr>
         <w:t xml:space="preserve">Figure </w:t>
       </w:r>
-      <w:bookmarkStart w:id="889ba3d0-b2ce-4c0d-ac1b-cc3de241e61a" w:name="ind_plots"/>
+      <w:bookmarkStart w:id="c69ce696-985f-4422-aa67-1bb4ae8dacf9" w:name="ind_plots"/>
       <w:r>
         <w:rPr/>
         <w:t xml:space="preserve"/>
@@ -2056,7 +2056,7 @@
         <w:rPr/>
         <w:t xml:space="preserve"/>
       </w:r>
-      <w:bookmarkEnd w:id="889ba3d0-b2ce-4c0d-ac1b-cc3de241e61a"/>
+      <w:bookmarkEnd w:id="c69ce696-985f-4422-aa67-1bb4ae8dacf9"/>
       <w:r>
         <w:rPr>
           <w:rFonts/>
@@ -2909,7 +2909,7 @@
         </w:rPr>
         <w:t xml:space="preserve">Figure </w:t>
       </w:r>
-      <w:bookmarkStart w:id="78c351cb-3a20-4298-a2c3-cdf82f4c0e12" w:name="dv_vs_pred_ipred"/>
+      <w:bookmarkStart w:id="1632c481-0ce2-464d-9c46-c32da375faf2" w:name="dv_vs_pred_ipred"/>
       <w:r>
         <w:rPr/>
         <w:t xml:space="preserve"/>
@@ -2930,7 +2930,7 @@
         <w:rPr/>
         <w:t xml:space="preserve"/>
       </w:r>
-      <w:bookmarkEnd w:id="78c351cb-3a20-4298-a2c3-cdf82f4c0e12"/>
+      <w:bookmarkEnd w:id="1632c481-0ce2-464d-9c46-c32da375faf2"/>
       <w:r>
         <w:rPr>
           <w:rFonts/>
@@ -3015,7 +3015,7 @@
         </w:rPr>
         <w:t xml:space="preserve">Figure </w:t>
       </w:r>
-      <w:bookmarkStart w:id="a6b78422-972e-40d8-8d2f-39dfe5b858f3" w:name="prm_vs_iteration"/>
+      <w:bookmarkStart w:id="139134b2-d261-4525-a376-47d7b8aff31b" w:name="prm_vs_iteration"/>
       <w:r>
         <w:rPr/>
         <w:t xml:space="preserve"/>
@@ -3036,7 +3036,7 @@
         <w:rPr/>
         <w:t xml:space="preserve"/>
       </w:r>
-      <w:bookmarkEnd w:id="a6b78422-972e-40d8-8d2f-39dfe5b858f3"/>
+      <w:bookmarkEnd w:id="139134b2-d261-4525-a376-47d7b8aff31b"/>
       <w:r>
         <w:rPr>
           <w:rFonts/>

</xml_diff>

<commit_message>
Deploying to gh-pages from @ nlmixr2/nonmem2rx@56f605cdb94dc4dca6b829d808be08e4bc78829c 🚀
</commit_message>
<xml_diff>
--- a/articles/mod-Word.docx
+++ b/articles/mod-Word.docx
@@ -1942,7 +1942,7 @@
         <w:rPr/>
         <w:t xml:space="preserve"/>
       </w:r>
-      <w:bookmarkEnd w:id="19cc9aee-3f21-441a-bf9b-9d8999255599"/>
+      <w:bookmarkEnd w:id="883cbcc9-f951-4f75-979f-5fcc82af3b27"/>
       <w:r>
         <w:rPr>
           <w:rFonts/>
@@ -2035,7 +2035,7 @@
         </w:rPr>
         <w:t xml:space="preserve">Figure </w:t>
       </w:r>
-      <w:bookmarkStart w:id="c69ce696-985f-4422-aa67-1bb4ae8dacf9" w:name="ind_plots"/>
+      <w:bookmarkStart w:id="911fb742-7fe8-422a-b92a-c228b15d2a60" w:name="ind_plots"/>
       <w:r>
         <w:rPr/>
         <w:t xml:space="preserve"/>
@@ -2056,7 +2056,7 @@
         <w:rPr/>
         <w:t xml:space="preserve"/>
       </w:r>
-      <w:bookmarkEnd w:id="c69ce696-985f-4422-aa67-1bb4ae8dacf9"/>
+      <w:bookmarkEnd w:id="911fb742-7fe8-422a-b92a-c228b15d2a60"/>
       <w:r>
         <w:rPr>
           <w:rFonts/>
@@ -2909,7 +2909,7 @@
         </w:rPr>
         <w:t xml:space="preserve">Figure </w:t>
       </w:r>
-      <w:bookmarkStart w:id="1632c481-0ce2-464d-9c46-c32da375faf2" w:name="dv_vs_pred_ipred"/>
+      <w:bookmarkStart w:id="5829d0e2-70dc-4b43-9af0-98a7911e5f1f" w:name="dv_vs_pred_ipred"/>
       <w:r>
         <w:rPr/>
         <w:t xml:space="preserve"/>
@@ -2930,7 +2930,7 @@
         <w:rPr/>
         <w:t xml:space="preserve"/>
       </w:r>
-      <w:bookmarkEnd w:id="1632c481-0ce2-464d-9c46-c32da375faf2"/>
+      <w:bookmarkEnd w:id="5829d0e2-70dc-4b43-9af0-98a7911e5f1f"/>
       <w:r>
         <w:rPr>
           <w:rFonts/>
@@ -3015,7 +3015,7 @@
         </w:rPr>
         <w:t xml:space="preserve">Figure </w:t>
       </w:r>
-      <w:bookmarkStart w:id="139134b2-d261-4525-a376-47d7b8aff31b" w:name="prm_vs_iteration"/>
+      <w:bookmarkStart w:id="7a902254-9e0f-4239-8558-01eda671a08a" w:name="prm_vs_iteration"/>
       <w:r>
         <w:rPr/>
         <w:t xml:space="preserve"/>
@@ -3036,7 +3036,7 @@
         <w:rPr/>
         <w:t xml:space="preserve"/>
       </w:r>
-      <w:bookmarkEnd w:id="139134b2-d261-4525-a376-47d7b8aff31b"/>
+      <w:bookmarkEnd w:id="7a902254-9e0f-4239-8558-01eda671a08a"/>
       <w:r>
         <w:rPr>
           <w:rFonts/>

</xml_diff>

<commit_message>
Deploying to gh-pages from @ nlmixr2/nonmem2rx@121c89909f61f7e27154c4f9569b41454c487347 🚀
</commit_message>
<xml_diff>
--- a/articles/mod-Word.docx
+++ b/articles/mod-Word.docx
@@ -1942,7 +1942,7 @@
         <w:rPr/>
         <w:t xml:space="preserve"/>
       </w:r>
-      <w:bookmarkEnd w:id="883cbcc9-f951-4f75-979f-5fcc82af3b27"/>
+      <w:bookmarkEnd w:id="fc3e67d9-71da-4eeb-b5d0-1c9363142b55"/>
       <w:r>
         <w:rPr>
           <w:rFonts/>
@@ -2035,7 +2035,7 @@
         </w:rPr>
         <w:t xml:space="preserve">Figure </w:t>
       </w:r>
-      <w:bookmarkStart w:id="911fb742-7fe8-422a-b92a-c228b15d2a60" w:name="ind_plots"/>
+      <w:bookmarkStart w:id="5dd0b873-b3da-4a0e-8f5b-336ba08422d6" w:name="ind_plots"/>
       <w:r>
         <w:rPr/>
         <w:t xml:space="preserve"/>
@@ -2056,7 +2056,7 @@
         <w:rPr/>
         <w:t xml:space="preserve"/>
       </w:r>
-      <w:bookmarkEnd w:id="911fb742-7fe8-422a-b92a-c228b15d2a60"/>
+      <w:bookmarkEnd w:id="5dd0b873-b3da-4a0e-8f5b-336ba08422d6"/>
       <w:r>
         <w:rPr>
           <w:rFonts/>
@@ -2909,7 +2909,7 @@
         </w:rPr>
         <w:t xml:space="preserve">Figure </w:t>
       </w:r>
-      <w:bookmarkStart w:id="5829d0e2-70dc-4b43-9af0-98a7911e5f1f" w:name="dv_vs_pred_ipred"/>
+      <w:bookmarkStart w:id="38e61292-371e-485d-8803-7b0697622247" w:name="dv_vs_pred_ipred"/>
       <w:r>
         <w:rPr/>
         <w:t xml:space="preserve"/>
@@ -2930,7 +2930,7 @@
         <w:rPr/>
         <w:t xml:space="preserve"/>
       </w:r>
-      <w:bookmarkEnd w:id="5829d0e2-70dc-4b43-9af0-98a7911e5f1f"/>
+      <w:bookmarkEnd w:id="38e61292-371e-485d-8803-7b0697622247"/>
       <w:r>
         <w:rPr>
           <w:rFonts/>
@@ -3015,7 +3015,7 @@
         </w:rPr>
         <w:t xml:space="preserve">Figure </w:t>
       </w:r>
-      <w:bookmarkStart w:id="7a902254-9e0f-4239-8558-01eda671a08a" w:name="prm_vs_iteration"/>
+      <w:bookmarkStart w:id="ea6701e5-91c7-4aec-bb24-fb7af35cbf4c" w:name="prm_vs_iteration"/>
       <w:r>
         <w:rPr/>
         <w:t xml:space="preserve"/>
@@ -3036,7 +3036,7 @@
         <w:rPr/>
         <w:t xml:space="preserve"/>
       </w:r>
-      <w:bookmarkEnd w:id="7a902254-9e0f-4239-8558-01eda671a08a"/>
+      <w:bookmarkEnd w:id="ea6701e5-91c7-4aec-bb24-fb7af35cbf4c"/>
       <w:r>
         <w:rPr>
           <w:rFonts/>

</xml_diff>

<commit_message>
Deploying to gh-pages from @ nlmixr2/nonmem2rx@81430dea4a55f0e317b6cb44fca333444435dfa1 🚀
</commit_message>
<xml_diff>
--- a/articles/mod-Word.docx
+++ b/articles/mod-Word.docx
@@ -1942,7 +1942,7 @@
         <w:rPr/>
         <w:t xml:space="preserve"/>
       </w:r>
-      <w:bookmarkEnd w:id="fc3e67d9-71da-4eeb-b5d0-1c9363142b55"/>
+      <w:bookmarkEnd w:id="5eaa7aca-ded0-4157-bd0c-0acd09b088c9"/>
       <w:r>
         <w:rPr>
           <w:rFonts/>
@@ -2035,7 +2035,7 @@
         </w:rPr>
         <w:t xml:space="preserve">Figure </w:t>
       </w:r>
-      <w:bookmarkStart w:id="5dd0b873-b3da-4a0e-8f5b-336ba08422d6" w:name="ind_plots"/>
+      <w:bookmarkStart w:id="cdeab816-b397-4f21-9e4f-97fa3f66a8bb" w:name="ind_plots"/>
       <w:r>
         <w:rPr/>
         <w:t xml:space="preserve"/>
@@ -2056,7 +2056,7 @@
         <w:rPr/>
         <w:t xml:space="preserve"/>
       </w:r>
-      <w:bookmarkEnd w:id="5dd0b873-b3da-4a0e-8f5b-336ba08422d6"/>
+      <w:bookmarkEnd w:id="cdeab816-b397-4f21-9e4f-97fa3f66a8bb"/>
       <w:r>
         <w:rPr>
           <w:rFonts/>
@@ -2909,7 +2909,7 @@
         </w:rPr>
         <w:t xml:space="preserve">Figure </w:t>
       </w:r>
-      <w:bookmarkStart w:id="38e61292-371e-485d-8803-7b0697622247" w:name="dv_vs_pred_ipred"/>
+      <w:bookmarkStart w:id="9fb99727-53b2-488b-97d0-f581081d6667" w:name="dv_vs_pred_ipred"/>
       <w:r>
         <w:rPr/>
         <w:t xml:space="preserve"/>
@@ -2930,7 +2930,7 @@
         <w:rPr/>
         <w:t xml:space="preserve"/>
       </w:r>
-      <w:bookmarkEnd w:id="38e61292-371e-485d-8803-7b0697622247"/>
+      <w:bookmarkEnd w:id="9fb99727-53b2-488b-97d0-f581081d6667"/>
       <w:r>
         <w:rPr>
           <w:rFonts/>
@@ -3015,7 +3015,7 @@
         </w:rPr>
         <w:t xml:space="preserve">Figure </w:t>
       </w:r>
-      <w:bookmarkStart w:id="ea6701e5-91c7-4aec-bb24-fb7af35cbf4c" w:name="prm_vs_iteration"/>
+      <w:bookmarkStart w:id="f22f6abf-4c2b-498f-ab5a-5601d82391aa" w:name="prm_vs_iteration"/>
       <w:r>
         <w:rPr/>
         <w:t xml:space="preserve"/>
@@ -3036,7 +3036,7 @@
         <w:rPr/>
         <w:t xml:space="preserve"/>
       </w:r>
-      <w:bookmarkEnd w:id="ea6701e5-91c7-4aec-bb24-fb7af35cbf4c"/>
+      <w:bookmarkEnd w:id="f22f6abf-4c2b-498f-ab5a-5601d82391aa"/>
       <w:r>
         <w:rPr>
           <w:rFonts/>

</xml_diff>

<commit_message>
Deploying to gh-pages from @ nlmixr2/nonmem2rx@fd222f811dfbbf6030e47c4d1bbf425b60b3605a 🚀
</commit_message>
<xml_diff>
--- a/articles/mod-Word.docx
+++ b/articles/mod-Word.docx
@@ -1942,7 +1942,7 @@
         <w:rPr/>
         <w:t xml:space="preserve"/>
       </w:r>
-      <w:bookmarkEnd w:id="5eaa7aca-ded0-4157-bd0c-0acd09b088c9"/>
+      <w:bookmarkEnd w:id="1d302439-b685-4781-840d-e6efe7b1e256"/>
       <w:r>
         <w:rPr>
           <w:rFonts/>
@@ -2035,7 +2035,7 @@
         </w:rPr>
         <w:t xml:space="preserve">Figure </w:t>
       </w:r>
-      <w:bookmarkStart w:id="cdeab816-b397-4f21-9e4f-97fa3f66a8bb" w:name="ind_plots"/>
+      <w:bookmarkStart w:id="d073382c-f3a4-481c-aeff-2fb1cbae64f2" w:name="ind_plots"/>
       <w:r>
         <w:rPr/>
         <w:t xml:space="preserve"/>
@@ -2056,7 +2056,7 @@
         <w:rPr/>
         <w:t xml:space="preserve"/>
       </w:r>
-      <w:bookmarkEnd w:id="cdeab816-b397-4f21-9e4f-97fa3f66a8bb"/>
+      <w:bookmarkEnd w:id="d073382c-f3a4-481c-aeff-2fb1cbae64f2"/>
       <w:r>
         <w:rPr>
           <w:rFonts/>
@@ -2909,7 +2909,7 @@
         </w:rPr>
         <w:t xml:space="preserve">Figure </w:t>
       </w:r>
-      <w:bookmarkStart w:id="9fb99727-53b2-488b-97d0-f581081d6667" w:name="dv_vs_pred_ipred"/>
+      <w:bookmarkStart w:id="5fc42b55-d8f0-4d9e-bd50-ed4d934833cc" w:name="dv_vs_pred_ipred"/>
       <w:r>
         <w:rPr/>
         <w:t xml:space="preserve"/>
@@ -2930,7 +2930,7 @@
         <w:rPr/>
         <w:t xml:space="preserve"/>
       </w:r>
-      <w:bookmarkEnd w:id="9fb99727-53b2-488b-97d0-f581081d6667"/>
+      <w:bookmarkEnd w:id="5fc42b55-d8f0-4d9e-bd50-ed4d934833cc"/>
       <w:r>
         <w:rPr>
           <w:rFonts/>
@@ -3015,7 +3015,7 @@
         </w:rPr>
         <w:t xml:space="preserve">Figure </w:t>
       </w:r>
-      <w:bookmarkStart w:id="f22f6abf-4c2b-498f-ab5a-5601d82391aa" w:name="prm_vs_iteration"/>
+      <w:bookmarkStart w:id="17aa8ba0-3033-4a39-b861-0964edb01510" w:name="prm_vs_iteration"/>
       <w:r>
         <w:rPr/>
         <w:t xml:space="preserve"/>
@@ -3036,7 +3036,7 @@
         <w:rPr/>
         <w:t xml:space="preserve"/>
       </w:r>
-      <w:bookmarkEnd w:id="f22f6abf-4c2b-498f-ab5a-5601d82391aa"/>
+      <w:bookmarkEnd w:id="17aa8ba0-3033-4a39-b861-0964edb01510"/>
       <w:r>
         <w:rPr>
           <w:rFonts/>

</xml_diff>

<commit_message>
Deploying to gh-pages from @ nlmixr2/nonmem2rx@b83b67856754957324165e30a8764010d8eb8aec 🚀
</commit_message>
<xml_diff>
--- a/articles/mod-Word.docx
+++ b/articles/mod-Word.docx
@@ -1942,7 +1942,7 @@
         <w:rPr/>
         <w:t xml:space="preserve"/>
       </w:r>
-      <w:bookmarkEnd w:id="1d302439-b685-4781-840d-e6efe7b1e256"/>
+      <w:bookmarkEnd w:id="67509c4d-cf68-4563-8d31-65846e49105a"/>
       <w:r>
         <w:rPr>
           <w:rFonts/>
@@ -2035,7 +2035,7 @@
         </w:rPr>
         <w:t xml:space="preserve">Figure </w:t>
       </w:r>
-      <w:bookmarkStart w:id="d073382c-f3a4-481c-aeff-2fb1cbae64f2" w:name="ind_plots"/>
+      <w:bookmarkStart w:id="280071fd-9bd3-429e-9684-7abdffce1e14" w:name="ind_plots"/>
       <w:r>
         <w:rPr/>
         <w:t xml:space="preserve"/>
@@ -2056,7 +2056,7 @@
         <w:rPr/>
         <w:t xml:space="preserve"/>
       </w:r>
-      <w:bookmarkEnd w:id="d073382c-f3a4-481c-aeff-2fb1cbae64f2"/>
+      <w:bookmarkEnd w:id="280071fd-9bd3-429e-9684-7abdffce1e14"/>
       <w:r>
         <w:rPr>
           <w:rFonts/>
@@ -2909,7 +2909,7 @@
         </w:rPr>
         <w:t xml:space="preserve">Figure </w:t>
       </w:r>
-      <w:bookmarkStart w:id="5fc42b55-d8f0-4d9e-bd50-ed4d934833cc" w:name="dv_vs_pred_ipred"/>
+      <w:bookmarkStart w:id="e0d15711-fc41-4ca8-b03e-081194c28b54" w:name="dv_vs_pred_ipred"/>
       <w:r>
         <w:rPr/>
         <w:t xml:space="preserve"/>
@@ -2930,7 +2930,7 @@
         <w:rPr/>
         <w:t xml:space="preserve"/>
       </w:r>
-      <w:bookmarkEnd w:id="5fc42b55-d8f0-4d9e-bd50-ed4d934833cc"/>
+      <w:bookmarkEnd w:id="e0d15711-fc41-4ca8-b03e-081194c28b54"/>
       <w:r>
         <w:rPr>
           <w:rFonts/>
@@ -3015,7 +3015,7 @@
         </w:rPr>
         <w:t xml:space="preserve">Figure </w:t>
       </w:r>
-      <w:bookmarkStart w:id="17aa8ba0-3033-4a39-b861-0964edb01510" w:name="prm_vs_iteration"/>
+      <w:bookmarkStart w:id="a5a1eead-d567-4c0e-ac2a-b4065f3dae7c" w:name="prm_vs_iteration"/>
       <w:r>
         <w:rPr/>
         <w:t xml:space="preserve"/>
@@ -3036,7 +3036,7 @@
         <w:rPr/>
         <w:t xml:space="preserve"/>
       </w:r>
-      <w:bookmarkEnd w:id="17aa8ba0-3033-4a39-b861-0964edb01510"/>
+      <w:bookmarkEnd w:id="a5a1eead-d567-4c0e-ac2a-b4065f3dae7c"/>
       <w:r>
         <w:rPr>
           <w:rFonts/>

</xml_diff>

<commit_message>
Deploying to gh-pages from @ nlmixr2/nonmem2rx@a70860b99204422c897f73acdcf9d800c6cd15f8 🚀
</commit_message>
<xml_diff>
--- a/articles/mod-Word.docx
+++ b/articles/mod-Word.docx
@@ -1942,7 +1942,7 @@
         <w:rPr/>
         <w:t xml:space="preserve"/>
       </w:r>
-      <w:bookmarkEnd w:id="7339fd02-a525-43f1-9908-216ba11cedde"/>
+      <w:bookmarkEnd w:id="10a12eee-6b4d-42f4-84d5-482652fc2155"/>
       <w:r>
         <w:rPr>
           <w:rFonts/>
@@ -2035,7 +2035,7 @@
         </w:rPr>
         <w:t xml:space="preserve">Figure </w:t>
       </w:r>
-      <w:bookmarkStart w:id="fc06123b-7ea1-4a82-911f-13641163a7e4" w:name="ind_plots"/>
+      <w:bookmarkStart w:id="bcbd92c3-256d-46a2-ba83-71d92acc98c0" w:name="ind_plots"/>
       <w:r>
         <w:rPr/>
         <w:t xml:space="preserve"/>
@@ -2056,7 +2056,7 @@
         <w:rPr/>
         <w:t xml:space="preserve"/>
       </w:r>
-      <w:bookmarkEnd w:id="fc06123b-7ea1-4a82-911f-13641163a7e4"/>
+      <w:bookmarkEnd w:id="bcbd92c3-256d-46a2-ba83-71d92acc98c0"/>
       <w:r>
         <w:rPr>
           <w:rFonts/>
@@ -2909,7 +2909,7 @@
         </w:rPr>
         <w:t xml:space="preserve">Figure </w:t>
       </w:r>
-      <w:bookmarkStart w:id="6b474f2f-ea81-4937-83e8-2c3324ebbce9" w:name="dv_vs_pred_ipred"/>
+      <w:bookmarkStart w:id="656c5442-9cad-440a-a327-ad7d7dd76421" w:name="dv_vs_pred_ipred"/>
       <w:r>
         <w:rPr/>
         <w:t xml:space="preserve"/>
@@ -2930,7 +2930,7 @@
         <w:rPr/>
         <w:t xml:space="preserve"/>
       </w:r>
-      <w:bookmarkEnd w:id="6b474f2f-ea81-4937-83e8-2c3324ebbce9"/>
+      <w:bookmarkEnd w:id="656c5442-9cad-440a-a327-ad7d7dd76421"/>
       <w:r>
         <w:rPr>
           <w:rFonts/>
@@ -3015,7 +3015,7 @@
         </w:rPr>
         <w:t xml:space="preserve">Figure </w:t>
       </w:r>
-      <w:bookmarkStart w:id="cb449517-b5d5-4fc6-87c9-e1e22309aede" w:name="prm_vs_iteration"/>
+      <w:bookmarkStart w:id="e1ae8c64-918c-4b30-b933-90061515d206" w:name="prm_vs_iteration"/>
       <w:r>
         <w:rPr/>
         <w:t xml:space="preserve"/>
@@ -3036,7 +3036,7 @@
         <w:rPr/>
         <w:t xml:space="preserve"/>
       </w:r>
-      <w:bookmarkEnd w:id="cb449517-b5d5-4fc6-87c9-e1e22309aede"/>
+      <w:bookmarkEnd w:id="e1ae8c64-918c-4b30-b933-90061515d206"/>
       <w:r>
         <w:rPr>
           <w:rFonts/>

</xml_diff>

<commit_message>
Deploying to gh-pages from @ nlmixr2/nonmem2rx@2e746a583b44df51394bdd520316913718f5aa03 🚀
</commit_message>
<xml_diff>
--- a/articles/mod-Word.docx
+++ b/articles/mod-Word.docx
@@ -1942,7 +1942,7 @@
         <w:rPr/>
         <w:t xml:space="preserve"/>
       </w:r>
-      <w:bookmarkEnd w:id="10a12eee-6b4d-42f4-84d5-482652fc2155"/>
+      <w:bookmarkEnd w:id="5d240a18-3b73-4618-bd4e-8c44c763d648"/>
       <w:r>
         <w:rPr>
           <w:rFonts/>
@@ -2035,7 +2035,7 @@
         </w:rPr>
         <w:t xml:space="preserve">Figure </w:t>
       </w:r>
-      <w:bookmarkStart w:id="bcbd92c3-256d-46a2-ba83-71d92acc98c0" w:name="ind_plots"/>
+      <w:bookmarkStart w:id="196f949a-018a-4a04-ac55-f4dff95936bd" w:name="ind_plots"/>
       <w:r>
         <w:rPr/>
         <w:t xml:space="preserve"/>
@@ -2056,7 +2056,7 @@
         <w:rPr/>
         <w:t xml:space="preserve"/>
       </w:r>
-      <w:bookmarkEnd w:id="bcbd92c3-256d-46a2-ba83-71d92acc98c0"/>
+      <w:bookmarkEnd w:id="196f949a-018a-4a04-ac55-f4dff95936bd"/>
       <w:r>
         <w:rPr>
           <w:rFonts/>
@@ -2909,7 +2909,7 @@
         </w:rPr>
         <w:t xml:space="preserve">Figure </w:t>
       </w:r>
-      <w:bookmarkStart w:id="656c5442-9cad-440a-a327-ad7d7dd76421" w:name="dv_vs_pred_ipred"/>
+      <w:bookmarkStart w:id="decb6468-483c-485d-a358-50695c4d72b6" w:name="dv_vs_pred_ipred"/>
       <w:r>
         <w:rPr/>
         <w:t xml:space="preserve"/>
@@ -2930,7 +2930,7 @@
         <w:rPr/>
         <w:t xml:space="preserve"/>
       </w:r>
-      <w:bookmarkEnd w:id="656c5442-9cad-440a-a327-ad7d7dd76421"/>
+      <w:bookmarkEnd w:id="decb6468-483c-485d-a358-50695c4d72b6"/>
       <w:r>
         <w:rPr>
           <w:rFonts/>
@@ -3015,7 +3015,7 @@
         </w:rPr>
         <w:t xml:space="preserve">Figure </w:t>
       </w:r>
-      <w:bookmarkStart w:id="e1ae8c64-918c-4b30-b933-90061515d206" w:name="prm_vs_iteration"/>
+      <w:bookmarkStart w:id="c88eb59d-174c-4e6d-b639-f20b97c4f647" w:name="prm_vs_iteration"/>
       <w:r>
         <w:rPr/>
         <w:t xml:space="preserve"/>
@@ -3036,7 +3036,7 @@
         <w:rPr/>
         <w:t xml:space="preserve"/>
       </w:r>
-      <w:bookmarkEnd w:id="e1ae8c64-918c-4b30-b933-90061515d206"/>
+      <w:bookmarkEnd w:id="c88eb59d-174c-4e6d-b639-f20b97c4f647"/>
       <w:r>
         <w:rPr>
           <w:rFonts/>

</xml_diff>

<commit_message>
Deploying to gh-pages from @ nlmixr2/nonmem2rx@849ec8a96e73ef85c5b715e79c6b32d4a2781064 🚀
</commit_message>
<xml_diff>
--- a/articles/mod-Word.docx
+++ b/articles/mod-Word.docx
@@ -1942,7 +1942,7 @@
         <w:rPr/>
         <w:t xml:space="preserve"/>
       </w:r>
-      <w:bookmarkEnd w:id="5d240a18-3b73-4618-bd4e-8c44c763d648"/>
+      <w:bookmarkEnd w:id="111cd8ee-f779-48d3-8951-e00f840251a8"/>
       <w:r>
         <w:rPr>
           <w:rFonts/>
@@ -2035,7 +2035,7 @@
         </w:rPr>
         <w:t xml:space="preserve">Figure </w:t>
       </w:r>
-      <w:bookmarkStart w:id="196f949a-018a-4a04-ac55-f4dff95936bd" w:name="ind_plots"/>
+      <w:bookmarkStart w:id="1c135e86-d896-4400-8c01-9b56bc495dac" w:name="ind_plots"/>
       <w:r>
         <w:rPr/>
         <w:t xml:space="preserve"/>
@@ -2056,7 +2056,7 @@
         <w:rPr/>
         <w:t xml:space="preserve"/>
       </w:r>
-      <w:bookmarkEnd w:id="196f949a-018a-4a04-ac55-f4dff95936bd"/>
+      <w:bookmarkEnd w:id="1c135e86-d896-4400-8c01-9b56bc495dac"/>
       <w:r>
         <w:rPr>
           <w:rFonts/>
@@ -2909,7 +2909,7 @@
         </w:rPr>
         <w:t xml:space="preserve">Figure </w:t>
       </w:r>
-      <w:bookmarkStart w:id="decb6468-483c-485d-a358-50695c4d72b6" w:name="dv_vs_pred_ipred"/>
+      <w:bookmarkStart w:id="029c8206-9906-4fa8-8425-ab2c9eadfaa1" w:name="dv_vs_pred_ipred"/>
       <w:r>
         <w:rPr/>
         <w:t xml:space="preserve"/>
@@ -2930,7 +2930,7 @@
         <w:rPr/>
         <w:t xml:space="preserve"/>
       </w:r>
-      <w:bookmarkEnd w:id="decb6468-483c-485d-a358-50695c4d72b6"/>
+      <w:bookmarkEnd w:id="029c8206-9906-4fa8-8425-ab2c9eadfaa1"/>
       <w:r>
         <w:rPr>
           <w:rFonts/>
@@ -3015,7 +3015,7 @@
         </w:rPr>
         <w:t xml:space="preserve">Figure </w:t>
       </w:r>
-      <w:bookmarkStart w:id="c88eb59d-174c-4e6d-b639-f20b97c4f647" w:name="prm_vs_iteration"/>
+      <w:bookmarkStart w:id="7d185552-4547-4294-a376-ad2332e87987" w:name="prm_vs_iteration"/>
       <w:r>
         <w:rPr/>
         <w:t xml:space="preserve"/>
@@ -3036,7 +3036,7 @@
         <w:rPr/>
         <w:t xml:space="preserve"/>
       </w:r>
-      <w:bookmarkEnd w:id="c88eb59d-174c-4e6d-b639-f20b97c4f647"/>
+      <w:bookmarkEnd w:id="7d185552-4547-4294-a376-ad2332e87987"/>
       <w:r>
         <w:rPr>
           <w:rFonts/>

</xml_diff>

<commit_message>
Deploying to gh-pages from @ nlmixr2/nonmem2rx@58446db889696c813b6bdf518e9d0318c7fd0335 🚀
</commit_message>
<xml_diff>
--- a/articles/mod-Word.docx
+++ b/articles/mod-Word.docx
@@ -1942,7 +1942,7 @@
         <w:rPr/>
         <w:t xml:space="preserve"/>
       </w:r>
-      <w:bookmarkEnd w:id="111cd8ee-f779-48d3-8951-e00f840251a8"/>
+      <w:bookmarkEnd w:id="8e3a942d-2d73-4f99-96fd-11e803015818"/>
       <w:r>
         <w:rPr>
           <w:rFonts/>
@@ -2035,7 +2035,7 @@
         </w:rPr>
         <w:t xml:space="preserve">Figure </w:t>
       </w:r>
-      <w:bookmarkStart w:id="1c135e86-d896-4400-8c01-9b56bc495dac" w:name="ind_plots"/>
+      <w:bookmarkStart w:id="7fc6bef3-7e9d-4771-a644-09f489e2495f" w:name="ind_plots"/>
       <w:r>
         <w:rPr/>
         <w:t xml:space="preserve"/>
@@ -2056,7 +2056,7 @@
         <w:rPr/>
         <w:t xml:space="preserve"/>
       </w:r>
-      <w:bookmarkEnd w:id="1c135e86-d896-4400-8c01-9b56bc495dac"/>
+      <w:bookmarkEnd w:id="7fc6bef3-7e9d-4771-a644-09f489e2495f"/>
       <w:r>
         <w:rPr>
           <w:rFonts/>
@@ -2909,7 +2909,7 @@
         </w:rPr>
         <w:t xml:space="preserve">Figure </w:t>
       </w:r>
-      <w:bookmarkStart w:id="029c8206-9906-4fa8-8425-ab2c9eadfaa1" w:name="dv_vs_pred_ipred"/>
+      <w:bookmarkStart w:id="97cacec5-4d7f-410c-a054-d60ac98fd523" w:name="dv_vs_pred_ipred"/>
       <w:r>
         <w:rPr/>
         <w:t xml:space="preserve"/>
@@ -2930,7 +2930,7 @@
         <w:rPr/>
         <w:t xml:space="preserve"/>
       </w:r>
-      <w:bookmarkEnd w:id="029c8206-9906-4fa8-8425-ab2c9eadfaa1"/>
+      <w:bookmarkEnd w:id="97cacec5-4d7f-410c-a054-d60ac98fd523"/>
       <w:r>
         <w:rPr>
           <w:rFonts/>
@@ -3015,7 +3015,7 @@
         </w:rPr>
         <w:t xml:space="preserve">Figure </w:t>
       </w:r>
-      <w:bookmarkStart w:id="7d185552-4547-4294-a376-ad2332e87987" w:name="prm_vs_iteration"/>
+      <w:bookmarkStart w:id="40f18e75-d6d4-4500-8aa7-3356fe1424bd" w:name="prm_vs_iteration"/>
       <w:r>
         <w:rPr/>
         <w:t xml:space="preserve"/>
@@ -3036,7 +3036,7 @@
         <w:rPr/>
         <w:t xml:space="preserve"/>
       </w:r>
-      <w:bookmarkEnd w:id="7d185552-4547-4294-a376-ad2332e87987"/>
+      <w:bookmarkEnd w:id="40f18e75-d6d4-4500-8aa7-3356fe1424bd"/>
       <w:r>
         <w:rPr>
           <w:rFonts/>

</xml_diff>

<commit_message>
Deploying to gh-pages from @ nlmixr2/nonmem2rx@dd09a178559c3f3e8f0b832c21e72666bda3ef8a 🚀
</commit_message>
<xml_diff>
--- a/articles/mod-Word.docx
+++ b/articles/mod-Word.docx
@@ -1942,7 +1942,7 @@
         <w:rPr/>
         <w:t xml:space="preserve"/>
       </w:r>
-      <w:bookmarkEnd w:id="827bc37c-77d8-4acb-aba0-c1abcc57c381"/>
+      <w:bookmarkEnd w:id="a995fc79-5386-41b0-9069-3d0cee713afe"/>
       <w:r>
         <w:rPr>
           <w:rFonts/>
@@ -2035,7 +2035,7 @@
         </w:rPr>
         <w:t xml:space="preserve">Figure </w:t>
       </w:r>
-      <w:bookmarkStart w:id="2b8203ad-cdbc-4f50-960f-27af0c939d8d" w:name="ind_plots"/>
+      <w:bookmarkStart w:id="754d0b37-849d-4528-9848-22adb55d5aa2" w:name="ind_plots"/>
       <w:r>
         <w:rPr/>
         <w:t xml:space="preserve"/>
@@ -2056,7 +2056,7 @@
         <w:rPr/>
         <w:t xml:space="preserve"/>
       </w:r>
-      <w:bookmarkEnd w:id="2b8203ad-cdbc-4f50-960f-27af0c939d8d"/>
+      <w:bookmarkEnd w:id="754d0b37-849d-4528-9848-22adb55d5aa2"/>
       <w:r>
         <w:rPr>
           <w:rFonts/>
@@ -2909,7 +2909,7 @@
         </w:rPr>
         <w:t xml:space="preserve">Figure </w:t>
       </w:r>
-      <w:bookmarkStart w:id="df19709d-c3c3-4cbd-8fc2-e8ebc9d26a3e" w:name="dv_vs_pred_ipred"/>
+      <w:bookmarkStart w:id="91f4853c-96d0-4157-8128-9cc62fe4f765" w:name="dv_vs_pred_ipred"/>
       <w:r>
         <w:rPr/>
         <w:t xml:space="preserve"/>
@@ -2930,7 +2930,7 @@
         <w:rPr/>
         <w:t xml:space="preserve"/>
       </w:r>
-      <w:bookmarkEnd w:id="df19709d-c3c3-4cbd-8fc2-e8ebc9d26a3e"/>
+      <w:bookmarkEnd w:id="91f4853c-96d0-4157-8128-9cc62fe4f765"/>
       <w:r>
         <w:rPr>
           <w:rFonts/>
@@ -3015,7 +3015,7 @@
         </w:rPr>
         <w:t xml:space="preserve">Figure </w:t>
       </w:r>
-      <w:bookmarkStart w:id="86a2faae-9459-4dc3-913d-c4350781bea7" w:name="prm_vs_iteration"/>
+      <w:bookmarkStart w:id="ce4d0be6-9b8a-4345-8283-40021fccd336" w:name="prm_vs_iteration"/>
       <w:r>
         <w:rPr/>
         <w:t xml:space="preserve"/>
@@ -3036,7 +3036,7 @@
         <w:rPr/>
         <w:t xml:space="preserve"/>
       </w:r>
-      <w:bookmarkEnd w:id="86a2faae-9459-4dc3-913d-c4350781bea7"/>
+      <w:bookmarkEnd w:id="ce4d0be6-9b8a-4345-8283-40021fccd336"/>
       <w:r>
         <w:rPr>
           <w:rFonts/>

</xml_diff>

<commit_message>
Deploying to gh-pages from @ nlmixr2/nonmem2rx@2a91fb89c0f8965022229ba81f5f327ac3d5bbfe 🚀
</commit_message>
<xml_diff>
--- a/articles/mod-Word.docx
+++ b/articles/mod-Word.docx
@@ -1942,7 +1942,7 @@
         <w:rPr/>
         <w:t xml:space="preserve"/>
       </w:r>
-      <w:bookmarkEnd w:id="a995fc79-5386-41b0-9069-3d0cee713afe"/>
+      <w:bookmarkEnd w:id="771d6d44-a662-4829-bfb5-0f5f8dd09589"/>
       <w:r>
         <w:rPr>
           <w:rFonts/>
@@ -2035,7 +2035,7 @@
         </w:rPr>
         <w:t xml:space="preserve">Figure </w:t>
       </w:r>
-      <w:bookmarkStart w:id="754d0b37-849d-4528-9848-22adb55d5aa2" w:name="ind_plots"/>
+      <w:bookmarkStart w:id="ea6d3e5a-3b05-4c73-bf96-29154c7d7abc" w:name="ind_plots"/>
       <w:r>
         <w:rPr/>
         <w:t xml:space="preserve"/>
@@ -2056,7 +2056,7 @@
         <w:rPr/>
         <w:t xml:space="preserve"/>
       </w:r>
-      <w:bookmarkEnd w:id="754d0b37-849d-4528-9848-22adb55d5aa2"/>
+      <w:bookmarkEnd w:id="ea6d3e5a-3b05-4c73-bf96-29154c7d7abc"/>
       <w:r>
         <w:rPr>
           <w:rFonts/>
@@ -2909,7 +2909,7 @@
         </w:rPr>
         <w:t xml:space="preserve">Figure </w:t>
       </w:r>
-      <w:bookmarkStart w:id="91f4853c-96d0-4157-8128-9cc62fe4f765" w:name="dv_vs_pred_ipred"/>
+      <w:bookmarkStart w:id="d44a190f-23ae-450a-b40b-3d030096bb8b" w:name="dv_vs_pred_ipred"/>
       <w:r>
         <w:rPr/>
         <w:t xml:space="preserve"/>
@@ -2930,7 +2930,7 @@
         <w:rPr/>
         <w:t xml:space="preserve"/>
       </w:r>
-      <w:bookmarkEnd w:id="91f4853c-96d0-4157-8128-9cc62fe4f765"/>
+      <w:bookmarkEnd w:id="d44a190f-23ae-450a-b40b-3d030096bb8b"/>
       <w:r>
         <w:rPr>
           <w:rFonts/>
@@ -3015,7 +3015,7 @@
         </w:rPr>
         <w:t xml:space="preserve">Figure </w:t>
       </w:r>
-      <w:bookmarkStart w:id="ce4d0be6-9b8a-4345-8283-40021fccd336" w:name="prm_vs_iteration"/>
+      <w:bookmarkStart w:id="a84a2467-fb26-47a7-952b-c3213e6d51d5" w:name="prm_vs_iteration"/>
       <w:r>
         <w:rPr/>
         <w:t xml:space="preserve"/>
@@ -3036,7 +3036,7 @@
         <w:rPr/>
         <w:t xml:space="preserve"/>
       </w:r>
-      <w:bookmarkEnd w:id="ce4d0be6-9b8a-4345-8283-40021fccd336"/>
+      <w:bookmarkEnd w:id="a84a2467-fb26-47a7-952b-c3213e6d51d5"/>
       <w:r>
         <w:rPr>
           <w:rFonts/>

</xml_diff>

<commit_message>
Deploying to gh-pages from @ nlmixr2/nonmem2rx@12597e6223b97fb792b073a039a27405b757c891 🚀
</commit_message>
<xml_diff>
--- a/articles/mod-Word.docx
+++ b/articles/mod-Word.docx
@@ -1942,7 +1942,7 @@
         <w:rPr/>
         <w:t xml:space="preserve"/>
       </w:r>
-      <w:bookmarkEnd w:id="771d6d44-a662-4829-bfb5-0f5f8dd09589"/>
+      <w:bookmarkEnd w:id="24641f5b-64e9-4adc-a672-74c39109c97f"/>
       <w:r>
         <w:rPr>
           <w:rFonts/>
@@ -2035,7 +2035,7 @@
         </w:rPr>
         <w:t xml:space="preserve">Figure </w:t>
       </w:r>
-      <w:bookmarkStart w:id="ea6d3e5a-3b05-4c73-bf96-29154c7d7abc" w:name="ind_plots"/>
+      <w:bookmarkStart w:id="3cd46744-0c57-4c5f-9ba6-db6a4a4fc966" w:name="ind_plots"/>
       <w:r>
         <w:rPr/>
         <w:t xml:space="preserve"/>
@@ -2056,7 +2056,7 @@
         <w:rPr/>
         <w:t xml:space="preserve"/>
       </w:r>
-      <w:bookmarkEnd w:id="ea6d3e5a-3b05-4c73-bf96-29154c7d7abc"/>
+      <w:bookmarkEnd w:id="3cd46744-0c57-4c5f-9ba6-db6a4a4fc966"/>
       <w:r>
         <w:rPr>
           <w:rFonts/>
@@ -2909,7 +2909,7 @@
         </w:rPr>
         <w:t xml:space="preserve">Figure </w:t>
       </w:r>
-      <w:bookmarkStart w:id="d44a190f-23ae-450a-b40b-3d030096bb8b" w:name="dv_vs_pred_ipred"/>
+      <w:bookmarkStart w:id="3ef1152b-9d9d-4adf-a16f-7aa858183daf" w:name="dv_vs_pred_ipred"/>
       <w:r>
         <w:rPr/>
         <w:t xml:space="preserve"/>
@@ -2930,7 +2930,7 @@
         <w:rPr/>
         <w:t xml:space="preserve"/>
       </w:r>
-      <w:bookmarkEnd w:id="d44a190f-23ae-450a-b40b-3d030096bb8b"/>
+      <w:bookmarkEnd w:id="3ef1152b-9d9d-4adf-a16f-7aa858183daf"/>
       <w:r>
         <w:rPr>
           <w:rFonts/>
@@ -3015,7 +3015,7 @@
         </w:rPr>
         <w:t xml:space="preserve">Figure </w:t>
       </w:r>
-      <w:bookmarkStart w:id="a84a2467-fb26-47a7-952b-c3213e6d51d5" w:name="prm_vs_iteration"/>
+      <w:bookmarkStart w:id="a460c62a-e7f6-424b-bb76-bee147371e26" w:name="prm_vs_iteration"/>
       <w:r>
         <w:rPr/>
         <w:t xml:space="preserve"/>
@@ -3036,7 +3036,7 @@
         <w:rPr/>
         <w:t xml:space="preserve"/>
       </w:r>
-      <w:bookmarkEnd w:id="a84a2467-fb26-47a7-952b-c3213e6d51d5"/>
+      <w:bookmarkEnd w:id="a460c62a-e7f6-424b-bb76-bee147371e26"/>
       <w:r>
         <w:rPr>
           <w:rFonts/>

</xml_diff>

<commit_message>
Deploying to gh-pages from @ nlmixr2/nonmem2rx@3efeebde1fed57bbfca5e7c8d7058eb11e7e8490 🚀
</commit_message>
<xml_diff>
--- a/articles/mod-Word.docx
+++ b/articles/mod-Word.docx
@@ -1942,7 +1942,7 @@
         <w:rPr/>
         <w:t xml:space="preserve"/>
       </w:r>
-      <w:bookmarkEnd w:id="24641f5b-64e9-4adc-a672-74c39109c97f"/>
+      <w:bookmarkEnd w:id="0643f39c-ea80-49af-a6b9-211839c88bef"/>
       <w:r>
         <w:rPr>
           <w:rFonts/>
@@ -2035,7 +2035,7 @@
         </w:rPr>
         <w:t xml:space="preserve">Figure </w:t>
       </w:r>
-      <w:bookmarkStart w:id="3cd46744-0c57-4c5f-9ba6-db6a4a4fc966" w:name="ind_plots"/>
+      <w:bookmarkStart w:id="c6335c45-dc0e-4257-abba-59afd7abbc23" w:name="ind_plots"/>
       <w:r>
         <w:rPr/>
         <w:t xml:space="preserve"/>
@@ -2056,7 +2056,7 @@
         <w:rPr/>
         <w:t xml:space="preserve"/>
       </w:r>
-      <w:bookmarkEnd w:id="3cd46744-0c57-4c5f-9ba6-db6a4a4fc966"/>
+      <w:bookmarkEnd w:id="c6335c45-dc0e-4257-abba-59afd7abbc23"/>
       <w:r>
         <w:rPr>
           <w:rFonts/>
@@ -2909,7 +2909,7 @@
         </w:rPr>
         <w:t xml:space="preserve">Figure </w:t>
       </w:r>
-      <w:bookmarkStart w:id="3ef1152b-9d9d-4adf-a16f-7aa858183daf" w:name="dv_vs_pred_ipred"/>
+      <w:bookmarkStart w:id="6ff2f490-f49d-459e-a0ef-a0550f9ed391" w:name="dv_vs_pred_ipred"/>
       <w:r>
         <w:rPr/>
         <w:t xml:space="preserve"/>
@@ -2930,7 +2930,7 @@
         <w:rPr/>
         <w:t xml:space="preserve"/>
       </w:r>
-      <w:bookmarkEnd w:id="3ef1152b-9d9d-4adf-a16f-7aa858183daf"/>
+      <w:bookmarkEnd w:id="6ff2f490-f49d-459e-a0ef-a0550f9ed391"/>
       <w:r>
         <w:rPr>
           <w:rFonts/>
@@ -3015,7 +3015,7 @@
         </w:rPr>
         <w:t xml:space="preserve">Figure </w:t>
       </w:r>
-      <w:bookmarkStart w:id="a460c62a-e7f6-424b-bb76-bee147371e26" w:name="prm_vs_iteration"/>
+      <w:bookmarkStart w:id="1d390ebd-8aeb-4c38-833f-5d2e40388e6a" w:name="prm_vs_iteration"/>
       <w:r>
         <w:rPr/>
         <w:t xml:space="preserve"/>
@@ -3036,7 +3036,7 @@
         <w:rPr/>
         <w:t xml:space="preserve"/>
       </w:r>
-      <w:bookmarkEnd w:id="a460c62a-e7f6-424b-bb76-bee147371e26"/>
+      <w:bookmarkEnd w:id="1d390ebd-8aeb-4c38-833f-5d2e40388e6a"/>
       <w:r>
         <w:rPr>
           <w:rFonts/>

</xml_diff>

<commit_message>
Deploying to gh-pages from @ nlmixr2/nonmem2rx@d77a962d739c54151cb892102d682340532f7a4c 🚀
</commit_message>
<xml_diff>
--- a/articles/mod-Word.docx
+++ b/articles/mod-Word.docx
@@ -1942,7 +1942,7 @@
         <w:rPr/>
         <w:t xml:space="preserve"/>
       </w:r>
-      <w:bookmarkEnd w:id="0643f39c-ea80-49af-a6b9-211839c88bef"/>
+      <w:bookmarkEnd w:id="861fd65c-5b8b-41b0-82fd-be85e07e230d"/>
       <w:r>
         <w:rPr>
           <w:rFonts/>
@@ -2035,7 +2035,7 @@
         </w:rPr>
         <w:t xml:space="preserve">Figure </w:t>
       </w:r>
-      <w:bookmarkStart w:id="c6335c45-dc0e-4257-abba-59afd7abbc23" w:name="ind_plots"/>
+      <w:bookmarkStart w:id="f9a31e04-4a91-47f4-9228-5c573ff26ad6" w:name="ind_plots"/>
       <w:r>
         <w:rPr/>
         <w:t xml:space="preserve"/>
@@ -2056,7 +2056,7 @@
         <w:rPr/>
         <w:t xml:space="preserve"/>
       </w:r>
-      <w:bookmarkEnd w:id="c6335c45-dc0e-4257-abba-59afd7abbc23"/>
+      <w:bookmarkEnd w:id="f9a31e04-4a91-47f4-9228-5c573ff26ad6"/>
       <w:r>
         <w:rPr>
           <w:rFonts/>
@@ -2909,7 +2909,7 @@
         </w:rPr>
         <w:t xml:space="preserve">Figure </w:t>
       </w:r>
-      <w:bookmarkStart w:id="6ff2f490-f49d-459e-a0ef-a0550f9ed391" w:name="dv_vs_pred_ipred"/>
+      <w:bookmarkStart w:id="f48db32d-b57e-4046-bd5c-12c1b3561a5b" w:name="dv_vs_pred_ipred"/>
       <w:r>
         <w:rPr/>
         <w:t xml:space="preserve"/>
@@ -2930,7 +2930,7 @@
         <w:rPr/>
         <w:t xml:space="preserve"/>
       </w:r>
-      <w:bookmarkEnd w:id="6ff2f490-f49d-459e-a0ef-a0550f9ed391"/>
+      <w:bookmarkEnd w:id="f48db32d-b57e-4046-bd5c-12c1b3561a5b"/>
       <w:r>
         <w:rPr>
           <w:rFonts/>
@@ -3015,7 +3015,7 @@
         </w:rPr>
         <w:t xml:space="preserve">Figure </w:t>
       </w:r>
-      <w:bookmarkStart w:id="1d390ebd-8aeb-4c38-833f-5d2e40388e6a" w:name="prm_vs_iteration"/>
+      <w:bookmarkStart w:id="8e8de472-6173-494a-800a-cd24db600e40" w:name="prm_vs_iteration"/>
       <w:r>
         <w:rPr/>
         <w:t xml:space="preserve"/>
@@ -3036,7 +3036,7 @@
         <w:rPr/>
         <w:t xml:space="preserve"/>
       </w:r>
-      <w:bookmarkEnd w:id="1d390ebd-8aeb-4c38-833f-5d2e40388e6a"/>
+      <w:bookmarkEnd w:id="8e8de472-6173-494a-800a-cd24db600e40"/>
       <w:r>
         <w:rPr>
           <w:rFonts/>

</xml_diff>

<commit_message>
Deploying to gh-pages from @ nlmixr2/nonmem2rx@c6be752678e8814d016aec8f10ff5059a2ac542e 🚀
</commit_message>
<xml_diff>
--- a/articles/mod-Word.docx
+++ b/articles/mod-Word.docx
@@ -1942,7 +1942,7 @@
         <w:rPr/>
         <w:t xml:space="preserve"/>
       </w:r>
-      <w:bookmarkEnd w:id="861fd65c-5b8b-41b0-82fd-be85e07e230d"/>
+      <w:bookmarkEnd w:id="fe61572a-fdd3-46ab-9346-717f1e773d62"/>
       <w:r>
         <w:rPr>
           <w:rFonts/>
@@ -2035,7 +2035,7 @@
         </w:rPr>
         <w:t xml:space="preserve">Figure </w:t>
       </w:r>
-      <w:bookmarkStart w:id="f9a31e04-4a91-47f4-9228-5c573ff26ad6" w:name="ind_plots"/>
+      <w:bookmarkStart w:id="5376303f-149b-4fcf-9c11-e6763308db56" w:name="ind_plots"/>
       <w:r>
         <w:rPr/>
         <w:t xml:space="preserve"/>
@@ -2056,7 +2056,7 @@
         <w:rPr/>
         <w:t xml:space="preserve"/>
       </w:r>
-      <w:bookmarkEnd w:id="f9a31e04-4a91-47f4-9228-5c573ff26ad6"/>
+      <w:bookmarkEnd w:id="5376303f-149b-4fcf-9c11-e6763308db56"/>
       <w:r>
         <w:rPr>
           <w:rFonts/>
@@ -2909,7 +2909,7 @@
         </w:rPr>
         <w:t xml:space="preserve">Figure </w:t>
       </w:r>
-      <w:bookmarkStart w:id="f48db32d-b57e-4046-bd5c-12c1b3561a5b" w:name="dv_vs_pred_ipred"/>
+      <w:bookmarkStart w:id="dca26fea-c00d-407c-8895-c8f1c88b266c" w:name="dv_vs_pred_ipred"/>
       <w:r>
         <w:rPr/>
         <w:t xml:space="preserve"/>
@@ -2930,7 +2930,7 @@
         <w:rPr/>
         <w:t xml:space="preserve"/>
       </w:r>
-      <w:bookmarkEnd w:id="f48db32d-b57e-4046-bd5c-12c1b3561a5b"/>
+      <w:bookmarkEnd w:id="dca26fea-c00d-407c-8895-c8f1c88b266c"/>
       <w:r>
         <w:rPr>
           <w:rFonts/>
@@ -3015,7 +3015,7 @@
         </w:rPr>
         <w:t xml:space="preserve">Figure </w:t>
       </w:r>
-      <w:bookmarkStart w:id="8e8de472-6173-494a-800a-cd24db600e40" w:name="prm_vs_iteration"/>
+      <w:bookmarkStart w:id="a2d9b198-b3af-4333-92d8-5db36bceb8f4" w:name="prm_vs_iteration"/>
       <w:r>
         <w:rPr/>
         <w:t xml:space="preserve"/>
@@ -3036,7 +3036,7 @@
         <w:rPr/>
         <w:t xml:space="preserve"/>
       </w:r>
-      <w:bookmarkEnd w:id="8e8de472-6173-494a-800a-cd24db600e40"/>
+      <w:bookmarkEnd w:id="a2d9b198-b3af-4333-92d8-5db36bceb8f4"/>
       <w:r>
         <w:rPr>
           <w:rFonts/>

</xml_diff>

<commit_message>
Deploying to gh-pages from @ nlmixr2/nonmem2rx@21457747c010fbe2e9ee0d517202961b7192631f 🚀
</commit_message>
<xml_diff>
--- a/articles/mod-Word.docx
+++ b/articles/mod-Word.docx
@@ -1942,7 +1942,7 @@
         <w:rPr/>
         <w:t xml:space="preserve"/>
       </w:r>
-      <w:bookmarkEnd w:id="fe61572a-fdd3-46ab-9346-717f1e773d62"/>
+      <w:bookmarkEnd w:id="0d83222e-ae99-4059-ac5e-ec07c645bc82"/>
       <w:r>
         <w:rPr>
           <w:rFonts/>
@@ -2035,7 +2035,7 @@
         </w:rPr>
         <w:t xml:space="preserve">Figure </w:t>
       </w:r>
-      <w:bookmarkStart w:id="5376303f-149b-4fcf-9c11-e6763308db56" w:name="ind_plots"/>
+      <w:bookmarkStart w:id="cd2217e3-2cff-4563-be23-cf5940823ad0" w:name="ind_plots"/>
       <w:r>
         <w:rPr/>
         <w:t xml:space="preserve"/>
@@ -2056,7 +2056,7 @@
         <w:rPr/>
         <w:t xml:space="preserve"/>
       </w:r>
-      <w:bookmarkEnd w:id="5376303f-149b-4fcf-9c11-e6763308db56"/>
+      <w:bookmarkEnd w:id="cd2217e3-2cff-4563-be23-cf5940823ad0"/>
       <w:r>
         <w:rPr>
           <w:rFonts/>
@@ -2909,7 +2909,7 @@
         </w:rPr>
         <w:t xml:space="preserve">Figure </w:t>
       </w:r>
-      <w:bookmarkStart w:id="dca26fea-c00d-407c-8895-c8f1c88b266c" w:name="dv_vs_pred_ipred"/>
+      <w:bookmarkStart w:id="c4abb630-714e-486c-b5cf-9270c352259b" w:name="dv_vs_pred_ipred"/>
       <w:r>
         <w:rPr/>
         <w:t xml:space="preserve"/>
@@ -2930,7 +2930,7 @@
         <w:rPr/>
         <w:t xml:space="preserve"/>
       </w:r>
-      <w:bookmarkEnd w:id="dca26fea-c00d-407c-8895-c8f1c88b266c"/>
+      <w:bookmarkEnd w:id="c4abb630-714e-486c-b5cf-9270c352259b"/>
       <w:r>
         <w:rPr>
           <w:rFonts/>
@@ -3015,7 +3015,7 @@
         </w:rPr>
         <w:t xml:space="preserve">Figure </w:t>
       </w:r>
-      <w:bookmarkStart w:id="a2d9b198-b3af-4333-92d8-5db36bceb8f4" w:name="prm_vs_iteration"/>
+      <w:bookmarkStart w:id="2f5e12de-dec3-433e-9883-28b43f810b1e" w:name="prm_vs_iteration"/>
       <w:r>
         <w:rPr/>
         <w:t xml:space="preserve"/>
@@ -3036,7 +3036,7 @@
         <w:rPr/>
         <w:t xml:space="preserve"/>
       </w:r>
-      <w:bookmarkEnd w:id="a2d9b198-b3af-4333-92d8-5db36bceb8f4"/>
+      <w:bookmarkEnd w:id="2f5e12de-dec3-433e-9883-28b43f810b1e"/>
       <w:r>
         <w:rPr>
           <w:rFonts/>

</xml_diff>

<commit_message>
Deploying to gh-pages from @ nlmixr2/nonmem2rx@3159fa48320e9038a8060e0562bbd78e3fed0d87 🚀
</commit_message>
<xml_diff>
--- a/articles/mod-Word.docx
+++ b/articles/mod-Word.docx
@@ -1942,7 +1942,7 @@
         <w:rPr/>
         <w:t xml:space="preserve"/>
       </w:r>
-      <w:bookmarkEnd w:id="0d83222e-ae99-4059-ac5e-ec07c645bc82"/>
+      <w:bookmarkEnd w:id="216e45a6-7539-4429-b7b0-4f39cdb49e80"/>
       <w:r>
         <w:rPr>
           <w:rFonts/>
@@ -2035,7 +2035,7 @@
         </w:rPr>
         <w:t xml:space="preserve">Figure </w:t>
       </w:r>
-      <w:bookmarkStart w:id="cd2217e3-2cff-4563-be23-cf5940823ad0" w:name="ind_plots"/>
+      <w:bookmarkStart w:id="ac8d090f-7898-4b7c-8290-4803d5496254" w:name="ind_plots"/>
       <w:r>
         <w:rPr/>
         <w:t xml:space="preserve"/>
@@ -2056,7 +2056,7 @@
         <w:rPr/>
         <w:t xml:space="preserve"/>
       </w:r>
-      <w:bookmarkEnd w:id="cd2217e3-2cff-4563-be23-cf5940823ad0"/>
+      <w:bookmarkEnd w:id="ac8d090f-7898-4b7c-8290-4803d5496254"/>
       <w:r>
         <w:rPr>
           <w:rFonts/>
@@ -2909,7 +2909,7 @@
         </w:rPr>
         <w:t xml:space="preserve">Figure </w:t>
       </w:r>
-      <w:bookmarkStart w:id="c4abb630-714e-486c-b5cf-9270c352259b" w:name="dv_vs_pred_ipred"/>
+      <w:bookmarkStart w:id="6b9f50e9-0be0-4b96-9576-4421f2c73b9e" w:name="dv_vs_pred_ipred"/>
       <w:r>
         <w:rPr/>
         <w:t xml:space="preserve"/>
@@ -2930,7 +2930,7 @@
         <w:rPr/>
         <w:t xml:space="preserve"/>
       </w:r>
-      <w:bookmarkEnd w:id="c4abb630-714e-486c-b5cf-9270c352259b"/>
+      <w:bookmarkEnd w:id="6b9f50e9-0be0-4b96-9576-4421f2c73b9e"/>
       <w:r>
         <w:rPr>
           <w:rFonts/>
@@ -3015,7 +3015,7 @@
         </w:rPr>
         <w:t xml:space="preserve">Figure </w:t>
       </w:r>
-      <w:bookmarkStart w:id="2f5e12de-dec3-433e-9883-28b43f810b1e" w:name="prm_vs_iteration"/>
+      <w:bookmarkStart w:id="d8ae42ca-67aa-4fee-a6d1-d14c06a4ea99" w:name="prm_vs_iteration"/>
       <w:r>
         <w:rPr/>
         <w:t xml:space="preserve"/>
@@ -3036,7 +3036,7 @@
         <w:rPr/>
         <w:t xml:space="preserve"/>
       </w:r>
-      <w:bookmarkEnd w:id="2f5e12de-dec3-433e-9883-28b43f810b1e"/>
+      <w:bookmarkEnd w:id="d8ae42ca-67aa-4fee-a6d1-d14c06a4ea99"/>
       <w:r>
         <w:rPr>
           <w:rFonts/>

</xml_diff>

<commit_message>
Deploying to gh-pages from @ nlmixr2/nonmem2rx@3cfef686ae09d3ffba4e0e07d0abaf9a882bfca7 🚀
</commit_message>
<xml_diff>
--- a/articles/mod-Word.docx
+++ b/articles/mod-Word.docx
@@ -1942,7 +1942,7 @@
         <w:rPr/>
         <w:t xml:space="preserve"/>
       </w:r>
-      <w:bookmarkEnd w:id="216e45a6-7539-4429-b7b0-4f39cdb49e80"/>
+      <w:bookmarkEnd w:id="83b4f661-f186-4a6a-859e-041f5613e725"/>
       <w:r>
         <w:rPr>
           <w:rFonts/>
@@ -2035,7 +2035,7 @@
         </w:rPr>
         <w:t xml:space="preserve">Figure </w:t>
       </w:r>
-      <w:bookmarkStart w:id="ac8d090f-7898-4b7c-8290-4803d5496254" w:name="ind_plots"/>
+      <w:bookmarkStart w:id="59d05680-72cf-4a6f-a5ab-5a14c78d4a5b" w:name="ind_plots"/>
       <w:r>
         <w:rPr/>
         <w:t xml:space="preserve"/>
@@ -2056,7 +2056,7 @@
         <w:rPr/>
         <w:t xml:space="preserve"/>
       </w:r>
-      <w:bookmarkEnd w:id="ac8d090f-7898-4b7c-8290-4803d5496254"/>
+      <w:bookmarkEnd w:id="59d05680-72cf-4a6f-a5ab-5a14c78d4a5b"/>
       <w:r>
         <w:rPr>
           <w:rFonts/>
@@ -2909,7 +2909,7 @@
         </w:rPr>
         <w:t xml:space="preserve">Figure </w:t>
       </w:r>
-      <w:bookmarkStart w:id="6b9f50e9-0be0-4b96-9576-4421f2c73b9e" w:name="dv_vs_pred_ipred"/>
+      <w:bookmarkStart w:id="2e9ce500-88f5-4399-af1d-e74e5fd19dc9" w:name="dv_vs_pred_ipred"/>
       <w:r>
         <w:rPr/>
         <w:t xml:space="preserve"/>
@@ -2930,7 +2930,7 @@
         <w:rPr/>
         <w:t xml:space="preserve"/>
       </w:r>
-      <w:bookmarkEnd w:id="6b9f50e9-0be0-4b96-9576-4421f2c73b9e"/>
+      <w:bookmarkEnd w:id="2e9ce500-88f5-4399-af1d-e74e5fd19dc9"/>
       <w:r>
         <w:rPr>
           <w:rFonts/>
@@ -3015,7 +3015,7 @@
         </w:rPr>
         <w:t xml:space="preserve">Figure </w:t>
       </w:r>
-      <w:bookmarkStart w:id="d8ae42ca-67aa-4fee-a6d1-d14c06a4ea99" w:name="prm_vs_iteration"/>
+      <w:bookmarkStart w:id="a6dd4cd3-c9dd-4d64-a50f-885ee3f3dca0" w:name="prm_vs_iteration"/>
       <w:r>
         <w:rPr/>
         <w:t xml:space="preserve"/>
@@ -3036,7 +3036,7 @@
         <w:rPr/>
         <w:t xml:space="preserve"/>
       </w:r>
-      <w:bookmarkEnd w:id="d8ae42ca-67aa-4fee-a6d1-d14c06a4ea99"/>
+      <w:bookmarkEnd w:id="a6dd4cd3-c9dd-4d64-a50f-885ee3f3dca0"/>
       <w:r>
         <w:rPr>
           <w:rFonts/>

</xml_diff>

<commit_message>
Deploying to gh-pages from @ nlmixr2/nonmem2rx@a9d936859df942216340e217afa8ff83dd85b798 🚀
</commit_message>
<xml_diff>
--- a/articles/mod-Word.docx
+++ b/articles/mod-Word.docx
@@ -1942,7 +1942,7 @@
         <w:rPr/>
         <w:t xml:space="preserve"/>
       </w:r>
-      <w:bookmarkEnd w:id="83b4f661-f186-4a6a-859e-041f5613e725"/>
+      <w:bookmarkEnd w:id="8f9dab36-5461-492e-9feb-45d97a191c0f"/>
       <w:r>
         <w:rPr>
           <w:rFonts/>
@@ -2035,7 +2035,7 @@
         </w:rPr>
         <w:t xml:space="preserve">Figure </w:t>
       </w:r>
-      <w:bookmarkStart w:id="59d05680-72cf-4a6f-a5ab-5a14c78d4a5b" w:name="ind_plots"/>
+      <w:bookmarkStart w:id="8133c921-db55-4041-81b2-44b9bd21e74e" w:name="ind_plots"/>
       <w:r>
         <w:rPr/>
         <w:t xml:space="preserve"/>
@@ -2056,7 +2056,7 @@
         <w:rPr/>
         <w:t xml:space="preserve"/>
       </w:r>
-      <w:bookmarkEnd w:id="59d05680-72cf-4a6f-a5ab-5a14c78d4a5b"/>
+      <w:bookmarkEnd w:id="8133c921-db55-4041-81b2-44b9bd21e74e"/>
       <w:r>
         <w:rPr>
           <w:rFonts/>
@@ -2909,7 +2909,7 @@
         </w:rPr>
         <w:t xml:space="preserve">Figure </w:t>
       </w:r>
-      <w:bookmarkStart w:id="2e9ce500-88f5-4399-af1d-e74e5fd19dc9" w:name="dv_vs_pred_ipred"/>
+      <w:bookmarkStart w:id="0a6035dd-aed9-47b3-85c0-c29260a1b42c" w:name="dv_vs_pred_ipred"/>
       <w:r>
         <w:rPr/>
         <w:t xml:space="preserve"/>
@@ -2930,7 +2930,7 @@
         <w:rPr/>
         <w:t xml:space="preserve"/>
       </w:r>
-      <w:bookmarkEnd w:id="2e9ce500-88f5-4399-af1d-e74e5fd19dc9"/>
+      <w:bookmarkEnd w:id="0a6035dd-aed9-47b3-85c0-c29260a1b42c"/>
       <w:r>
         <w:rPr>
           <w:rFonts/>
@@ -3015,7 +3015,7 @@
         </w:rPr>
         <w:t xml:space="preserve">Figure </w:t>
       </w:r>
-      <w:bookmarkStart w:id="a6dd4cd3-c9dd-4d64-a50f-885ee3f3dca0" w:name="prm_vs_iteration"/>
+      <w:bookmarkStart w:id="a95f5321-7c2d-4e45-ad1e-10dc170a15e5" w:name="prm_vs_iteration"/>
       <w:r>
         <w:rPr/>
         <w:t xml:space="preserve"/>
@@ -3036,7 +3036,7 @@
         <w:rPr/>
         <w:t xml:space="preserve"/>
       </w:r>
-      <w:bookmarkEnd w:id="a6dd4cd3-c9dd-4d64-a50f-885ee3f3dca0"/>
+      <w:bookmarkEnd w:id="a95f5321-7c2d-4e45-ad1e-10dc170a15e5"/>
       <w:r>
         <w:rPr>
           <w:rFonts/>

</xml_diff>

<commit_message>
Deploying to gh-pages from @ nlmixr2/nonmem2rx@8047c569caf29931084ba62bb27f0b9bc016e495 🚀
</commit_message>
<xml_diff>
--- a/articles/mod-Word.docx
+++ b/articles/mod-Word.docx
@@ -1942,7 +1942,7 @@
         <w:rPr/>
         <w:t xml:space="preserve"/>
       </w:r>
-      <w:bookmarkEnd w:id="8f9dab36-5461-492e-9feb-45d97a191c0f"/>
+      <w:bookmarkEnd w:id="f742ee74-306b-4bc7-b51f-9e8ba61c8385"/>
       <w:r>
         <w:rPr>
           <w:rFonts/>
@@ -2035,7 +2035,7 @@
         </w:rPr>
         <w:t xml:space="preserve">Figure </w:t>
       </w:r>
-      <w:bookmarkStart w:id="8133c921-db55-4041-81b2-44b9bd21e74e" w:name="ind_plots"/>
+      <w:bookmarkStart w:id="6e4fe09b-a9cb-4977-afb5-8e8f8ad22050" w:name="ind_plots"/>
       <w:r>
         <w:rPr/>
         <w:t xml:space="preserve"/>
@@ -2056,7 +2056,7 @@
         <w:rPr/>
         <w:t xml:space="preserve"/>
       </w:r>
-      <w:bookmarkEnd w:id="8133c921-db55-4041-81b2-44b9bd21e74e"/>
+      <w:bookmarkEnd w:id="6e4fe09b-a9cb-4977-afb5-8e8f8ad22050"/>
       <w:r>
         <w:rPr>
           <w:rFonts/>
@@ -2909,7 +2909,7 @@
         </w:rPr>
         <w:t xml:space="preserve">Figure </w:t>
       </w:r>
-      <w:bookmarkStart w:id="0a6035dd-aed9-47b3-85c0-c29260a1b42c" w:name="dv_vs_pred_ipred"/>
+      <w:bookmarkStart w:id="16d62e35-98fb-41da-9427-1da5eea8615e" w:name="dv_vs_pred_ipred"/>
       <w:r>
         <w:rPr/>
         <w:t xml:space="preserve"/>
@@ -2930,7 +2930,7 @@
         <w:rPr/>
         <w:t xml:space="preserve"/>
       </w:r>
-      <w:bookmarkEnd w:id="0a6035dd-aed9-47b3-85c0-c29260a1b42c"/>
+      <w:bookmarkEnd w:id="16d62e35-98fb-41da-9427-1da5eea8615e"/>
       <w:r>
         <w:rPr>
           <w:rFonts/>
@@ -3015,7 +3015,7 @@
         </w:rPr>
         <w:t xml:space="preserve">Figure </w:t>
       </w:r>
-      <w:bookmarkStart w:id="a95f5321-7c2d-4e45-ad1e-10dc170a15e5" w:name="prm_vs_iteration"/>
+      <w:bookmarkStart w:id="27524967-aeb8-4c2a-b5de-eca86864d8f8" w:name="prm_vs_iteration"/>
       <w:r>
         <w:rPr/>
         <w:t xml:space="preserve"/>
@@ -3036,7 +3036,7 @@
         <w:rPr/>
         <w:t xml:space="preserve"/>
       </w:r>
-      <w:bookmarkEnd w:id="a95f5321-7c2d-4e45-ad1e-10dc170a15e5"/>
+      <w:bookmarkEnd w:id="27524967-aeb8-4c2a-b5de-eca86864d8f8"/>
       <w:r>
         <w:rPr>
           <w:rFonts/>

</xml_diff>

<commit_message>
Deploying to gh-pages from @ nlmixr2/nonmem2rx@8425603d39af09594cffa9b34fdd046d32e6603e 🚀
</commit_message>
<xml_diff>
--- a/articles/mod-Word.docx
+++ b/articles/mod-Word.docx
@@ -1942,7 +1942,7 @@
         <w:rPr/>
         <w:t xml:space="preserve"/>
       </w:r>
-      <w:bookmarkEnd w:id="f742ee74-306b-4bc7-b51f-9e8ba61c8385"/>
+      <w:bookmarkEnd w:id="007b4062-fa44-4a15-b8ec-8b82bfbbb3d0"/>
       <w:r>
         <w:rPr>
           <w:rFonts/>
@@ -2035,7 +2035,7 @@
         </w:rPr>
         <w:t xml:space="preserve">Figure </w:t>
       </w:r>
-      <w:bookmarkStart w:id="6e4fe09b-a9cb-4977-afb5-8e8f8ad22050" w:name="ind_plots"/>
+      <w:bookmarkStart w:id="582d0a34-62ca-4404-8127-c21d1fd26bb1" w:name="ind_plots"/>
       <w:r>
         <w:rPr/>
         <w:t xml:space="preserve"/>
@@ -2056,7 +2056,7 @@
         <w:rPr/>
         <w:t xml:space="preserve"/>
       </w:r>
-      <w:bookmarkEnd w:id="6e4fe09b-a9cb-4977-afb5-8e8f8ad22050"/>
+      <w:bookmarkEnd w:id="582d0a34-62ca-4404-8127-c21d1fd26bb1"/>
       <w:r>
         <w:rPr>
           <w:rFonts/>
@@ -2909,7 +2909,7 @@
         </w:rPr>
         <w:t xml:space="preserve">Figure </w:t>
       </w:r>
-      <w:bookmarkStart w:id="16d62e35-98fb-41da-9427-1da5eea8615e" w:name="dv_vs_pred_ipred"/>
+      <w:bookmarkStart w:id="a3a2c9a9-f162-4c82-84c0-eecdd27fe0a4" w:name="dv_vs_pred_ipred"/>
       <w:r>
         <w:rPr/>
         <w:t xml:space="preserve"/>
@@ -2930,7 +2930,7 @@
         <w:rPr/>
         <w:t xml:space="preserve"/>
       </w:r>
-      <w:bookmarkEnd w:id="16d62e35-98fb-41da-9427-1da5eea8615e"/>
+      <w:bookmarkEnd w:id="a3a2c9a9-f162-4c82-84c0-eecdd27fe0a4"/>
       <w:r>
         <w:rPr>
           <w:rFonts/>
@@ -3015,7 +3015,7 @@
         </w:rPr>
         <w:t xml:space="preserve">Figure </w:t>
       </w:r>
-      <w:bookmarkStart w:id="27524967-aeb8-4c2a-b5de-eca86864d8f8" w:name="prm_vs_iteration"/>
+      <w:bookmarkStart w:id="2958e756-89d9-49b3-9f13-9dfb4e382b5d" w:name="prm_vs_iteration"/>
       <w:r>
         <w:rPr/>
         <w:t xml:space="preserve"/>
@@ -3036,7 +3036,7 @@
         <w:rPr/>
         <w:t xml:space="preserve"/>
       </w:r>
-      <w:bookmarkEnd w:id="27524967-aeb8-4c2a-b5de-eca86864d8f8"/>
+      <w:bookmarkEnd w:id="2958e756-89d9-49b3-9f13-9dfb4e382b5d"/>
       <w:r>
         <w:rPr>
           <w:rFonts/>

</xml_diff>

<commit_message>
Deploying to gh-pages from @ nlmixr2/nonmem2rx@cef673600875ca40131a3fe0cd506a49c35793fc 🚀
</commit_message>
<xml_diff>
--- a/articles/mod-Word.docx
+++ b/articles/mod-Word.docx
@@ -1942,7 +1942,7 @@
         <w:rPr/>
         <w:t xml:space="preserve"/>
       </w:r>
-      <w:bookmarkEnd w:id="007b4062-fa44-4a15-b8ec-8b82bfbbb3d0"/>
+      <w:bookmarkEnd w:id="d971c45b-e2fa-4f2d-9510-73db89965168"/>
       <w:r>
         <w:rPr>
           <w:rFonts/>
@@ -2035,7 +2035,7 @@
         </w:rPr>
         <w:t xml:space="preserve">Figure </w:t>
       </w:r>
-      <w:bookmarkStart w:id="582d0a34-62ca-4404-8127-c21d1fd26bb1" w:name="ind_plots"/>
+      <w:bookmarkStart w:id="900ca3b7-1535-46a2-96b3-d1ecfed52907" w:name="ind_plots"/>
       <w:r>
         <w:rPr/>
         <w:t xml:space="preserve"/>
@@ -2056,7 +2056,7 @@
         <w:rPr/>
         <w:t xml:space="preserve"/>
       </w:r>
-      <w:bookmarkEnd w:id="582d0a34-62ca-4404-8127-c21d1fd26bb1"/>
+      <w:bookmarkEnd w:id="900ca3b7-1535-46a2-96b3-d1ecfed52907"/>
       <w:r>
         <w:rPr>
           <w:rFonts/>
@@ -2909,7 +2909,7 @@
         </w:rPr>
         <w:t xml:space="preserve">Figure </w:t>
       </w:r>
-      <w:bookmarkStart w:id="a3a2c9a9-f162-4c82-84c0-eecdd27fe0a4" w:name="dv_vs_pred_ipred"/>
+      <w:bookmarkStart w:id="380f1448-69f5-41f4-aa21-b4753100c8a8" w:name="dv_vs_pred_ipred"/>
       <w:r>
         <w:rPr/>
         <w:t xml:space="preserve"/>
@@ -2930,7 +2930,7 @@
         <w:rPr/>
         <w:t xml:space="preserve"/>
       </w:r>
-      <w:bookmarkEnd w:id="a3a2c9a9-f162-4c82-84c0-eecdd27fe0a4"/>
+      <w:bookmarkEnd w:id="380f1448-69f5-41f4-aa21-b4753100c8a8"/>
       <w:r>
         <w:rPr>
           <w:rFonts/>
@@ -3015,7 +3015,7 @@
         </w:rPr>
         <w:t xml:space="preserve">Figure </w:t>
       </w:r>
-      <w:bookmarkStart w:id="2958e756-89d9-49b3-9f13-9dfb4e382b5d" w:name="prm_vs_iteration"/>
+      <w:bookmarkStart w:id="448c215d-9d3d-42e7-ad50-6459c1f498c4" w:name="prm_vs_iteration"/>
       <w:r>
         <w:rPr/>
         <w:t xml:space="preserve"/>
@@ -3036,7 +3036,7 @@
         <w:rPr/>
         <w:t xml:space="preserve"/>
       </w:r>
-      <w:bookmarkEnd w:id="2958e756-89d9-49b3-9f13-9dfb4e382b5d"/>
+      <w:bookmarkEnd w:id="448c215d-9d3d-42e7-ad50-6459c1f498c4"/>
       <w:r>
         <w:rPr>
           <w:rFonts/>

</xml_diff>

<commit_message>
Deploying to gh-pages from @ nlmixr2/nonmem2rx@3d61c01620acb3131f52b647ce84b96d080aaa91 🚀
</commit_message>
<xml_diff>
--- a/articles/mod-Word.docx
+++ b/articles/mod-Word.docx
@@ -1942,7 +1942,7 @@
         <w:rPr/>
         <w:t xml:space="preserve"/>
       </w:r>
-      <w:bookmarkEnd w:id="d971c45b-e2fa-4f2d-9510-73db89965168"/>
+      <w:bookmarkEnd w:id="41c62d1b-5c9d-4886-847e-df5ee9b5ea76"/>
       <w:r>
         <w:rPr>
           <w:rFonts/>
@@ -2035,7 +2035,7 @@
         </w:rPr>
         <w:t xml:space="preserve">Figure </w:t>
       </w:r>
-      <w:bookmarkStart w:id="900ca3b7-1535-46a2-96b3-d1ecfed52907" w:name="ind_plots"/>
+      <w:bookmarkStart w:id="f5b1618d-8c12-4598-83ef-e0809562d639" w:name="ind_plots"/>
       <w:r>
         <w:rPr/>
         <w:t xml:space="preserve"/>
@@ -2056,7 +2056,7 @@
         <w:rPr/>
         <w:t xml:space="preserve"/>
       </w:r>
-      <w:bookmarkEnd w:id="900ca3b7-1535-46a2-96b3-d1ecfed52907"/>
+      <w:bookmarkEnd w:id="f5b1618d-8c12-4598-83ef-e0809562d639"/>
       <w:r>
         <w:rPr>
           <w:rFonts/>
@@ -2909,7 +2909,7 @@
         </w:rPr>
         <w:t xml:space="preserve">Figure </w:t>
       </w:r>
-      <w:bookmarkStart w:id="380f1448-69f5-41f4-aa21-b4753100c8a8" w:name="dv_vs_pred_ipred"/>
+      <w:bookmarkStart w:id="3b405f24-2bb7-4a7d-b220-052e10a73606" w:name="dv_vs_pred_ipred"/>
       <w:r>
         <w:rPr/>
         <w:t xml:space="preserve"/>
@@ -2930,7 +2930,7 @@
         <w:rPr/>
         <w:t xml:space="preserve"/>
       </w:r>
-      <w:bookmarkEnd w:id="380f1448-69f5-41f4-aa21-b4753100c8a8"/>
+      <w:bookmarkEnd w:id="3b405f24-2bb7-4a7d-b220-052e10a73606"/>
       <w:r>
         <w:rPr>
           <w:rFonts/>
@@ -3015,7 +3015,7 @@
         </w:rPr>
         <w:t xml:space="preserve">Figure </w:t>
       </w:r>
-      <w:bookmarkStart w:id="448c215d-9d3d-42e7-ad50-6459c1f498c4" w:name="prm_vs_iteration"/>
+      <w:bookmarkStart w:id="8341e43c-490b-419f-869a-a5e57ce341c0" w:name="prm_vs_iteration"/>
       <w:r>
         <w:rPr/>
         <w:t xml:space="preserve"/>
@@ -3036,7 +3036,7 @@
         <w:rPr/>
         <w:t xml:space="preserve"/>
       </w:r>
-      <w:bookmarkEnd w:id="448c215d-9d3d-42e7-ad50-6459c1f498c4"/>
+      <w:bookmarkEnd w:id="8341e43c-490b-419f-869a-a5e57ce341c0"/>
       <w:r>
         <w:rPr>
           <w:rFonts/>

</xml_diff>

<commit_message>
Deploying to gh-pages from @ nlmixr2/nonmem2rx@3b77fa026289dac16c4e7666154c18bcad4ce59f 🚀
</commit_message>
<xml_diff>
--- a/articles/mod-Word.docx
+++ b/articles/mod-Word.docx
@@ -1942,7 +1942,7 @@
         <w:rPr/>
         <w:t xml:space="preserve"/>
       </w:r>
-      <w:bookmarkEnd w:id="41c62d1b-5c9d-4886-847e-df5ee9b5ea76"/>
+      <w:bookmarkEnd w:id="50a624ad-b897-43a4-af8b-9e14e9c99119"/>
       <w:r>
         <w:rPr>
           <w:rFonts/>
@@ -2035,7 +2035,7 @@
         </w:rPr>
         <w:t xml:space="preserve">Figure </w:t>
       </w:r>
-      <w:bookmarkStart w:id="f5b1618d-8c12-4598-83ef-e0809562d639" w:name="ind_plots"/>
+      <w:bookmarkStart w:id="9865b445-7516-4a04-9c96-4130242fbb8b" w:name="ind_plots"/>
       <w:r>
         <w:rPr/>
         <w:t xml:space="preserve"/>
@@ -2056,7 +2056,7 @@
         <w:rPr/>
         <w:t xml:space="preserve"/>
       </w:r>
-      <w:bookmarkEnd w:id="f5b1618d-8c12-4598-83ef-e0809562d639"/>
+      <w:bookmarkEnd w:id="9865b445-7516-4a04-9c96-4130242fbb8b"/>
       <w:r>
         <w:rPr>
           <w:rFonts/>
@@ -2909,7 +2909,7 @@
         </w:rPr>
         <w:t xml:space="preserve">Figure </w:t>
       </w:r>
-      <w:bookmarkStart w:id="3b405f24-2bb7-4a7d-b220-052e10a73606" w:name="dv_vs_pred_ipred"/>
+      <w:bookmarkStart w:id="2a269002-dc4a-485f-b1f4-939676540184" w:name="dv_vs_pred_ipred"/>
       <w:r>
         <w:rPr/>
         <w:t xml:space="preserve"/>
@@ -2930,7 +2930,7 @@
         <w:rPr/>
         <w:t xml:space="preserve"/>
       </w:r>
-      <w:bookmarkEnd w:id="3b405f24-2bb7-4a7d-b220-052e10a73606"/>
+      <w:bookmarkEnd w:id="2a269002-dc4a-485f-b1f4-939676540184"/>
       <w:r>
         <w:rPr>
           <w:rFonts/>
@@ -3015,7 +3015,7 @@
         </w:rPr>
         <w:t xml:space="preserve">Figure </w:t>
       </w:r>
-      <w:bookmarkStart w:id="8341e43c-490b-419f-869a-a5e57ce341c0" w:name="prm_vs_iteration"/>
+      <w:bookmarkStart w:id="156ded5f-1fe3-44c8-ab02-842fdcb8a565" w:name="prm_vs_iteration"/>
       <w:r>
         <w:rPr/>
         <w:t xml:space="preserve"/>
@@ -3036,7 +3036,7 @@
         <w:rPr/>
         <w:t xml:space="preserve"/>
       </w:r>
-      <w:bookmarkEnd w:id="8341e43c-490b-419f-869a-a5e57ce341c0"/>
+      <w:bookmarkEnd w:id="156ded5f-1fe3-44c8-ab02-842fdcb8a565"/>
       <w:r>
         <w:rPr>
           <w:rFonts/>

</xml_diff>

<commit_message>
Deploying to gh-pages from @ nlmixr2/nonmem2rx@e1e220249258535b5eca435edb7f68a7801ff81e 🚀
</commit_message>
<xml_diff>
--- a/articles/mod-Word.docx
+++ b/articles/mod-Word.docx
@@ -1942,7 +1942,7 @@
         <w:rPr/>
         <w:t xml:space="preserve"/>
       </w:r>
-      <w:bookmarkEnd w:id="50a624ad-b897-43a4-af8b-9e14e9c99119"/>
+      <w:bookmarkEnd w:id="876d0204-2ab0-4beb-9a23-57f6beb6386f"/>
       <w:r>
         <w:rPr>
           <w:rFonts/>
@@ -2035,7 +2035,7 @@
         </w:rPr>
         <w:t xml:space="preserve">Figure </w:t>
       </w:r>
-      <w:bookmarkStart w:id="9865b445-7516-4a04-9c96-4130242fbb8b" w:name="ind_plots"/>
+      <w:bookmarkStart w:id="993ef926-fca8-4921-aa64-4a70714538ed" w:name="ind_plots"/>
       <w:r>
         <w:rPr/>
         <w:t xml:space="preserve"/>
@@ -2056,7 +2056,7 @@
         <w:rPr/>
         <w:t xml:space="preserve"/>
       </w:r>
-      <w:bookmarkEnd w:id="9865b445-7516-4a04-9c96-4130242fbb8b"/>
+      <w:bookmarkEnd w:id="993ef926-fca8-4921-aa64-4a70714538ed"/>
       <w:r>
         <w:rPr>
           <w:rFonts/>
@@ -2909,7 +2909,7 @@
         </w:rPr>
         <w:t xml:space="preserve">Figure </w:t>
       </w:r>
-      <w:bookmarkStart w:id="2a269002-dc4a-485f-b1f4-939676540184" w:name="dv_vs_pred_ipred"/>
+      <w:bookmarkStart w:id="bf6e2b17-9667-408f-85f3-9b9b98ab2238" w:name="dv_vs_pred_ipred"/>
       <w:r>
         <w:rPr/>
         <w:t xml:space="preserve"/>
@@ -2930,7 +2930,7 @@
         <w:rPr/>
         <w:t xml:space="preserve"/>
       </w:r>
-      <w:bookmarkEnd w:id="2a269002-dc4a-485f-b1f4-939676540184"/>
+      <w:bookmarkEnd w:id="bf6e2b17-9667-408f-85f3-9b9b98ab2238"/>
       <w:r>
         <w:rPr>
           <w:rFonts/>
@@ -3015,7 +3015,7 @@
         </w:rPr>
         <w:t xml:space="preserve">Figure </w:t>
       </w:r>
-      <w:bookmarkStart w:id="156ded5f-1fe3-44c8-ab02-842fdcb8a565" w:name="prm_vs_iteration"/>
+      <w:bookmarkStart w:id="b29e2f9b-2bd7-4cf4-96dd-deb04edb6fd1" w:name="prm_vs_iteration"/>
       <w:r>
         <w:rPr/>
         <w:t xml:space="preserve"/>
@@ -3036,7 +3036,7 @@
         <w:rPr/>
         <w:t xml:space="preserve"/>
       </w:r>
-      <w:bookmarkEnd w:id="156ded5f-1fe3-44c8-ab02-842fdcb8a565"/>
+      <w:bookmarkEnd w:id="b29e2f9b-2bd7-4cf4-96dd-deb04edb6fd1"/>
       <w:r>
         <w:rPr>
           <w:rFonts/>

</xml_diff>

<commit_message>
Deploying to gh-pages from @ nlmixr2/nonmem2rx@c718889fdbbf31df5abb5cfb6c01e88e96eb8db9 🚀
</commit_message>
<xml_diff>
--- a/articles/mod-Word.docx
+++ b/articles/mod-Word.docx
@@ -1942,7 +1942,7 @@
         <w:rPr/>
         <w:t xml:space="preserve"/>
       </w:r>
-      <w:bookmarkEnd w:id="876d0204-2ab0-4beb-9a23-57f6beb6386f"/>
+      <w:bookmarkEnd w:id="367dce73-3221-412c-9ae3-bb15136c6ab8"/>
       <w:r>
         <w:rPr>
           <w:rFonts/>
@@ -2035,7 +2035,7 @@
         </w:rPr>
         <w:t xml:space="preserve">Figure </w:t>
       </w:r>
-      <w:bookmarkStart w:id="993ef926-fca8-4921-aa64-4a70714538ed" w:name="ind_plots"/>
+      <w:bookmarkStart w:id="9c806364-8903-4bcf-ada0-520c7392751a" w:name="ind_plots"/>
       <w:r>
         <w:rPr/>
         <w:t xml:space="preserve"/>
@@ -2056,7 +2056,7 @@
         <w:rPr/>
         <w:t xml:space="preserve"/>
       </w:r>
-      <w:bookmarkEnd w:id="993ef926-fca8-4921-aa64-4a70714538ed"/>
+      <w:bookmarkEnd w:id="9c806364-8903-4bcf-ada0-520c7392751a"/>
       <w:r>
         <w:rPr>
           <w:rFonts/>
@@ -2909,7 +2909,7 @@
         </w:rPr>
         <w:t xml:space="preserve">Figure </w:t>
       </w:r>
-      <w:bookmarkStart w:id="bf6e2b17-9667-408f-85f3-9b9b98ab2238" w:name="dv_vs_pred_ipred"/>
+      <w:bookmarkStart w:id="f9e7ccac-9d25-4c68-9cf0-e27691cb70ec" w:name="dv_vs_pred_ipred"/>
       <w:r>
         <w:rPr/>
         <w:t xml:space="preserve"/>
@@ -2930,7 +2930,7 @@
         <w:rPr/>
         <w:t xml:space="preserve"/>
       </w:r>
-      <w:bookmarkEnd w:id="bf6e2b17-9667-408f-85f3-9b9b98ab2238"/>
+      <w:bookmarkEnd w:id="f9e7ccac-9d25-4c68-9cf0-e27691cb70ec"/>
       <w:r>
         <w:rPr>
           <w:rFonts/>
@@ -3015,7 +3015,7 @@
         </w:rPr>
         <w:t xml:space="preserve">Figure </w:t>
       </w:r>
-      <w:bookmarkStart w:id="b29e2f9b-2bd7-4cf4-96dd-deb04edb6fd1" w:name="prm_vs_iteration"/>
+      <w:bookmarkStart w:id="249486d4-6a93-411a-a38d-2736cfe0d1b4" w:name="prm_vs_iteration"/>
       <w:r>
         <w:rPr/>
         <w:t xml:space="preserve"/>
@@ -3036,7 +3036,7 @@
         <w:rPr/>
         <w:t xml:space="preserve"/>
       </w:r>
-      <w:bookmarkEnd w:id="b29e2f9b-2bd7-4cf4-96dd-deb04edb6fd1"/>
+      <w:bookmarkEnd w:id="249486d4-6a93-411a-a38d-2736cfe0d1b4"/>
       <w:r>
         <w:rPr>
           <w:rFonts/>

</xml_diff>

<commit_message>
Deploying to gh-pages from @ nlmixr2/nonmem2rx@478d631d469361828afa759978c1c2f1c478cd0b 🚀
</commit_message>
<xml_diff>
--- a/articles/mod-Word.docx
+++ b/articles/mod-Word.docx
@@ -1942,7 +1942,7 @@
         <w:rPr/>
         <w:t xml:space="preserve"/>
       </w:r>
-      <w:bookmarkEnd w:id="367dce73-3221-412c-9ae3-bb15136c6ab8"/>
+      <w:bookmarkEnd w:id="c015eea1-26e6-4a58-88fe-bf97bbf595cb"/>
       <w:r>
         <w:rPr>
           <w:rFonts/>
@@ -2035,7 +2035,7 @@
         </w:rPr>
         <w:t xml:space="preserve">Figure </w:t>
       </w:r>
-      <w:bookmarkStart w:id="9c806364-8903-4bcf-ada0-520c7392751a" w:name="ind_plots"/>
+      <w:bookmarkStart w:id="f611adf6-6318-41e4-9786-29802598bbf6" w:name="ind_plots"/>
       <w:r>
         <w:rPr/>
         <w:t xml:space="preserve"/>
@@ -2056,7 +2056,7 @@
         <w:rPr/>
         <w:t xml:space="preserve"/>
       </w:r>
-      <w:bookmarkEnd w:id="9c806364-8903-4bcf-ada0-520c7392751a"/>
+      <w:bookmarkEnd w:id="f611adf6-6318-41e4-9786-29802598bbf6"/>
       <w:r>
         <w:rPr>
           <w:rFonts/>
@@ -2909,7 +2909,7 @@
         </w:rPr>
         <w:t xml:space="preserve">Figure </w:t>
       </w:r>
-      <w:bookmarkStart w:id="f9e7ccac-9d25-4c68-9cf0-e27691cb70ec" w:name="dv_vs_pred_ipred"/>
+      <w:bookmarkStart w:id="89b1d676-c40e-4a3d-9ff3-b810a5170ef1" w:name="dv_vs_pred_ipred"/>
       <w:r>
         <w:rPr/>
         <w:t xml:space="preserve"/>
@@ -2930,7 +2930,7 @@
         <w:rPr/>
         <w:t xml:space="preserve"/>
       </w:r>
-      <w:bookmarkEnd w:id="f9e7ccac-9d25-4c68-9cf0-e27691cb70ec"/>
+      <w:bookmarkEnd w:id="89b1d676-c40e-4a3d-9ff3-b810a5170ef1"/>
       <w:r>
         <w:rPr>
           <w:rFonts/>
@@ -3015,7 +3015,7 @@
         </w:rPr>
         <w:t xml:space="preserve">Figure </w:t>
       </w:r>
-      <w:bookmarkStart w:id="249486d4-6a93-411a-a38d-2736cfe0d1b4" w:name="prm_vs_iteration"/>
+      <w:bookmarkStart w:id="e1205bda-b3fc-40df-90ca-2f84b3687cb1" w:name="prm_vs_iteration"/>
       <w:r>
         <w:rPr/>
         <w:t xml:space="preserve"/>
@@ -3036,7 +3036,7 @@
         <w:rPr/>
         <w:t xml:space="preserve"/>
       </w:r>
-      <w:bookmarkEnd w:id="249486d4-6a93-411a-a38d-2736cfe0d1b4"/>
+      <w:bookmarkEnd w:id="e1205bda-b3fc-40df-90ca-2f84b3687cb1"/>
       <w:r>
         <w:rPr>
           <w:rFonts/>

</xml_diff>

<commit_message>
Deploying to gh-pages from @ nlmixr2/nonmem2rx@f9a98c932af4ae008b92f004d718d43e1f05b9e8 🚀
</commit_message>
<xml_diff>
--- a/articles/mod-Word.docx
+++ b/articles/mod-Word.docx
@@ -1942,7 +1942,7 @@
         <w:rPr/>
         <w:t xml:space="preserve"/>
       </w:r>
-      <w:bookmarkEnd w:id="c015eea1-26e6-4a58-88fe-bf97bbf595cb"/>
+      <w:bookmarkEnd w:id="c014b1cb-6295-4b3d-8269-b49d95509b63"/>
       <w:r>
         <w:rPr>
           <w:rFonts/>
@@ -2035,7 +2035,7 @@
         </w:rPr>
         <w:t xml:space="preserve">Figure </w:t>
       </w:r>
-      <w:bookmarkStart w:id="f611adf6-6318-41e4-9786-29802598bbf6" w:name="ind_plots"/>
+      <w:bookmarkStart w:id="3a2b8adc-4a1a-4b10-8600-46636ac26fb8" w:name="ind_plots"/>
       <w:r>
         <w:rPr/>
         <w:t xml:space="preserve"/>
@@ -2056,7 +2056,7 @@
         <w:rPr/>
         <w:t xml:space="preserve"/>
       </w:r>
-      <w:bookmarkEnd w:id="f611adf6-6318-41e4-9786-29802598bbf6"/>
+      <w:bookmarkEnd w:id="3a2b8adc-4a1a-4b10-8600-46636ac26fb8"/>
       <w:r>
         <w:rPr>
           <w:rFonts/>
@@ -2909,7 +2909,7 @@
         </w:rPr>
         <w:t xml:space="preserve">Figure </w:t>
       </w:r>
-      <w:bookmarkStart w:id="89b1d676-c40e-4a3d-9ff3-b810a5170ef1" w:name="dv_vs_pred_ipred"/>
+      <w:bookmarkStart w:id="a8c6340f-8476-412a-9469-22c075c99e5f" w:name="dv_vs_pred_ipred"/>
       <w:r>
         <w:rPr/>
         <w:t xml:space="preserve"/>
@@ -2930,7 +2930,7 @@
         <w:rPr/>
         <w:t xml:space="preserve"/>
       </w:r>
-      <w:bookmarkEnd w:id="89b1d676-c40e-4a3d-9ff3-b810a5170ef1"/>
+      <w:bookmarkEnd w:id="a8c6340f-8476-412a-9469-22c075c99e5f"/>
       <w:r>
         <w:rPr>
           <w:rFonts/>
@@ -3015,7 +3015,7 @@
         </w:rPr>
         <w:t xml:space="preserve">Figure </w:t>
       </w:r>
-      <w:bookmarkStart w:id="e1205bda-b3fc-40df-90ca-2f84b3687cb1" w:name="prm_vs_iteration"/>
+      <w:bookmarkStart w:id="bbdd9d63-376a-4403-b62f-5ed452f0ad5d" w:name="prm_vs_iteration"/>
       <w:r>
         <w:rPr/>
         <w:t xml:space="preserve"/>
@@ -3036,7 +3036,7 @@
         <w:rPr/>
         <w:t xml:space="preserve"/>
       </w:r>
-      <w:bookmarkEnd w:id="e1205bda-b3fc-40df-90ca-2f84b3687cb1"/>
+      <w:bookmarkEnd w:id="bbdd9d63-376a-4403-b62f-5ed452f0ad5d"/>
       <w:r>
         <w:rPr>
           <w:rFonts/>

</xml_diff>

<commit_message>
Deploying to gh-pages from @ nlmixr2/nonmem2rx@086db97be368fe4b9b9aa959441b70a7c95948f8 🚀
</commit_message>
<xml_diff>
--- a/articles/mod-Word.docx
+++ b/articles/mod-Word.docx
@@ -1942,7 +1942,7 @@
         <w:rPr/>
         <w:t xml:space="preserve"/>
       </w:r>
-      <w:bookmarkEnd w:id="c014b1cb-6295-4b3d-8269-b49d95509b63"/>
+      <w:bookmarkEnd w:id="55c52d47-d710-42cf-9c9f-38d52c1318eb"/>
       <w:r>
         <w:rPr>
           <w:rFonts/>
@@ -2035,7 +2035,7 @@
         </w:rPr>
         <w:t xml:space="preserve">Figure </w:t>
       </w:r>
-      <w:bookmarkStart w:id="3a2b8adc-4a1a-4b10-8600-46636ac26fb8" w:name="ind_plots"/>
+      <w:bookmarkStart w:id="567ef5f9-ae35-4ccd-b704-0c8bda3eb409" w:name="ind_plots"/>
       <w:r>
         <w:rPr/>
         <w:t xml:space="preserve"/>
@@ -2056,7 +2056,7 @@
         <w:rPr/>
         <w:t xml:space="preserve"/>
       </w:r>
-      <w:bookmarkEnd w:id="3a2b8adc-4a1a-4b10-8600-46636ac26fb8"/>
+      <w:bookmarkEnd w:id="567ef5f9-ae35-4ccd-b704-0c8bda3eb409"/>
       <w:r>
         <w:rPr>
           <w:rFonts/>
@@ -2909,7 +2909,7 @@
         </w:rPr>
         <w:t xml:space="preserve">Figure </w:t>
       </w:r>
-      <w:bookmarkStart w:id="a8c6340f-8476-412a-9469-22c075c99e5f" w:name="dv_vs_pred_ipred"/>
+      <w:bookmarkStart w:id="e82dce2a-8249-4bb2-a651-e153cfe59158" w:name="dv_vs_pred_ipred"/>
       <w:r>
         <w:rPr/>
         <w:t xml:space="preserve"/>
@@ -2930,7 +2930,7 @@
         <w:rPr/>
         <w:t xml:space="preserve"/>
       </w:r>
-      <w:bookmarkEnd w:id="a8c6340f-8476-412a-9469-22c075c99e5f"/>
+      <w:bookmarkEnd w:id="e82dce2a-8249-4bb2-a651-e153cfe59158"/>
       <w:r>
         <w:rPr>
           <w:rFonts/>
@@ -3015,7 +3015,7 @@
         </w:rPr>
         <w:t xml:space="preserve">Figure </w:t>
       </w:r>
-      <w:bookmarkStart w:id="bbdd9d63-376a-4403-b62f-5ed452f0ad5d" w:name="prm_vs_iteration"/>
+      <w:bookmarkStart w:id="d5e8dc84-12dc-4f6e-8130-b6d90e110152" w:name="prm_vs_iteration"/>
       <w:r>
         <w:rPr/>
         <w:t xml:space="preserve"/>
@@ -3036,7 +3036,7 @@
         <w:rPr/>
         <w:t xml:space="preserve"/>
       </w:r>
-      <w:bookmarkEnd w:id="bbdd9d63-376a-4403-b62f-5ed452f0ad5d"/>
+      <w:bookmarkEnd w:id="d5e8dc84-12dc-4f6e-8130-b6d90e110152"/>
       <w:r>
         <w:rPr>
           <w:rFonts/>

</xml_diff>

<commit_message>
Deploying to gh-pages from @ nlmixr2/nonmem2rx@0b6da452b00b66ac362557078dd3041244e06a70 🚀
</commit_message>
<xml_diff>
--- a/articles/mod-Word.docx
+++ b/articles/mod-Word.docx
@@ -1942,7 +1942,7 @@
         <w:rPr/>
         <w:t xml:space="preserve"/>
       </w:r>
-      <w:bookmarkEnd w:id="55c52d47-d710-42cf-9c9f-38d52c1318eb"/>
+      <w:bookmarkEnd w:id="8d8a106f-64d8-42dc-ae58-6261c83edf38"/>
       <w:r>
         <w:rPr>
           <w:rFonts/>
@@ -2035,7 +2035,7 @@
         </w:rPr>
         <w:t xml:space="preserve">Figure </w:t>
       </w:r>
-      <w:bookmarkStart w:id="567ef5f9-ae35-4ccd-b704-0c8bda3eb409" w:name="ind_plots"/>
+      <w:bookmarkStart w:id="a2cfb26b-ef47-4c20-a956-6e8799dedf38" w:name="ind_plots"/>
       <w:r>
         <w:rPr/>
         <w:t xml:space="preserve"/>
@@ -2056,7 +2056,7 @@
         <w:rPr/>
         <w:t xml:space="preserve"/>
       </w:r>
-      <w:bookmarkEnd w:id="567ef5f9-ae35-4ccd-b704-0c8bda3eb409"/>
+      <w:bookmarkEnd w:id="a2cfb26b-ef47-4c20-a956-6e8799dedf38"/>
       <w:r>
         <w:rPr>
           <w:rFonts/>
@@ -2909,7 +2909,7 @@
         </w:rPr>
         <w:t xml:space="preserve">Figure </w:t>
       </w:r>
-      <w:bookmarkStart w:id="e82dce2a-8249-4bb2-a651-e153cfe59158" w:name="dv_vs_pred_ipred"/>
+      <w:bookmarkStart w:id="6695d601-5589-4d40-9a94-276a7680cdca" w:name="dv_vs_pred_ipred"/>
       <w:r>
         <w:rPr/>
         <w:t xml:space="preserve"/>
@@ -2930,7 +2930,7 @@
         <w:rPr/>
         <w:t xml:space="preserve"/>
       </w:r>
-      <w:bookmarkEnd w:id="e82dce2a-8249-4bb2-a651-e153cfe59158"/>
+      <w:bookmarkEnd w:id="6695d601-5589-4d40-9a94-276a7680cdca"/>
       <w:r>
         <w:rPr>
           <w:rFonts/>
@@ -3015,7 +3015,7 @@
         </w:rPr>
         <w:t xml:space="preserve">Figure </w:t>
       </w:r>
-      <w:bookmarkStart w:id="d5e8dc84-12dc-4f6e-8130-b6d90e110152" w:name="prm_vs_iteration"/>
+      <w:bookmarkStart w:id="d22cf79f-ac76-4746-af96-21c572726cfd" w:name="prm_vs_iteration"/>
       <w:r>
         <w:rPr/>
         <w:t xml:space="preserve"/>
@@ -3036,7 +3036,7 @@
         <w:rPr/>
         <w:t xml:space="preserve"/>
       </w:r>
-      <w:bookmarkEnd w:id="d5e8dc84-12dc-4f6e-8130-b6d90e110152"/>
+      <w:bookmarkEnd w:id="d22cf79f-ac76-4746-af96-21c572726cfd"/>
       <w:r>
         <w:rPr>
           <w:rFonts/>

</xml_diff>

<commit_message>
Deploying to gh-pages from @ nlmixr2/nonmem2rx@3d114f0d8bea283abfd08f1f2320b51ebfd9a5ab 🚀
</commit_message>
<xml_diff>
--- a/articles/mod-Word.docx
+++ b/articles/mod-Word.docx
@@ -1942,7 +1942,7 @@
         <w:rPr/>
         <w:t xml:space="preserve"/>
       </w:r>
-      <w:bookmarkEnd w:id="f1165afa-9a33-4882-ad47-efc0cd3ca64f"/>
+      <w:bookmarkEnd w:id="9ce5f51b-896e-4a5b-a9f6-91fc182aa20e"/>
       <w:r>
         <w:rPr>
           <w:rFonts/>
@@ -2035,7 +2035,7 @@
         </w:rPr>
         <w:t xml:space="preserve">Figure </w:t>
       </w:r>
-      <w:bookmarkStart w:id="397df130-acc8-467c-8b20-4a86b17581f5" w:name="ind_plots"/>
+      <w:bookmarkStart w:id="f9bd969d-8c54-4e8a-a7cf-b080928f2c57" w:name="ind_plots"/>
       <w:r>
         <w:rPr/>
         <w:t xml:space="preserve"/>
@@ -2056,7 +2056,7 @@
         <w:rPr/>
         <w:t xml:space="preserve"/>
       </w:r>
-      <w:bookmarkEnd w:id="397df130-acc8-467c-8b20-4a86b17581f5"/>
+      <w:bookmarkEnd w:id="f9bd969d-8c54-4e8a-a7cf-b080928f2c57"/>
       <w:r>
         <w:rPr>
           <w:rFonts/>
@@ -2909,7 +2909,7 @@
         </w:rPr>
         <w:t xml:space="preserve">Figure </w:t>
       </w:r>
-      <w:bookmarkStart w:id="ad999b4f-c92a-458a-9d45-adba7b9ddce0" w:name="dv_vs_pred_ipred"/>
+      <w:bookmarkStart w:id="c105623c-c849-4412-ae83-360d3cac5fc1" w:name="dv_vs_pred_ipred"/>
       <w:r>
         <w:rPr/>
         <w:t xml:space="preserve"/>
@@ -2930,7 +2930,7 @@
         <w:rPr/>
         <w:t xml:space="preserve"/>
       </w:r>
-      <w:bookmarkEnd w:id="ad999b4f-c92a-458a-9d45-adba7b9ddce0"/>
+      <w:bookmarkEnd w:id="c105623c-c849-4412-ae83-360d3cac5fc1"/>
       <w:r>
         <w:rPr>
           <w:rFonts/>
@@ -3015,7 +3015,7 @@
         </w:rPr>
         <w:t xml:space="preserve">Figure </w:t>
       </w:r>
-      <w:bookmarkStart w:id="954511fc-38cb-430b-9cbc-43ed46f107a7" w:name="prm_vs_iteration"/>
+      <w:bookmarkStart w:id="d9e72387-e4ce-451f-a0b2-66bf6cd93868" w:name="prm_vs_iteration"/>
       <w:r>
         <w:rPr/>
         <w:t xml:space="preserve"/>
@@ -3036,7 +3036,7 @@
         <w:rPr/>
         <w:t xml:space="preserve"/>
       </w:r>
-      <w:bookmarkEnd w:id="954511fc-38cb-430b-9cbc-43ed46f107a7"/>
+      <w:bookmarkEnd w:id="d9e72387-e4ce-451f-a0b2-66bf6cd93868"/>
       <w:r>
         <w:rPr>
           <w:rFonts/>

</xml_diff>

<commit_message>
Deploying to gh-pages from @ nlmixr2/nonmem2rx@61897c7a005ac8304e77fea6e3d5f1dff44383af 🚀
</commit_message>
<xml_diff>
--- a/articles/mod-Word.docx
+++ b/articles/mod-Word.docx
@@ -1942,7 +1942,7 @@
         <w:rPr/>
         <w:t xml:space="preserve"/>
       </w:r>
-      <w:bookmarkEnd w:id="9ce5f51b-896e-4a5b-a9f6-91fc182aa20e"/>
+      <w:bookmarkEnd w:id="7f4518f4-9f1a-4f4a-a291-4768cec75c55"/>
       <w:r>
         <w:rPr>
           <w:rFonts/>
@@ -2035,7 +2035,7 @@
         </w:rPr>
         <w:t xml:space="preserve">Figure </w:t>
       </w:r>
-      <w:bookmarkStart w:id="f9bd969d-8c54-4e8a-a7cf-b080928f2c57" w:name="ind_plots"/>
+      <w:bookmarkStart w:id="749a7997-0a5a-4bac-9c93-45da91b14b3a" w:name="ind_plots"/>
       <w:r>
         <w:rPr/>
         <w:t xml:space="preserve"/>
@@ -2056,7 +2056,7 @@
         <w:rPr/>
         <w:t xml:space="preserve"/>
       </w:r>
-      <w:bookmarkEnd w:id="f9bd969d-8c54-4e8a-a7cf-b080928f2c57"/>
+      <w:bookmarkEnd w:id="749a7997-0a5a-4bac-9c93-45da91b14b3a"/>
       <w:r>
         <w:rPr>
           <w:rFonts/>
@@ -2909,7 +2909,7 @@
         </w:rPr>
         <w:t xml:space="preserve">Figure </w:t>
       </w:r>
-      <w:bookmarkStart w:id="c105623c-c849-4412-ae83-360d3cac5fc1" w:name="dv_vs_pred_ipred"/>
+      <w:bookmarkStart w:id="5d5eda88-77e8-4e68-9d1d-89b081d5f580" w:name="dv_vs_pred_ipred"/>
       <w:r>
         <w:rPr/>
         <w:t xml:space="preserve"/>
@@ -2930,7 +2930,7 @@
         <w:rPr/>
         <w:t xml:space="preserve"/>
       </w:r>
-      <w:bookmarkEnd w:id="c105623c-c849-4412-ae83-360d3cac5fc1"/>
+      <w:bookmarkEnd w:id="5d5eda88-77e8-4e68-9d1d-89b081d5f580"/>
       <w:r>
         <w:rPr>
           <w:rFonts/>
@@ -3015,7 +3015,7 @@
         </w:rPr>
         <w:t xml:space="preserve">Figure </w:t>
       </w:r>
-      <w:bookmarkStart w:id="d9e72387-e4ce-451f-a0b2-66bf6cd93868" w:name="prm_vs_iteration"/>
+      <w:bookmarkStart w:id="2b27b0b0-8835-4ae0-8c42-678f3f47d2ee" w:name="prm_vs_iteration"/>
       <w:r>
         <w:rPr/>
         <w:t xml:space="preserve"/>
@@ -3036,7 +3036,7 @@
         <w:rPr/>
         <w:t xml:space="preserve"/>
       </w:r>
-      <w:bookmarkEnd w:id="d9e72387-e4ce-451f-a0b2-66bf6cd93868"/>
+      <w:bookmarkEnd w:id="2b27b0b0-8835-4ae0-8c42-678f3f47d2ee"/>
       <w:r>
         <w:rPr>
           <w:rFonts/>
@@ -3081,6 +3081,11 @@
     </w:sectPr>
   </w:body>
 </w:document>
+</file>
+
+<file path=word/comments.xml><?xml version="1.0" encoding="utf-8"?>
+<w:comments xmlns:wpc="http://schemas.microsoft.com/office/word/2010/wordprocessingCanvas" xmlns:mo="http://schemas.microsoft.com/office/mac/office/2008/main" xmlns:mc="http://schemas.openxmlformats.org/markup-compatibility/2006" xmlns:mv="urn:schemas-microsoft-com:mac:vml" xmlns:o="urn:schemas-microsoft-com:office:office" xmlns:r="http://schemas.openxmlformats.org/officeDocument/2006/relationships" xmlns:m="http://schemas.openxmlformats.org/officeDocument/2006/math" xmlns:v="urn:schemas-microsoft-com:vml" xmlns:wp14="http://schemas.microsoft.com/office/word/2010/wordprocessingDrawing" xmlns:wp="http://schemas.openxmlformats.org/drawingml/2006/wordprocessingDrawing" xmlns:w10="urn:schemas-microsoft-com:office:word" xmlns:w="http://schemas.openxmlformats.org/wordprocessingml/2006/main" xmlns:w14="http://schemas.microsoft.com/office/word/2010/wordml" xmlns:wpg="http://schemas.microsoft.com/office/word/2010/wordprocessingGroup" xmlns:wpi="http://schemas.microsoft.com/office/word/2010/wordprocessingInk" xmlns:wne="http://schemas.microsoft.com/office/word/2006/wordml" xmlns:wps="http://schemas.microsoft.com/office/word/2010/wordprocessingShape" mc:Ignorable="w14 wp14">
+</w:comments>
 </file>
 
 <file path=word/endnotes.xml><?xml version="1.0" encoding="utf-8"?>

</xml_diff>

<commit_message>
Deploying to gh-pages from @ nlmixr2/nonmem2rx@c1086881707e134c49484a18ff29d453ae4b4942 🚀
</commit_message>
<xml_diff>
--- a/articles/mod-Word.docx
+++ b/articles/mod-Word.docx
@@ -1942,7 +1942,7 @@
         <w:rPr/>
         <w:t xml:space="preserve"/>
       </w:r>
-      <w:bookmarkEnd w:id="7f4518f4-9f1a-4f4a-a291-4768cec75c55"/>
+      <w:bookmarkEnd w:id="f45760e4-81f7-4267-b182-6c235870f6f6"/>
       <w:r>
         <w:rPr>
           <w:rFonts/>
@@ -2035,7 +2035,7 @@
         </w:rPr>
         <w:t xml:space="preserve">Figure </w:t>
       </w:r>
-      <w:bookmarkStart w:id="749a7997-0a5a-4bac-9c93-45da91b14b3a" w:name="ind_plots"/>
+      <w:bookmarkStart w:id="2b54169c-7458-45ac-acf4-823dcd69156a" w:name="ind_plots"/>
       <w:r>
         <w:rPr/>
         <w:t xml:space="preserve"/>
@@ -2056,7 +2056,7 @@
         <w:rPr/>
         <w:t xml:space="preserve"/>
       </w:r>
-      <w:bookmarkEnd w:id="749a7997-0a5a-4bac-9c93-45da91b14b3a"/>
+      <w:bookmarkEnd w:id="2b54169c-7458-45ac-acf4-823dcd69156a"/>
       <w:r>
         <w:rPr>
           <w:rFonts/>
@@ -2909,7 +2909,7 @@
         </w:rPr>
         <w:t xml:space="preserve">Figure </w:t>
       </w:r>
-      <w:bookmarkStart w:id="5d5eda88-77e8-4e68-9d1d-89b081d5f580" w:name="dv_vs_pred_ipred"/>
+      <w:bookmarkStart w:id="5aa59874-b5a7-43aa-b6cc-00ce966f0510" w:name="dv_vs_pred_ipred"/>
       <w:r>
         <w:rPr/>
         <w:t xml:space="preserve"/>
@@ -2930,7 +2930,7 @@
         <w:rPr/>
         <w:t xml:space="preserve"/>
       </w:r>
-      <w:bookmarkEnd w:id="5d5eda88-77e8-4e68-9d1d-89b081d5f580"/>
+      <w:bookmarkEnd w:id="5aa59874-b5a7-43aa-b6cc-00ce966f0510"/>
       <w:r>
         <w:rPr>
           <w:rFonts/>
@@ -3015,7 +3015,7 @@
         </w:rPr>
         <w:t xml:space="preserve">Figure </w:t>
       </w:r>
-      <w:bookmarkStart w:id="2b27b0b0-8835-4ae0-8c42-678f3f47d2ee" w:name="prm_vs_iteration"/>
+      <w:bookmarkStart w:id="9d81c631-6de1-4750-9200-18b2bbeb490a" w:name="prm_vs_iteration"/>
       <w:r>
         <w:rPr/>
         <w:t xml:space="preserve"/>
@@ -3036,7 +3036,7 @@
         <w:rPr/>
         <w:t xml:space="preserve"/>
       </w:r>
-      <w:bookmarkEnd w:id="2b27b0b0-8835-4ae0-8c42-678f3f47d2ee"/>
+      <w:bookmarkEnd w:id="9d81c631-6de1-4750-9200-18b2bbeb490a"/>
       <w:r>
         <w:rPr>
           <w:rFonts/>

</xml_diff>

<commit_message>
Deploying to gh-pages from @ nlmixr2/nonmem2rx@5accedf04c0cf4779a502a10e3747bdf6eb3ffa3 🚀
</commit_message>
<xml_diff>
--- a/articles/mod-Word.docx
+++ b/articles/mod-Word.docx
@@ -1942,7 +1942,7 @@
         <w:rPr/>
         <w:t xml:space="preserve"/>
       </w:r>
-      <w:bookmarkEnd w:id="f45760e4-81f7-4267-b182-6c235870f6f6"/>
+      <w:bookmarkEnd w:id="b8aeafa8-cca5-42dd-aaf6-1bce49d5fe25"/>
       <w:r>
         <w:rPr>
           <w:rFonts/>
@@ -2035,7 +2035,7 @@
         </w:rPr>
         <w:t xml:space="preserve">Figure </w:t>
       </w:r>
-      <w:bookmarkStart w:id="2b54169c-7458-45ac-acf4-823dcd69156a" w:name="ind_plots"/>
+      <w:bookmarkStart w:id="721451a0-8ca6-45df-8be2-d31f2d9295be" w:name="ind_plots"/>
       <w:r>
         <w:rPr/>
         <w:t xml:space="preserve"/>
@@ -2056,7 +2056,7 @@
         <w:rPr/>
         <w:t xml:space="preserve"/>
       </w:r>
-      <w:bookmarkEnd w:id="2b54169c-7458-45ac-acf4-823dcd69156a"/>
+      <w:bookmarkEnd w:id="721451a0-8ca6-45df-8be2-d31f2d9295be"/>
       <w:r>
         <w:rPr>
           <w:rFonts/>
@@ -2909,7 +2909,7 @@
         </w:rPr>
         <w:t xml:space="preserve">Figure </w:t>
       </w:r>
-      <w:bookmarkStart w:id="5aa59874-b5a7-43aa-b6cc-00ce966f0510" w:name="dv_vs_pred_ipred"/>
+      <w:bookmarkStart w:id="b7376c78-1cb6-4f6c-96e7-1d7b16ab9b8a" w:name="dv_vs_pred_ipred"/>
       <w:r>
         <w:rPr/>
         <w:t xml:space="preserve"/>
@@ -2930,7 +2930,7 @@
         <w:rPr/>
         <w:t xml:space="preserve"/>
       </w:r>
-      <w:bookmarkEnd w:id="5aa59874-b5a7-43aa-b6cc-00ce966f0510"/>
+      <w:bookmarkEnd w:id="b7376c78-1cb6-4f6c-96e7-1d7b16ab9b8a"/>
       <w:r>
         <w:rPr>
           <w:rFonts/>
@@ -3015,7 +3015,7 @@
         </w:rPr>
         <w:t xml:space="preserve">Figure </w:t>
       </w:r>
-      <w:bookmarkStart w:id="9d81c631-6de1-4750-9200-18b2bbeb490a" w:name="prm_vs_iteration"/>
+      <w:bookmarkStart w:id="8e5a8c4d-1fe9-4719-8f7d-559d6aba92d8" w:name="prm_vs_iteration"/>
       <w:r>
         <w:rPr/>
         <w:t xml:space="preserve"/>
@@ -3036,7 +3036,7 @@
         <w:rPr/>
         <w:t xml:space="preserve"/>
       </w:r>
-      <w:bookmarkEnd w:id="9d81c631-6de1-4750-9200-18b2bbeb490a"/>
+      <w:bookmarkEnd w:id="8e5a8c4d-1fe9-4719-8f7d-559d6aba92d8"/>
       <w:r>
         <w:rPr>
           <w:rFonts/>

</xml_diff>

<commit_message>
Deploying to gh-pages from @ nlmixr2/nonmem2rx@2252cbf21053f4c39777c400c0c9f15462e9e713 🚀
</commit_message>
<xml_diff>
--- a/articles/mod-Word.docx
+++ b/articles/mod-Word.docx
@@ -1942,7 +1942,7 @@
         <w:rPr/>
         <w:t xml:space="preserve"/>
       </w:r>
-      <w:bookmarkEnd w:id="bd97353f-fbcf-4055-9e99-38ca031e94cf"/>
+      <w:bookmarkEnd w:id="b3d9298b-242b-443e-94ae-c2521d5eda6f"/>
       <w:r>
         <w:rPr>
           <w:rFonts/>
@@ -2035,7 +2035,7 @@
         </w:rPr>
         <w:t xml:space="preserve">Figure </w:t>
       </w:r>
-      <w:bookmarkStart w:id="1575465a-bad1-4ae3-ba7a-eb6c1e819282" w:name="ind_plots"/>
+      <w:bookmarkStart w:id="095f0d86-623b-4712-9305-eaa928da8889" w:name="ind_plots"/>
       <w:r>
         <w:rPr/>
         <w:t xml:space="preserve"/>
@@ -2056,7 +2056,7 @@
         <w:rPr/>
         <w:t xml:space="preserve"/>
       </w:r>
-      <w:bookmarkEnd w:id="1575465a-bad1-4ae3-ba7a-eb6c1e819282"/>
+      <w:bookmarkEnd w:id="095f0d86-623b-4712-9305-eaa928da8889"/>
       <w:r>
         <w:rPr>
           <w:rFonts/>
@@ -2909,7 +2909,7 @@
         </w:rPr>
         <w:t xml:space="preserve">Figure </w:t>
       </w:r>
-      <w:bookmarkStart w:id="74e0dba7-cc82-4568-9b6a-9671b97146a2" w:name="dv_vs_pred_ipred"/>
+      <w:bookmarkStart w:id="eec6e901-6d39-47b6-a981-818e5b05cc93" w:name="dv_vs_pred_ipred"/>
       <w:r>
         <w:rPr/>
         <w:t xml:space="preserve"/>
@@ -2930,7 +2930,7 @@
         <w:rPr/>
         <w:t xml:space="preserve"/>
       </w:r>
-      <w:bookmarkEnd w:id="74e0dba7-cc82-4568-9b6a-9671b97146a2"/>
+      <w:bookmarkEnd w:id="eec6e901-6d39-47b6-a981-818e5b05cc93"/>
       <w:r>
         <w:rPr>
           <w:rFonts/>
@@ -3015,7 +3015,7 @@
         </w:rPr>
         <w:t xml:space="preserve">Figure </w:t>
       </w:r>
-      <w:bookmarkStart w:id="36bbf40c-aedf-4e9b-9dde-a5cf3af7904f" w:name="prm_vs_iteration"/>
+      <w:bookmarkStart w:id="a2ac005f-5925-465c-b250-9ca96a3f57c7" w:name="prm_vs_iteration"/>
       <w:r>
         <w:rPr/>
         <w:t xml:space="preserve"/>
@@ -3036,7 +3036,7 @@
         <w:rPr/>
         <w:t xml:space="preserve"/>
       </w:r>
-      <w:bookmarkEnd w:id="36bbf40c-aedf-4e9b-9dde-a5cf3af7904f"/>
+      <w:bookmarkEnd w:id="a2ac005f-5925-465c-b250-9ca96a3f57c7"/>
       <w:r>
         <w:rPr>
           <w:rFonts/>

</xml_diff>

<commit_message>
Deploying to gh-pages from @ nlmixr2/nonmem2rx@e32fb6ef699110485997662b37e7cd266e9b75db 🚀
</commit_message>
<xml_diff>
--- a/articles/mod-Word.docx
+++ b/articles/mod-Word.docx
@@ -1942,7 +1942,7 @@
         <w:rPr/>
         <w:t xml:space="preserve"/>
       </w:r>
-      <w:bookmarkEnd w:id="b3d9298b-242b-443e-94ae-c2521d5eda6f"/>
+      <w:bookmarkEnd w:id="f7236cfd-7a90-4d61-9c46-bb4edbb85045"/>
       <w:r>
         <w:rPr>
           <w:rFonts/>
@@ -2035,7 +2035,7 @@
         </w:rPr>
         <w:t xml:space="preserve">Figure </w:t>
       </w:r>
-      <w:bookmarkStart w:id="095f0d86-623b-4712-9305-eaa928da8889" w:name="ind_plots"/>
+      <w:bookmarkStart w:id="ecc1bc56-d4af-4e66-ab9f-de296bccb585" w:name="ind_plots"/>
       <w:r>
         <w:rPr/>
         <w:t xml:space="preserve"/>
@@ -2056,7 +2056,7 @@
         <w:rPr/>
         <w:t xml:space="preserve"/>
       </w:r>
-      <w:bookmarkEnd w:id="095f0d86-623b-4712-9305-eaa928da8889"/>
+      <w:bookmarkEnd w:id="ecc1bc56-d4af-4e66-ab9f-de296bccb585"/>
       <w:r>
         <w:rPr>
           <w:rFonts/>
@@ -2909,7 +2909,7 @@
         </w:rPr>
         <w:t xml:space="preserve">Figure </w:t>
       </w:r>
-      <w:bookmarkStart w:id="eec6e901-6d39-47b6-a981-818e5b05cc93" w:name="dv_vs_pred_ipred"/>
+      <w:bookmarkStart w:id="935e3f65-51ac-44fd-8813-d8ec999d577f" w:name="dv_vs_pred_ipred"/>
       <w:r>
         <w:rPr/>
         <w:t xml:space="preserve"/>
@@ -2930,7 +2930,7 @@
         <w:rPr/>
         <w:t xml:space="preserve"/>
       </w:r>
-      <w:bookmarkEnd w:id="eec6e901-6d39-47b6-a981-818e5b05cc93"/>
+      <w:bookmarkEnd w:id="935e3f65-51ac-44fd-8813-d8ec999d577f"/>
       <w:r>
         <w:rPr>
           <w:rFonts/>
@@ -3015,7 +3015,7 @@
         </w:rPr>
         <w:t xml:space="preserve">Figure </w:t>
       </w:r>
-      <w:bookmarkStart w:id="a2ac005f-5925-465c-b250-9ca96a3f57c7" w:name="prm_vs_iteration"/>
+      <w:bookmarkStart w:id="81c0950c-a0b2-4ff9-a1fe-356cd79a0cf2" w:name="prm_vs_iteration"/>
       <w:r>
         <w:rPr/>
         <w:t xml:space="preserve"/>
@@ -3036,7 +3036,7 @@
         <w:rPr/>
         <w:t xml:space="preserve"/>
       </w:r>
-      <w:bookmarkEnd w:id="a2ac005f-5925-465c-b250-9ca96a3f57c7"/>
+      <w:bookmarkEnd w:id="81c0950c-a0b2-4ff9-a1fe-356cd79a0cf2"/>
       <w:r>
         <w:rPr>
           <w:rFonts/>

</xml_diff>

<commit_message>
Deploying to gh-pages from @ nlmixr2/nonmem2rx@3721d2228be978ca8ddd629beedde176053ff642 🚀
</commit_message>
<xml_diff>
--- a/articles/mod-Word.docx
+++ b/articles/mod-Word.docx
@@ -1942,7 +1942,7 @@
         <w:rPr/>
         <w:t xml:space="preserve"/>
       </w:r>
-      <w:bookmarkEnd w:id="b2d5363e-15cc-477a-987d-7a88fc30fa9c"/>
+      <w:bookmarkEnd w:id="34b4c54c-00b7-4597-ab2a-ed53086ae69c"/>
       <w:r>
         <w:rPr>
           <w:rFonts/>
@@ -2035,7 +2035,7 @@
         </w:rPr>
         <w:t xml:space="preserve">Figure </w:t>
       </w:r>
-      <w:bookmarkStart w:id="f56b01c8-b17a-4842-b986-e09840dbdaea" w:name="ind_plots"/>
+      <w:bookmarkStart w:id="95986622-366a-4624-a90a-f58c7c102a22" w:name="ind_plots"/>
       <w:r>
         <w:rPr/>
         <w:t xml:space="preserve"/>
@@ -2056,7 +2056,7 @@
         <w:rPr/>
         <w:t xml:space="preserve"/>
       </w:r>
-      <w:bookmarkEnd w:id="f56b01c8-b17a-4842-b986-e09840dbdaea"/>
+      <w:bookmarkEnd w:id="95986622-366a-4624-a90a-f58c7c102a22"/>
       <w:r>
         <w:rPr>
           <w:rFonts/>
@@ -2909,7 +2909,7 @@
         </w:rPr>
         <w:t xml:space="preserve">Figure </w:t>
       </w:r>
-      <w:bookmarkStart w:id="f50b8f80-84b7-4d97-aa93-8fd09839d06a" w:name="dv_vs_pred_ipred"/>
+      <w:bookmarkStart w:id="b88476e8-d0cd-4895-af1e-d1f988ba6c58" w:name="dv_vs_pred_ipred"/>
       <w:r>
         <w:rPr/>
         <w:t xml:space="preserve"/>
@@ -2930,7 +2930,7 @@
         <w:rPr/>
         <w:t xml:space="preserve"/>
       </w:r>
-      <w:bookmarkEnd w:id="f50b8f80-84b7-4d97-aa93-8fd09839d06a"/>
+      <w:bookmarkEnd w:id="b88476e8-d0cd-4895-af1e-d1f988ba6c58"/>
       <w:r>
         <w:rPr>
           <w:rFonts/>
@@ -3015,7 +3015,7 @@
         </w:rPr>
         <w:t xml:space="preserve">Figure </w:t>
       </w:r>
-      <w:bookmarkStart w:id="c432f662-6bf5-4cb5-a26e-b1ef89f27cd4" w:name="prm_vs_iteration"/>
+      <w:bookmarkStart w:id="e765ea61-c341-4d93-8483-f5417986dd7d" w:name="prm_vs_iteration"/>
       <w:r>
         <w:rPr/>
         <w:t xml:space="preserve"/>
@@ -3036,7 +3036,7 @@
         <w:rPr/>
         <w:t xml:space="preserve"/>
       </w:r>
-      <w:bookmarkEnd w:id="c432f662-6bf5-4cb5-a26e-b1ef89f27cd4"/>
+      <w:bookmarkEnd w:id="e765ea61-c341-4d93-8483-f5417986dd7d"/>
       <w:r>
         <w:rPr>
           <w:rFonts/>

</xml_diff>

<commit_message>
Deploying to gh-pages from @ nlmixr2/nonmem2rx@9ac9724030674c6c5b4e3f896a41d70acfffe2ed 🚀
</commit_message>
<xml_diff>
--- a/articles/mod-Word.docx
+++ b/articles/mod-Word.docx
@@ -1942,7 +1942,7 @@
         <w:rPr/>
         <w:t xml:space="preserve"/>
       </w:r>
-      <w:bookmarkEnd w:id="34b4c54c-00b7-4597-ab2a-ed53086ae69c"/>
+      <w:bookmarkEnd w:id="5503d8f9-e0c1-4847-9540-8252e6efadf1"/>
       <w:r>
         <w:rPr>
           <w:rFonts/>
@@ -2035,7 +2035,7 @@
         </w:rPr>
         <w:t xml:space="preserve">Figure </w:t>
       </w:r>
-      <w:bookmarkStart w:id="95986622-366a-4624-a90a-f58c7c102a22" w:name="ind_plots"/>
+      <w:bookmarkStart w:id="24283d11-03f9-46d3-8bb7-25573ca9ecab" w:name="ind_plots"/>
       <w:r>
         <w:rPr/>
         <w:t xml:space="preserve"/>
@@ -2056,7 +2056,7 @@
         <w:rPr/>
         <w:t xml:space="preserve"/>
       </w:r>
-      <w:bookmarkEnd w:id="95986622-366a-4624-a90a-f58c7c102a22"/>
+      <w:bookmarkEnd w:id="24283d11-03f9-46d3-8bb7-25573ca9ecab"/>
       <w:r>
         <w:rPr>
           <w:rFonts/>
@@ -2909,7 +2909,7 @@
         </w:rPr>
         <w:t xml:space="preserve">Figure </w:t>
       </w:r>
-      <w:bookmarkStart w:id="b88476e8-d0cd-4895-af1e-d1f988ba6c58" w:name="dv_vs_pred_ipred"/>
+      <w:bookmarkStart w:id="d14fec3d-0014-45c4-aaa6-9ea079bf31f5" w:name="dv_vs_pred_ipred"/>
       <w:r>
         <w:rPr/>
         <w:t xml:space="preserve"/>
@@ -2930,7 +2930,7 @@
         <w:rPr/>
         <w:t xml:space="preserve"/>
       </w:r>
-      <w:bookmarkEnd w:id="b88476e8-d0cd-4895-af1e-d1f988ba6c58"/>
+      <w:bookmarkEnd w:id="d14fec3d-0014-45c4-aaa6-9ea079bf31f5"/>
       <w:r>
         <w:rPr>
           <w:rFonts/>
@@ -3015,7 +3015,7 @@
         </w:rPr>
         <w:t xml:space="preserve">Figure </w:t>
       </w:r>
-      <w:bookmarkStart w:id="e765ea61-c341-4d93-8483-f5417986dd7d" w:name="prm_vs_iteration"/>
+      <w:bookmarkStart w:id="0a21bfcb-12b6-45cb-ace3-95cf8cb52701" w:name="prm_vs_iteration"/>
       <w:r>
         <w:rPr/>
         <w:t xml:space="preserve"/>
@@ -3036,7 +3036,7 @@
         <w:rPr/>
         <w:t xml:space="preserve"/>
       </w:r>
-      <w:bookmarkEnd w:id="e765ea61-c341-4d93-8483-f5417986dd7d"/>
+      <w:bookmarkEnd w:id="0a21bfcb-12b6-45cb-ace3-95cf8cb52701"/>
       <w:r>
         <w:rPr>
           <w:rFonts/>

</xml_diff>

<commit_message>
Deploying to gh-pages from @ nlmixr2/nonmem2rx@0bdacec9425ce49d4f48766d031af3b5875b20bc 🚀
</commit_message>
<xml_diff>
--- a/articles/mod-Word.docx
+++ b/articles/mod-Word.docx
@@ -1942,7 +1942,7 @@
         <w:rPr/>
         <w:t xml:space="preserve"/>
       </w:r>
-      <w:bookmarkEnd w:id="5503d8f9-e0c1-4847-9540-8252e6efadf1"/>
+      <w:bookmarkEnd w:id="9bee2136-8a09-42b2-89e1-094ce05800d8"/>
       <w:r>
         <w:rPr>
           <w:rFonts/>
@@ -2035,7 +2035,7 @@
         </w:rPr>
         <w:t xml:space="preserve">Figure </w:t>
       </w:r>
-      <w:bookmarkStart w:id="24283d11-03f9-46d3-8bb7-25573ca9ecab" w:name="ind_plots"/>
+      <w:bookmarkStart w:id="75494d5a-1df4-4838-94ba-746e3e5f3e36" w:name="ind_plots"/>
       <w:r>
         <w:rPr/>
         <w:t xml:space="preserve"/>
@@ -2056,7 +2056,7 @@
         <w:rPr/>
         <w:t xml:space="preserve"/>
       </w:r>
-      <w:bookmarkEnd w:id="24283d11-03f9-46d3-8bb7-25573ca9ecab"/>
+      <w:bookmarkEnd w:id="75494d5a-1df4-4838-94ba-746e3e5f3e36"/>
       <w:r>
         <w:rPr>
           <w:rFonts/>
@@ -2909,7 +2909,7 @@
         </w:rPr>
         <w:t xml:space="preserve">Figure </w:t>
       </w:r>
-      <w:bookmarkStart w:id="d14fec3d-0014-45c4-aaa6-9ea079bf31f5" w:name="dv_vs_pred_ipred"/>
+      <w:bookmarkStart w:id="2ca13266-a372-4aa4-b97e-fd8f3d946dc7" w:name="dv_vs_pred_ipred"/>
       <w:r>
         <w:rPr/>
         <w:t xml:space="preserve"/>
@@ -2930,7 +2930,7 @@
         <w:rPr/>
         <w:t xml:space="preserve"/>
       </w:r>
-      <w:bookmarkEnd w:id="d14fec3d-0014-45c4-aaa6-9ea079bf31f5"/>
+      <w:bookmarkEnd w:id="2ca13266-a372-4aa4-b97e-fd8f3d946dc7"/>
       <w:r>
         <w:rPr>
           <w:rFonts/>
@@ -3015,7 +3015,7 @@
         </w:rPr>
         <w:t xml:space="preserve">Figure </w:t>
       </w:r>
-      <w:bookmarkStart w:id="0a21bfcb-12b6-45cb-ace3-95cf8cb52701" w:name="prm_vs_iteration"/>
+      <w:bookmarkStart w:id="11c859bb-a63f-4254-b2c4-431fedc69af6" w:name="prm_vs_iteration"/>
       <w:r>
         <w:rPr/>
         <w:t xml:space="preserve"/>
@@ -3036,7 +3036,7 @@
         <w:rPr/>
         <w:t xml:space="preserve"/>
       </w:r>
-      <w:bookmarkEnd w:id="0a21bfcb-12b6-45cb-ace3-95cf8cb52701"/>
+      <w:bookmarkEnd w:id="11c859bb-a63f-4254-b2c4-431fedc69af6"/>
       <w:r>
         <w:rPr>
           <w:rFonts/>

</xml_diff>

<commit_message>
Deploying to gh-pages from @ nlmixr2/nonmem2rx@ac4c40ec73f5c7ffe6b72657f3320744e53d9056 🚀
</commit_message>
<xml_diff>
--- a/articles/mod-Word.docx
+++ b/articles/mod-Word.docx
@@ -1942,7 +1942,7 @@
         <w:rPr/>
         <w:t xml:space="preserve"/>
       </w:r>
-      <w:bookmarkEnd w:id="9bee2136-8a09-42b2-89e1-094ce05800d8"/>
+      <w:bookmarkEnd w:id="d9eefdb7-4b61-44e5-8d7d-d13de2f909a8"/>
       <w:r>
         <w:rPr>
           <w:rFonts/>
@@ -2035,7 +2035,7 @@
         </w:rPr>
         <w:t xml:space="preserve">Figure </w:t>
       </w:r>
-      <w:bookmarkStart w:id="75494d5a-1df4-4838-94ba-746e3e5f3e36" w:name="ind_plots"/>
+      <w:bookmarkStart w:id="a6dd3695-beab-464c-b926-bbf6631cad10" w:name="ind_plots"/>
       <w:r>
         <w:rPr/>
         <w:t xml:space="preserve"/>
@@ -2056,7 +2056,7 @@
         <w:rPr/>
         <w:t xml:space="preserve"/>
       </w:r>
-      <w:bookmarkEnd w:id="75494d5a-1df4-4838-94ba-746e3e5f3e36"/>
+      <w:bookmarkEnd w:id="a6dd3695-beab-464c-b926-bbf6631cad10"/>
       <w:r>
         <w:rPr>
           <w:rFonts/>
@@ -2909,7 +2909,7 @@
         </w:rPr>
         <w:t xml:space="preserve">Figure </w:t>
       </w:r>
-      <w:bookmarkStart w:id="2ca13266-a372-4aa4-b97e-fd8f3d946dc7" w:name="dv_vs_pred_ipred"/>
+      <w:bookmarkStart w:id="5a5d30e9-7704-4979-b4f5-e30f6f539f44" w:name="dv_vs_pred_ipred"/>
       <w:r>
         <w:rPr/>
         <w:t xml:space="preserve"/>
@@ -2930,7 +2930,7 @@
         <w:rPr/>
         <w:t xml:space="preserve"/>
       </w:r>
-      <w:bookmarkEnd w:id="2ca13266-a372-4aa4-b97e-fd8f3d946dc7"/>
+      <w:bookmarkEnd w:id="5a5d30e9-7704-4979-b4f5-e30f6f539f44"/>
       <w:r>
         <w:rPr>
           <w:rFonts/>
@@ -3015,7 +3015,7 @@
         </w:rPr>
         <w:t xml:space="preserve">Figure </w:t>
       </w:r>
-      <w:bookmarkStart w:id="11c859bb-a63f-4254-b2c4-431fedc69af6" w:name="prm_vs_iteration"/>
+      <w:bookmarkStart w:id="09b1a21f-5806-46e9-b893-e428cfc435b5" w:name="prm_vs_iteration"/>
       <w:r>
         <w:rPr/>
         <w:t xml:space="preserve"/>
@@ -3036,7 +3036,7 @@
         <w:rPr/>
         <w:t xml:space="preserve"/>
       </w:r>
-      <w:bookmarkEnd w:id="11c859bb-a63f-4254-b2c4-431fedc69af6"/>
+      <w:bookmarkEnd w:id="09b1a21f-5806-46e9-b893-e428cfc435b5"/>
       <w:r>
         <w:rPr>
           <w:rFonts/>

</xml_diff>

<commit_message>
Deploying to gh-pages from @ nlmixr2/nonmem2rx@38f599b15e2e02393476bd8d5b228e88735866de 🚀
</commit_message>
<xml_diff>
--- a/articles/mod-Word.docx
+++ b/articles/mod-Word.docx
@@ -1942,7 +1942,7 @@
         <w:rPr/>
         <w:t xml:space="preserve"/>
       </w:r>
-      <w:bookmarkEnd w:id="d9eefdb7-4b61-44e5-8d7d-d13de2f909a8"/>
+      <w:bookmarkEnd w:id="a65b11d7-282e-4a97-8599-c44ebf99aa78"/>
       <w:r>
         <w:rPr>
           <w:rFonts/>
@@ -2035,7 +2035,7 @@
         </w:rPr>
         <w:t xml:space="preserve">Figure </w:t>
       </w:r>
-      <w:bookmarkStart w:id="a6dd3695-beab-464c-b926-bbf6631cad10" w:name="ind_plots"/>
+      <w:bookmarkStart w:id="c015289f-47c9-4f58-9416-bc399f1b47d9" w:name="ind_plots"/>
       <w:r>
         <w:rPr/>
         <w:t xml:space="preserve"/>
@@ -2056,7 +2056,7 @@
         <w:rPr/>
         <w:t xml:space="preserve"/>
       </w:r>
-      <w:bookmarkEnd w:id="a6dd3695-beab-464c-b926-bbf6631cad10"/>
+      <w:bookmarkEnd w:id="c015289f-47c9-4f58-9416-bc399f1b47d9"/>
       <w:r>
         <w:rPr>
           <w:rFonts/>
@@ -2909,7 +2909,7 @@
         </w:rPr>
         <w:t xml:space="preserve">Figure </w:t>
       </w:r>
-      <w:bookmarkStart w:id="5a5d30e9-7704-4979-b4f5-e30f6f539f44" w:name="dv_vs_pred_ipred"/>
+      <w:bookmarkStart w:id="a093ec33-8816-4fb2-b6bc-3c300c67f65d" w:name="dv_vs_pred_ipred"/>
       <w:r>
         <w:rPr/>
         <w:t xml:space="preserve"/>
@@ -2930,7 +2930,7 @@
         <w:rPr/>
         <w:t xml:space="preserve"/>
       </w:r>
-      <w:bookmarkEnd w:id="5a5d30e9-7704-4979-b4f5-e30f6f539f44"/>
+      <w:bookmarkEnd w:id="a093ec33-8816-4fb2-b6bc-3c300c67f65d"/>
       <w:r>
         <w:rPr>
           <w:rFonts/>
@@ -3015,7 +3015,7 @@
         </w:rPr>
         <w:t xml:space="preserve">Figure </w:t>
       </w:r>
-      <w:bookmarkStart w:id="09b1a21f-5806-46e9-b893-e428cfc435b5" w:name="prm_vs_iteration"/>
+      <w:bookmarkStart w:id="7ae816cc-9934-43b6-97e1-93fc1b11d2a4" w:name="prm_vs_iteration"/>
       <w:r>
         <w:rPr/>
         <w:t xml:space="preserve"/>
@@ -3036,7 +3036,7 @@
         <w:rPr/>
         <w:t xml:space="preserve"/>
       </w:r>
-      <w:bookmarkEnd w:id="09b1a21f-5806-46e9-b893-e428cfc435b5"/>
+      <w:bookmarkEnd w:id="7ae816cc-9934-43b6-97e1-93fc1b11d2a4"/>
       <w:r>
         <w:rPr>
           <w:rFonts/>

</xml_diff>

<commit_message>
Deploying to gh-pages from @ nlmixr2/nonmem2rx@a5709e47891c030d589dd4e5b0e9c21693e3542b 🚀
</commit_message>
<xml_diff>
--- a/articles/mod-Word.docx
+++ b/articles/mod-Word.docx
@@ -1942,7 +1942,7 @@
         <w:rPr/>
         <w:t xml:space="preserve"/>
       </w:r>
-      <w:bookmarkEnd w:id="aef031dd-deca-473e-b742-3c13fc174ec4"/>
+      <w:bookmarkEnd w:id="68c0e48d-abea-4b8b-bf75-2e3cd7d6828b"/>
       <w:r>
         <w:rPr>
           <w:rFonts/>
@@ -2035,7 +2035,7 @@
         </w:rPr>
         <w:t xml:space="preserve">Figure </w:t>
       </w:r>
-      <w:bookmarkStart w:id="955b8940-9db5-4066-9a0a-f5bb0477c98a" w:name="ind_plots"/>
+      <w:bookmarkStart w:id="03d9e5bd-6b72-4c9b-aaee-f59c91a57bbf" w:name="ind_plots"/>
       <w:r>
         <w:rPr/>
         <w:t xml:space="preserve"/>
@@ -2056,7 +2056,7 @@
         <w:rPr/>
         <w:t xml:space="preserve"/>
       </w:r>
-      <w:bookmarkEnd w:id="955b8940-9db5-4066-9a0a-f5bb0477c98a"/>
+      <w:bookmarkEnd w:id="03d9e5bd-6b72-4c9b-aaee-f59c91a57bbf"/>
       <w:r>
         <w:rPr>
           <w:rFonts/>
@@ -2909,7 +2909,7 @@
         </w:rPr>
         <w:t xml:space="preserve">Figure </w:t>
       </w:r>
-      <w:bookmarkStart w:id="78031716-64c9-4b2c-be5b-877ea2e6c639" w:name="dv_vs_pred_ipred"/>
+      <w:bookmarkStart w:id="e1196f3a-c34b-4bd4-adea-8917d041bffb" w:name="dv_vs_pred_ipred"/>
       <w:r>
         <w:rPr/>
         <w:t xml:space="preserve"/>
@@ -2930,7 +2930,7 @@
         <w:rPr/>
         <w:t xml:space="preserve"/>
       </w:r>
-      <w:bookmarkEnd w:id="78031716-64c9-4b2c-be5b-877ea2e6c639"/>
+      <w:bookmarkEnd w:id="e1196f3a-c34b-4bd4-adea-8917d041bffb"/>
       <w:r>
         <w:rPr>
           <w:rFonts/>
@@ -3015,7 +3015,7 @@
         </w:rPr>
         <w:t xml:space="preserve">Figure </w:t>
       </w:r>
-      <w:bookmarkStart w:id="cc3723e7-dfa1-4423-b435-39c5afcab336" w:name="prm_vs_iteration"/>
+      <w:bookmarkStart w:id="af156d9a-d05a-4b41-b98b-d1ba8dcd2f95" w:name="prm_vs_iteration"/>
       <w:r>
         <w:rPr/>
         <w:t xml:space="preserve"/>
@@ -3036,7 +3036,7 @@
         <w:rPr/>
         <w:t xml:space="preserve"/>
       </w:r>
-      <w:bookmarkEnd w:id="cc3723e7-dfa1-4423-b435-39c5afcab336"/>
+      <w:bookmarkEnd w:id="af156d9a-d05a-4b41-b98b-d1ba8dcd2f95"/>
       <w:r>
         <w:rPr>
           <w:rFonts/>

</xml_diff>

<commit_message>
Deploying to gh-pages from @ nlmixr2/nonmem2rx@d97155751d239bda3d8b000380349b489244a488 🚀
</commit_message>
<xml_diff>
--- a/articles/mod-Word.docx
+++ b/articles/mod-Word.docx
@@ -61,6 +61,15 @@
               </w:pBdr>
               <w:spacing w:after="100" w:before="100" w:line="240"/>
               <w:ind w:left="100" w:right="100" w:firstLine="0" w:firstLineChars="0"/>
+              <w:rPr>
+                <w:rFonts w:ascii="DejaVu Sans" w:hAnsi="DejaVu Sans" w:eastAsia="DejaVu Sans" w:cs="DejaVu Sans"/>
+                <w:i w:val="false"/>
+                <w:b w:val="false"/>
+                <w:u w:val="none"/>
+                <w:sz w:val="22"/>
+                <w:szCs w:val="22"/>
+                <w:color w:val="000000"/>
+              </w:rPr>
             </w:pPr>
             <w:r>
               <w:rPr>
@@ -105,6 +114,15 @@
               </w:pBdr>
               <w:spacing w:after="100" w:before="100" w:line="240"/>
               <w:ind w:left="100" w:right="100" w:firstLine="0" w:firstLineChars="0"/>
+              <w:rPr>
+                <w:rFonts w:ascii="DejaVu Sans" w:hAnsi="DejaVu Sans" w:eastAsia="DejaVu Sans" w:cs="DejaVu Sans"/>
+                <w:i w:val="false"/>
+                <w:b w:val="false"/>
+                <w:u w:val="none"/>
+                <w:sz w:val="22"/>
+                <w:szCs w:val="22"/>
+                <w:color w:val="000000"/>
+              </w:rPr>
             </w:pPr>
             <w:r>
               <w:rPr>
@@ -149,6 +167,15 @@
               </w:pBdr>
               <w:spacing w:after="100" w:before="100" w:line="240"/>
               <w:ind w:left="100" w:right="100" w:firstLine="0" w:firstLineChars="0"/>
+              <w:rPr>
+                <w:rFonts w:ascii="DejaVu Sans" w:hAnsi="DejaVu Sans" w:eastAsia="DejaVu Sans" w:cs="DejaVu Sans"/>
+                <w:i w:val="false"/>
+                <w:b w:val="false"/>
+                <w:u w:val="none"/>
+                <w:sz w:val="22"/>
+                <w:szCs w:val="22"/>
+                <w:color w:val="000000"/>
+              </w:rPr>
             </w:pPr>
             <w:r>
               <w:rPr>
@@ -193,6 +220,15 @@
               </w:pBdr>
               <w:spacing w:after="100" w:before="100" w:line="240"/>
               <w:ind w:left="100" w:right="100" w:firstLine="0" w:firstLineChars="0"/>
+              <w:rPr>
+                <w:rFonts w:ascii="DejaVu Sans" w:hAnsi="DejaVu Sans" w:eastAsia="DejaVu Sans" w:cs="DejaVu Sans"/>
+                <w:i w:val="false"/>
+                <w:b w:val="false"/>
+                <w:u w:val="none"/>
+                <w:sz w:val="22"/>
+                <w:szCs w:val="22"/>
+                <w:color w:val="000000"/>
+              </w:rPr>
             </w:pPr>
             <w:r>
               <w:rPr>
@@ -237,6 +273,15 @@
               </w:pBdr>
               <w:spacing w:after="100" w:before="100" w:line="240"/>
               <w:ind w:left="100" w:right="100" w:firstLine="0" w:firstLineChars="0"/>
+              <w:rPr>
+                <w:rFonts w:ascii="DejaVu Sans" w:hAnsi="DejaVu Sans" w:eastAsia="DejaVu Sans" w:cs="DejaVu Sans"/>
+                <w:i w:val="false"/>
+                <w:b w:val="false"/>
+                <w:u w:val="none"/>
+                <w:sz w:val="22"/>
+                <w:szCs w:val="22"/>
+                <w:color w:val="000000"/>
+              </w:rPr>
             </w:pPr>
             <w:r>
               <w:rPr>
@@ -281,6 +326,15 @@
               </w:pBdr>
               <w:spacing w:after="100" w:before="100" w:line="240"/>
               <w:ind w:left="100" w:right="100" w:firstLine="0" w:firstLineChars="0"/>
+              <w:rPr>
+                <w:rFonts w:ascii="DejaVu Sans" w:hAnsi="DejaVu Sans" w:eastAsia="DejaVu Sans" w:cs="DejaVu Sans"/>
+                <w:i w:val="false"/>
+                <w:b w:val="false"/>
+                <w:u w:val="none"/>
+                <w:sz w:val="22"/>
+                <w:szCs w:val="22"/>
+                <w:color w:val="000000"/>
+              </w:rPr>
             </w:pPr>
             <w:r>
               <w:rPr>
@@ -325,6 +379,15 @@
               </w:pBdr>
               <w:spacing w:after="100" w:before="100" w:line="240"/>
               <w:ind w:left="100" w:right="100" w:firstLine="0" w:firstLineChars="0"/>
+              <w:rPr>
+                <w:rFonts w:ascii="DejaVu Sans" w:hAnsi="DejaVu Sans" w:eastAsia="DejaVu Sans" w:cs="DejaVu Sans"/>
+                <w:i w:val="false"/>
+                <w:b w:val="false"/>
+                <w:u w:val="none"/>
+                <w:sz w:val="22"/>
+                <w:szCs w:val="22"/>
+                <w:color w:val="000000"/>
+              </w:rPr>
             </w:pPr>
             <w:r>
               <w:rPr>
@@ -375,6 +438,15 @@
               </w:pBdr>
               <w:spacing w:after="100" w:before="100" w:line="240"/>
               <w:ind w:left="100" w:right="100" w:firstLine="0" w:firstLineChars="0"/>
+              <w:rPr>
+                <w:rFonts w:ascii="DejaVu Sans" w:hAnsi="DejaVu Sans" w:eastAsia="DejaVu Sans" w:cs="DejaVu Sans"/>
+                <w:i w:val="false"/>
+                <w:b w:val="false"/>
+                <w:u w:val="none"/>
+                <w:sz w:val="22"/>
+                <w:szCs w:val="22"/>
+                <w:color w:val="000000"/>
+              </w:rPr>
             </w:pPr>
             <w:r>
               <w:rPr>
@@ -419,6 +491,15 @@
               </w:pBdr>
               <w:spacing w:after="100" w:before="100" w:line="240"/>
               <w:ind w:left="100" w:right="100" w:firstLine="0" w:firstLineChars="0"/>
+              <w:rPr>
+                <w:rFonts w:ascii="DejaVu Sans" w:hAnsi="DejaVu Sans" w:eastAsia="DejaVu Sans" w:cs="DejaVu Sans"/>
+                <w:i w:val="false"/>
+                <w:b w:val="false"/>
+                <w:u w:val="none"/>
+                <w:sz w:val="22"/>
+                <w:szCs w:val="22"/>
+                <w:color w:val="000000"/>
+              </w:rPr>
             </w:pPr>
             <w:r>
               <w:rPr>
@@ -463,6 +544,15 @@
               </w:pBdr>
               <w:spacing w:after="100" w:before="100" w:line="240"/>
               <w:ind w:left="100" w:right="100" w:firstLine="0" w:firstLineChars="0"/>
+              <w:rPr>
+                <w:rFonts w:ascii="DejaVu Sans" w:hAnsi="DejaVu Sans" w:eastAsia="DejaVu Sans" w:cs="DejaVu Sans"/>
+                <w:i w:val="false"/>
+                <w:b w:val="false"/>
+                <w:u w:val="none"/>
+                <w:sz w:val="22"/>
+                <w:szCs w:val="22"/>
+                <w:color w:val="000000"/>
+              </w:rPr>
             </w:pPr>
             <w:r>
               <w:rPr>
@@ -507,6 +597,15 @@
               </w:pBdr>
               <w:spacing w:after="100" w:before="100" w:line="240"/>
               <w:ind w:left="100" w:right="100" w:firstLine="0" w:firstLineChars="0"/>
+              <w:rPr>
+                <w:rFonts w:ascii="DejaVu Sans" w:hAnsi="DejaVu Sans" w:eastAsia="DejaVu Sans" w:cs="DejaVu Sans"/>
+                <w:i w:val="false"/>
+                <w:b w:val="false"/>
+                <w:u w:val="none"/>
+                <w:sz w:val="22"/>
+                <w:szCs w:val="22"/>
+                <w:color w:val="000000"/>
+              </w:rPr>
             </w:pPr>
             <w:r>
               <w:rPr>
@@ -551,6 +650,15 @@
               </w:pBdr>
               <w:spacing w:after="100" w:before="100" w:line="240"/>
               <w:ind w:left="100" w:right="100" w:firstLine="0" w:firstLineChars="0"/>
+              <w:rPr>
+                <w:rFonts w:ascii="DejaVu Sans" w:hAnsi="DejaVu Sans" w:eastAsia="DejaVu Sans" w:cs="DejaVu Sans"/>
+                <w:i w:val="false"/>
+                <w:b w:val="false"/>
+                <w:u w:val="none"/>
+                <w:sz w:val="22"/>
+                <w:szCs w:val="22"/>
+                <w:color w:val="000000"/>
+              </w:rPr>
             </w:pPr>
             <w:r>
               <w:rPr>
@@ -595,6 +703,15 @@
               </w:pBdr>
               <w:spacing w:after="100" w:before="100" w:line="240"/>
               <w:ind w:left="100" w:right="100" w:firstLine="0" w:firstLineChars="0"/>
+              <w:rPr>
+                <w:rFonts w:ascii="DejaVu Sans" w:hAnsi="DejaVu Sans" w:eastAsia="DejaVu Sans" w:cs="DejaVu Sans"/>
+                <w:i w:val="false"/>
+                <w:b w:val="false"/>
+                <w:u w:val="none"/>
+                <w:sz w:val="22"/>
+                <w:szCs w:val="22"/>
+                <w:color w:val="000000"/>
+              </w:rPr>
             </w:pPr>
             <w:r>
               <w:rPr>
@@ -639,6 +756,15 @@
               </w:pBdr>
               <w:spacing w:after="100" w:before="100" w:line="240"/>
               <w:ind w:left="100" w:right="100" w:firstLine="0" w:firstLineChars="0"/>
+              <w:rPr>
+                <w:rFonts w:ascii="DejaVu Sans" w:hAnsi="DejaVu Sans" w:eastAsia="DejaVu Sans" w:cs="DejaVu Sans"/>
+                <w:i w:val="false"/>
+                <w:b w:val="false"/>
+                <w:u w:val="none"/>
+                <w:sz w:val="22"/>
+                <w:szCs w:val="22"/>
+                <w:color w:val="000000"/>
+              </w:rPr>
             </w:pPr>
             <w:r>
               <w:rPr>
@@ -689,6 +815,15 @@
               </w:pBdr>
               <w:spacing w:after="100" w:before="100" w:line="240"/>
               <w:ind w:left="100" w:right="100" w:firstLine="0" w:firstLineChars="0"/>
+              <w:rPr>
+                <w:rFonts w:ascii="DejaVu Sans" w:hAnsi="DejaVu Sans" w:eastAsia="DejaVu Sans" w:cs="DejaVu Sans"/>
+                <w:i w:val="false"/>
+                <w:b w:val="false"/>
+                <w:u w:val="none"/>
+                <w:sz w:val="22"/>
+                <w:szCs w:val="22"/>
+                <w:color w:val="000000"/>
+              </w:rPr>
             </w:pPr>
             <w:r>
               <w:rPr>
@@ -733,6 +868,15 @@
               </w:pBdr>
               <w:spacing w:after="100" w:before="100" w:line="240"/>
               <w:ind w:left="100" w:right="100" w:firstLine="0" w:firstLineChars="0"/>
+              <w:rPr>
+                <w:rFonts w:ascii="DejaVu Sans" w:hAnsi="DejaVu Sans" w:eastAsia="DejaVu Sans" w:cs="DejaVu Sans"/>
+                <w:i w:val="false"/>
+                <w:b w:val="false"/>
+                <w:u w:val="none"/>
+                <w:sz w:val="22"/>
+                <w:szCs w:val="22"/>
+                <w:color w:val="000000"/>
+              </w:rPr>
             </w:pPr>
             <w:r>
               <w:rPr>
@@ -777,6 +921,15 @@
               </w:pBdr>
               <w:spacing w:after="100" w:before="100" w:line="240"/>
               <w:ind w:left="100" w:right="100" w:firstLine="0" w:firstLineChars="0"/>
+              <w:rPr>
+                <w:rFonts w:ascii="DejaVu Sans" w:hAnsi="DejaVu Sans" w:eastAsia="DejaVu Sans" w:cs="DejaVu Sans"/>
+                <w:i w:val="false"/>
+                <w:b w:val="false"/>
+                <w:u w:val="none"/>
+                <w:sz w:val="22"/>
+                <w:szCs w:val="22"/>
+                <w:color w:val="000000"/>
+              </w:rPr>
             </w:pPr>
             <w:r>
               <w:rPr>
@@ -821,6 +974,15 @@
               </w:pBdr>
               <w:spacing w:after="100" w:before="100" w:line="240"/>
               <w:ind w:left="100" w:right="100" w:firstLine="0" w:firstLineChars="0"/>
+              <w:rPr>
+                <w:rFonts w:ascii="DejaVu Sans" w:hAnsi="DejaVu Sans" w:eastAsia="DejaVu Sans" w:cs="DejaVu Sans"/>
+                <w:i w:val="false"/>
+                <w:b w:val="false"/>
+                <w:u w:val="none"/>
+                <w:sz w:val="22"/>
+                <w:szCs w:val="22"/>
+                <w:color w:val="000000"/>
+              </w:rPr>
             </w:pPr>
             <w:r>
               <w:rPr>
@@ -865,6 +1027,15 @@
               </w:pBdr>
               <w:spacing w:after="100" w:before="100" w:line="240"/>
               <w:ind w:left="100" w:right="100" w:firstLine="0" w:firstLineChars="0"/>
+              <w:rPr>
+                <w:rFonts w:ascii="DejaVu Sans" w:hAnsi="DejaVu Sans" w:eastAsia="DejaVu Sans" w:cs="DejaVu Sans"/>
+                <w:i w:val="false"/>
+                <w:b w:val="false"/>
+                <w:u w:val="none"/>
+                <w:sz w:val="22"/>
+                <w:szCs w:val="22"/>
+                <w:color w:val="000000"/>
+              </w:rPr>
             </w:pPr>
             <w:r>
               <w:rPr>
@@ -909,6 +1080,15 @@
               </w:pBdr>
               <w:spacing w:after="100" w:before="100" w:line="240"/>
               <w:ind w:left="100" w:right="100" w:firstLine="0" w:firstLineChars="0"/>
+              <w:rPr>
+                <w:rFonts w:ascii="DejaVu Sans" w:hAnsi="DejaVu Sans" w:eastAsia="DejaVu Sans" w:cs="DejaVu Sans"/>
+                <w:i w:val="false"/>
+                <w:b w:val="false"/>
+                <w:u w:val="none"/>
+                <w:sz w:val="22"/>
+                <w:szCs w:val="22"/>
+                <w:color w:val="000000"/>
+              </w:rPr>
             </w:pPr>
             <w:r>
               <w:rPr>
@@ -953,6 +1133,15 @@
               </w:pBdr>
               <w:spacing w:after="100" w:before="100" w:line="240"/>
               <w:ind w:left="100" w:right="100" w:firstLine="0" w:firstLineChars="0"/>
+              <w:rPr>
+                <w:rFonts w:ascii="DejaVu Sans" w:hAnsi="DejaVu Sans" w:eastAsia="DejaVu Sans" w:cs="DejaVu Sans"/>
+                <w:i w:val="false"/>
+                <w:b w:val="false"/>
+                <w:u w:val="none"/>
+                <w:sz w:val="22"/>
+                <w:szCs w:val="22"/>
+                <w:color w:val="000000"/>
+              </w:rPr>
             </w:pPr>
             <w:r>
               <w:rPr>
@@ -1003,6 +1192,15 @@
               </w:pBdr>
               <w:spacing w:after="100" w:before="100" w:line="240"/>
               <w:ind w:left="100" w:right="100" w:firstLine="0" w:firstLineChars="0"/>
+              <w:rPr>
+                <w:rFonts w:ascii="DejaVu Sans" w:hAnsi="DejaVu Sans" w:eastAsia="DejaVu Sans" w:cs="DejaVu Sans"/>
+                <w:i w:val="false"/>
+                <w:b w:val="false"/>
+                <w:u w:val="none"/>
+                <w:sz w:val="22"/>
+                <w:szCs w:val="22"/>
+                <w:color w:val="000000"/>
+              </w:rPr>
             </w:pPr>
             <w:r>
               <w:rPr>
@@ -1047,6 +1245,15 @@
               </w:pBdr>
               <w:spacing w:after="100" w:before="100" w:line="240"/>
               <w:ind w:left="100" w:right="100" w:firstLine="0" w:firstLineChars="0"/>
+              <w:rPr>
+                <w:rFonts w:ascii="DejaVu Sans" w:hAnsi="DejaVu Sans" w:eastAsia="DejaVu Sans" w:cs="DejaVu Sans"/>
+                <w:i w:val="false"/>
+                <w:b w:val="false"/>
+                <w:u w:val="none"/>
+                <w:sz w:val="22"/>
+                <w:szCs w:val="22"/>
+                <w:color w:val="000000"/>
+              </w:rPr>
             </w:pPr>
             <w:r>
               <w:rPr>
@@ -1091,6 +1298,15 @@
               </w:pBdr>
               <w:spacing w:after="100" w:before="100" w:line="240"/>
               <w:ind w:left="100" w:right="100" w:firstLine="0" w:firstLineChars="0"/>
+              <w:rPr>
+                <w:rFonts w:ascii="DejaVu Sans" w:hAnsi="DejaVu Sans" w:eastAsia="DejaVu Sans" w:cs="DejaVu Sans"/>
+                <w:i w:val="false"/>
+                <w:b w:val="false"/>
+                <w:u w:val="none"/>
+                <w:sz w:val="22"/>
+                <w:szCs w:val="22"/>
+                <w:color w:val="000000"/>
+              </w:rPr>
             </w:pPr>
             <w:r>
               <w:rPr>
@@ -1135,6 +1351,15 @@
               </w:pBdr>
               <w:spacing w:after="100" w:before="100" w:line="240"/>
               <w:ind w:left="100" w:right="100" w:firstLine="0" w:firstLineChars="0"/>
+              <w:rPr>
+                <w:rFonts w:ascii="DejaVu Sans" w:hAnsi="DejaVu Sans" w:eastAsia="DejaVu Sans" w:cs="DejaVu Sans"/>
+                <w:i w:val="false"/>
+                <w:b w:val="false"/>
+                <w:u w:val="none"/>
+                <w:sz w:val="22"/>
+                <w:szCs w:val="22"/>
+                <w:color w:val="000000"/>
+              </w:rPr>
             </w:pPr>
             <w:r>
               <w:rPr>
@@ -1179,6 +1404,15 @@
               </w:pBdr>
               <w:spacing w:after="100" w:before="100" w:line="240"/>
               <w:ind w:left="100" w:right="100" w:firstLine="0" w:firstLineChars="0"/>
+              <w:rPr>
+                <w:rFonts w:ascii="DejaVu Sans" w:hAnsi="DejaVu Sans" w:eastAsia="DejaVu Sans" w:cs="DejaVu Sans"/>
+                <w:i w:val="false"/>
+                <w:b w:val="false"/>
+                <w:u w:val="none"/>
+                <w:sz w:val="22"/>
+                <w:szCs w:val="22"/>
+                <w:color w:val="000000"/>
+              </w:rPr>
             </w:pPr>
             <w:r>
               <w:rPr>
@@ -1223,6 +1457,15 @@
               </w:pBdr>
               <w:spacing w:after="100" w:before="100" w:line="240"/>
               <w:ind w:left="100" w:right="100" w:firstLine="0" w:firstLineChars="0"/>
+              <w:rPr>
+                <w:rFonts w:ascii="DejaVu Sans" w:hAnsi="DejaVu Sans" w:eastAsia="DejaVu Sans" w:cs="DejaVu Sans"/>
+                <w:i w:val="false"/>
+                <w:b w:val="false"/>
+                <w:u w:val="none"/>
+                <w:sz w:val="22"/>
+                <w:szCs w:val="22"/>
+                <w:color w:val="000000"/>
+              </w:rPr>
             </w:pPr>
             <w:r>
               <w:rPr>
@@ -1267,6 +1510,15 @@
               </w:pBdr>
               <w:spacing w:after="100" w:before="100" w:line="240"/>
               <w:ind w:left="100" w:right="100" w:firstLine="0" w:firstLineChars="0"/>
+              <w:rPr>
+                <w:rFonts w:ascii="DejaVu Sans" w:hAnsi="DejaVu Sans" w:eastAsia="DejaVu Sans" w:cs="DejaVu Sans"/>
+                <w:i w:val="false"/>
+                <w:b w:val="false"/>
+                <w:u w:val="none"/>
+                <w:sz w:val="22"/>
+                <w:szCs w:val="22"/>
+                <w:color w:val="000000"/>
+              </w:rPr>
             </w:pPr>
             <w:r>
               <w:rPr>
@@ -1317,6 +1569,15 @@
               </w:pBdr>
               <w:spacing w:after="100" w:before="100" w:line="240"/>
               <w:ind w:left="100" w:right="100" w:firstLine="0" w:firstLineChars="0"/>
+              <w:rPr>
+                <w:rFonts w:ascii="DejaVu Sans" w:hAnsi="DejaVu Sans" w:eastAsia="DejaVu Sans" w:cs="DejaVu Sans"/>
+                <w:i w:val="false"/>
+                <w:b w:val="false"/>
+                <w:u w:val="none"/>
+                <w:sz w:val="22"/>
+                <w:szCs w:val="22"/>
+                <w:color w:val="000000"/>
+              </w:rPr>
             </w:pPr>
             <w:r>
               <w:rPr>
@@ -1361,6 +1622,15 @@
               </w:pBdr>
               <w:spacing w:after="100" w:before="100" w:line="240"/>
               <w:ind w:left="100" w:right="100" w:firstLine="0" w:firstLineChars="0"/>
+              <w:rPr>
+                <w:rFonts w:ascii="DejaVu Sans" w:hAnsi="DejaVu Sans" w:eastAsia="DejaVu Sans" w:cs="DejaVu Sans"/>
+                <w:i w:val="false"/>
+                <w:b w:val="false"/>
+                <w:u w:val="none"/>
+                <w:sz w:val="22"/>
+                <w:szCs w:val="22"/>
+                <w:color w:val="000000"/>
+              </w:rPr>
             </w:pPr>
             <w:r>
               <w:rPr>
@@ -1405,6 +1675,15 @@
               </w:pBdr>
               <w:spacing w:after="100" w:before="100" w:line="240"/>
               <w:ind w:left="100" w:right="100" w:firstLine="0" w:firstLineChars="0"/>
+              <w:rPr>
+                <w:rFonts w:ascii="DejaVu Sans" w:hAnsi="DejaVu Sans" w:eastAsia="DejaVu Sans" w:cs="DejaVu Sans"/>
+                <w:i w:val="false"/>
+                <w:b w:val="false"/>
+                <w:u w:val="none"/>
+                <w:sz w:val="22"/>
+                <w:szCs w:val="22"/>
+                <w:color w:val="000000"/>
+              </w:rPr>
             </w:pPr>
             <w:r>
               <w:rPr>
@@ -1449,6 +1728,15 @@
               </w:pBdr>
               <w:spacing w:after="100" w:before="100" w:line="240"/>
               <w:ind w:left="100" w:right="100" w:firstLine="0" w:firstLineChars="0"/>
+              <w:rPr>
+                <w:rFonts w:ascii="DejaVu Sans" w:hAnsi="DejaVu Sans" w:eastAsia="DejaVu Sans" w:cs="DejaVu Sans"/>
+                <w:i w:val="false"/>
+                <w:b w:val="false"/>
+                <w:u w:val="none"/>
+                <w:sz w:val="22"/>
+                <w:szCs w:val="22"/>
+                <w:color w:val="000000"/>
+              </w:rPr>
             </w:pPr>
             <w:r>
               <w:rPr>
@@ -1493,6 +1781,15 @@
               </w:pBdr>
               <w:spacing w:after="100" w:before="100" w:line="240"/>
               <w:ind w:left="100" w:right="100" w:firstLine="0" w:firstLineChars="0"/>
+              <w:rPr>
+                <w:rFonts w:ascii="DejaVu Sans" w:hAnsi="DejaVu Sans" w:eastAsia="DejaVu Sans" w:cs="DejaVu Sans"/>
+                <w:i w:val="false"/>
+                <w:b w:val="false"/>
+                <w:u w:val="none"/>
+                <w:sz w:val="22"/>
+                <w:szCs w:val="22"/>
+                <w:color w:val="000000"/>
+              </w:rPr>
             </w:pPr>
             <w:r>
               <w:rPr>
@@ -1537,6 +1834,15 @@
               </w:pBdr>
               <w:spacing w:after="100" w:before="100" w:line="240"/>
               <w:ind w:left="100" w:right="100" w:firstLine="0" w:firstLineChars="0"/>
+              <w:rPr>
+                <w:rFonts w:ascii="DejaVu Sans" w:hAnsi="DejaVu Sans" w:eastAsia="DejaVu Sans" w:cs="DejaVu Sans"/>
+                <w:i w:val="false"/>
+                <w:b w:val="false"/>
+                <w:u w:val="none"/>
+                <w:sz w:val="22"/>
+                <w:szCs w:val="22"/>
+                <w:color w:val="000000"/>
+              </w:rPr>
             </w:pPr>
             <w:r>
               <w:rPr>
@@ -1581,6 +1887,15 @@
               </w:pBdr>
               <w:spacing w:after="100" w:before="100" w:line="240"/>
               <w:ind w:left="100" w:right="100" w:firstLine="0" w:firstLineChars="0"/>
+              <w:rPr>
+                <w:rFonts w:ascii="DejaVu Sans" w:hAnsi="DejaVu Sans" w:eastAsia="DejaVu Sans" w:cs="DejaVu Sans"/>
+                <w:i w:val="false"/>
+                <w:b w:val="false"/>
+                <w:u w:val="none"/>
+                <w:sz w:val="22"/>
+                <w:szCs w:val="22"/>
+                <w:color w:val="000000"/>
+              </w:rPr>
             </w:pPr>
             <w:r>
               <w:rPr>
@@ -1631,6 +1946,15 @@
               </w:pBdr>
               <w:spacing w:after="100" w:before="100" w:line="240"/>
               <w:ind w:left="100" w:right="100" w:firstLine="0" w:firstLineChars="0"/>
+              <w:rPr>
+                <w:rFonts w:ascii="DejaVu Sans" w:hAnsi="DejaVu Sans" w:eastAsia="DejaVu Sans" w:cs="DejaVu Sans"/>
+                <w:i w:val="false"/>
+                <w:b w:val="false"/>
+                <w:u w:val="none"/>
+                <w:sz w:val="22"/>
+                <w:szCs w:val="22"/>
+                <w:color w:val="000000"/>
+              </w:rPr>
             </w:pPr>
             <w:r>
               <w:rPr>
@@ -1675,6 +1999,15 @@
               </w:pBdr>
               <w:spacing w:after="100" w:before="100" w:line="240"/>
               <w:ind w:left="100" w:right="100" w:firstLine="0" w:firstLineChars="0"/>
+              <w:rPr>
+                <w:rFonts w:ascii="DejaVu Sans" w:hAnsi="DejaVu Sans" w:eastAsia="DejaVu Sans" w:cs="DejaVu Sans"/>
+                <w:i w:val="false"/>
+                <w:b w:val="false"/>
+                <w:u w:val="none"/>
+                <w:sz w:val="22"/>
+                <w:szCs w:val="22"/>
+                <w:color w:val="000000"/>
+              </w:rPr>
             </w:pPr>
             <w:r>
               <w:rPr>
@@ -1719,6 +2052,15 @@
               </w:pBdr>
               <w:spacing w:after="100" w:before="100" w:line="240"/>
               <w:ind w:left="100" w:right="100" w:firstLine="0" w:firstLineChars="0"/>
+              <w:rPr>
+                <w:rFonts w:ascii="DejaVu Sans" w:hAnsi="DejaVu Sans" w:eastAsia="DejaVu Sans" w:cs="DejaVu Sans"/>
+                <w:i w:val="false"/>
+                <w:b w:val="false"/>
+                <w:u w:val="none"/>
+                <w:sz w:val="22"/>
+                <w:szCs w:val="22"/>
+                <w:color w:val="000000"/>
+              </w:rPr>
             </w:pPr>
             <w:r>
               <w:rPr>
@@ -1763,6 +2105,15 @@
               </w:pBdr>
               <w:spacing w:after="100" w:before="100" w:line="240"/>
               <w:ind w:left="100" w:right="100" w:firstLine="0" w:firstLineChars="0"/>
+              <w:rPr>
+                <w:rFonts w:ascii="DejaVu Sans" w:hAnsi="DejaVu Sans" w:eastAsia="DejaVu Sans" w:cs="DejaVu Sans"/>
+                <w:i w:val="false"/>
+                <w:b w:val="false"/>
+                <w:u w:val="none"/>
+                <w:sz w:val="22"/>
+                <w:szCs w:val="22"/>
+                <w:color w:val="000000"/>
+              </w:rPr>
             </w:pPr>
             <w:r>
               <w:rPr>
@@ -1807,6 +2158,15 @@
               </w:pBdr>
               <w:spacing w:after="100" w:before="100" w:line="240"/>
               <w:ind w:left="100" w:right="100" w:firstLine="0" w:firstLineChars="0"/>
+              <w:rPr>
+                <w:rFonts w:ascii="DejaVu Sans" w:hAnsi="DejaVu Sans" w:eastAsia="DejaVu Sans" w:cs="DejaVu Sans"/>
+                <w:i w:val="false"/>
+                <w:b w:val="false"/>
+                <w:u w:val="none"/>
+                <w:sz w:val="22"/>
+                <w:szCs w:val="22"/>
+                <w:color w:val="000000"/>
+              </w:rPr>
             </w:pPr>
             <w:r>
               <w:rPr>
@@ -1851,6 +2211,15 @@
               </w:pBdr>
               <w:spacing w:after="100" w:before="100" w:line="240"/>
               <w:ind w:left="100" w:right="100" w:firstLine="0" w:firstLineChars="0"/>
+              <w:rPr>
+                <w:rFonts w:ascii="DejaVu Sans" w:hAnsi="DejaVu Sans" w:eastAsia="DejaVu Sans" w:cs="DejaVu Sans"/>
+                <w:i w:val="false"/>
+                <w:b w:val="false"/>
+                <w:u w:val="none"/>
+                <w:sz w:val="22"/>
+                <w:szCs w:val="22"/>
+                <w:color w:val="000000"/>
+              </w:rPr>
             </w:pPr>
             <w:r>
               <w:rPr>
@@ -1895,6 +2264,15 @@
               </w:pBdr>
               <w:spacing w:after="100" w:before="100" w:line="240"/>
               <w:ind w:left="100" w:right="100" w:firstLine="0" w:firstLineChars="0"/>
+              <w:rPr>
+                <w:rFonts w:ascii="DejaVu Sans" w:hAnsi="DejaVu Sans" w:eastAsia="DejaVu Sans" w:cs="DejaVu Sans"/>
+                <w:i w:val="false"/>
+                <w:b w:val="false"/>
+                <w:u w:val="none"/>
+                <w:sz w:val="22"/>
+                <w:szCs w:val="22"/>
+                <w:color w:val="000000"/>
+              </w:rPr>
             </w:pPr>
             <w:r>
               <w:rPr>
@@ -1942,7 +2320,7 @@
         <w:rPr/>
         <w:t xml:space="preserve"/>
       </w:r>
-      <w:bookmarkEnd w:id="68c0e48d-abea-4b8b-bf75-2e3cd7d6828b"/>
+      <w:bookmarkEnd w:id="8df627ff-33dc-45bd-8d41-c7226c59d9eb"/>
       <w:r>
         <w:rPr>
           <w:rFonts/>
@@ -2035,7 +2413,7 @@
         </w:rPr>
         <w:t xml:space="preserve">Figure </w:t>
       </w:r>
-      <w:bookmarkStart w:id="03d9e5bd-6b72-4c9b-aaee-f59c91a57bbf" w:name="ind_plots"/>
+      <w:bookmarkStart w:id="ce003a40-39bd-44f0-831d-eca14a776781" w:name="ind_plots"/>
       <w:r>
         <w:rPr/>
         <w:t xml:space="preserve"/>
@@ -2056,7 +2434,7 @@
         <w:rPr/>
         <w:t xml:space="preserve"/>
       </w:r>
-      <w:bookmarkEnd w:id="03d9e5bd-6b72-4c9b-aaee-f59c91a57bbf"/>
+      <w:bookmarkEnd w:id="ce003a40-39bd-44f0-831d-eca14a776781"/>
       <w:r>
         <w:rPr>
           <w:rFonts/>
@@ -2909,7 +3287,7 @@
         </w:rPr>
         <w:t xml:space="preserve">Figure </w:t>
       </w:r>
-      <w:bookmarkStart w:id="e1196f3a-c34b-4bd4-adea-8917d041bffb" w:name="dv_vs_pred_ipred"/>
+      <w:bookmarkStart w:id="2394adc6-0dab-46d4-8373-cef1e56224ff" w:name="dv_vs_pred_ipred"/>
       <w:r>
         <w:rPr/>
         <w:t xml:space="preserve"/>
@@ -2930,7 +3308,7 @@
         <w:rPr/>
         <w:t xml:space="preserve"/>
       </w:r>
-      <w:bookmarkEnd w:id="e1196f3a-c34b-4bd4-adea-8917d041bffb"/>
+      <w:bookmarkEnd w:id="2394adc6-0dab-46d4-8373-cef1e56224ff"/>
       <w:r>
         <w:rPr>
           <w:rFonts/>
@@ -3015,7 +3393,7 @@
         </w:rPr>
         <w:t xml:space="preserve">Figure </w:t>
       </w:r>
-      <w:bookmarkStart w:id="af156d9a-d05a-4b41-b98b-d1ba8dcd2f95" w:name="prm_vs_iteration"/>
+      <w:bookmarkStart w:id="3525bbf7-1456-407d-b649-d9c34ec6a790" w:name="prm_vs_iteration"/>
       <w:r>
         <w:rPr/>
         <w:t xml:space="preserve"/>
@@ -3036,7 +3414,7 @@
         <w:rPr/>
         <w:t xml:space="preserve"/>
       </w:r>
-      <w:bookmarkEnd w:id="af156d9a-d05a-4b41-b98b-d1ba8dcd2f95"/>
+      <w:bookmarkEnd w:id="3525bbf7-1456-407d-b649-d9c34ec6a790"/>
       <w:r>
         <w:rPr>
           <w:rFonts/>

</xml_diff>

<commit_message>
Deploying to gh-pages from @ nlmixr2/nonmem2rx@321023c69c519962c4a97ae6ba338cd1c2460bb6 🚀
</commit_message>
<xml_diff>
--- a/articles/mod-Word.docx
+++ b/articles/mod-Word.docx
@@ -2320,7 +2320,7 @@
         <w:rPr/>
         <w:t xml:space="preserve"/>
       </w:r>
-      <w:bookmarkEnd w:id="8df627ff-33dc-45bd-8d41-c7226c59d9eb"/>
+      <w:bookmarkEnd w:id="9455b4e5-8784-40a0-a5ef-18744a9d15ec"/>
       <w:r>
         <w:rPr>
           <w:rFonts/>
@@ -2413,7 +2413,7 @@
         </w:rPr>
         <w:t xml:space="preserve">Figure </w:t>
       </w:r>
-      <w:bookmarkStart w:id="ce003a40-39bd-44f0-831d-eca14a776781" w:name="ind_plots"/>
+      <w:bookmarkStart w:id="dfd07a70-da80-4307-8708-5862251cd852" w:name="ind_plots"/>
       <w:r>
         <w:rPr/>
         <w:t xml:space="preserve"/>
@@ -2434,7 +2434,7 @@
         <w:rPr/>
         <w:t xml:space="preserve"/>
       </w:r>
-      <w:bookmarkEnd w:id="ce003a40-39bd-44f0-831d-eca14a776781"/>
+      <w:bookmarkEnd w:id="dfd07a70-da80-4307-8708-5862251cd852"/>
       <w:r>
         <w:rPr>
           <w:rFonts/>
@@ -3287,7 +3287,7 @@
         </w:rPr>
         <w:t xml:space="preserve">Figure </w:t>
       </w:r>
-      <w:bookmarkStart w:id="2394adc6-0dab-46d4-8373-cef1e56224ff" w:name="dv_vs_pred_ipred"/>
+      <w:bookmarkStart w:id="9e7ad7b8-c7c5-4dda-82c3-ec4eb6d45eb0" w:name="dv_vs_pred_ipred"/>
       <w:r>
         <w:rPr/>
         <w:t xml:space="preserve"/>
@@ -3308,7 +3308,7 @@
         <w:rPr/>
         <w:t xml:space="preserve"/>
       </w:r>
-      <w:bookmarkEnd w:id="2394adc6-0dab-46d4-8373-cef1e56224ff"/>
+      <w:bookmarkEnd w:id="9e7ad7b8-c7c5-4dda-82c3-ec4eb6d45eb0"/>
       <w:r>
         <w:rPr>
           <w:rFonts/>
@@ -3393,7 +3393,7 @@
         </w:rPr>
         <w:t xml:space="preserve">Figure </w:t>
       </w:r>
-      <w:bookmarkStart w:id="3525bbf7-1456-407d-b649-d9c34ec6a790" w:name="prm_vs_iteration"/>
+      <w:bookmarkStart w:id="1e7b61ae-ee20-4577-9a52-d4da5dffc53a" w:name="prm_vs_iteration"/>
       <w:r>
         <w:rPr/>
         <w:t xml:space="preserve"/>
@@ -3414,7 +3414,7 @@
         <w:rPr/>
         <w:t xml:space="preserve"/>
       </w:r>
-      <w:bookmarkEnd w:id="3525bbf7-1456-407d-b649-d9c34ec6a790"/>
+      <w:bookmarkEnd w:id="1e7b61ae-ee20-4577-9a52-d4da5dffc53a"/>
       <w:r>
         <w:rPr>
           <w:rFonts/>

</xml_diff>

<commit_message>
Deploying to gh-pages from @ nlmixr2/nonmem2rx@17aeb9abcaa2efb85d377b701db6ebecc09e13d2 🚀
</commit_message>
<xml_diff>
--- a/articles/mod-Word.docx
+++ b/articles/mod-Word.docx
@@ -2320,7 +2320,7 @@
         <w:rPr/>
         <w:t xml:space="preserve"/>
       </w:r>
-      <w:bookmarkEnd w:id="d3f09940-8dbc-4adc-899a-10dcae9f9990"/>
+      <w:bookmarkEnd w:id="4f66f593-b6da-4baf-b663-786b6de63ebe"/>
       <w:r>
         <w:rPr>
           <w:rFonts/>
@@ -2413,7 +2413,7 @@
         </w:rPr>
         <w:t xml:space="preserve">Figure </w:t>
       </w:r>
-      <w:bookmarkStart w:id="312c16ed-a4b4-4c46-8c0c-5e33ce9e6bc2" w:name="ind_plots"/>
+      <w:bookmarkStart w:id="43911496-31ba-4378-8211-916dfac485e6" w:name="ind_plots"/>
       <w:r>
         <w:rPr/>
         <w:t xml:space="preserve"/>
@@ -2434,7 +2434,7 @@
         <w:rPr/>
         <w:t xml:space="preserve"/>
       </w:r>
-      <w:bookmarkEnd w:id="312c16ed-a4b4-4c46-8c0c-5e33ce9e6bc2"/>
+      <w:bookmarkEnd w:id="43911496-31ba-4378-8211-916dfac485e6"/>
       <w:r>
         <w:rPr>
           <w:rFonts/>
@@ -3287,7 +3287,7 @@
         </w:rPr>
         <w:t xml:space="preserve">Figure </w:t>
       </w:r>
-      <w:bookmarkStart w:id="21508c1d-7243-4b23-aec6-f7c9ee5c5ce0" w:name="dv_vs_pred_ipred"/>
+      <w:bookmarkStart w:id="5c3fd390-0471-47b1-b696-643a490927a8" w:name="dv_vs_pred_ipred"/>
       <w:r>
         <w:rPr/>
         <w:t xml:space="preserve"/>
@@ -3308,7 +3308,7 @@
         <w:rPr/>
         <w:t xml:space="preserve"/>
       </w:r>
-      <w:bookmarkEnd w:id="21508c1d-7243-4b23-aec6-f7c9ee5c5ce0"/>
+      <w:bookmarkEnd w:id="5c3fd390-0471-47b1-b696-643a490927a8"/>
       <w:r>
         <w:rPr>
           <w:rFonts/>
@@ -3393,7 +3393,7 @@
         </w:rPr>
         <w:t xml:space="preserve">Figure </w:t>
       </w:r>
-      <w:bookmarkStart w:id="329dc40f-9d1e-49bb-9271-f38cc1b24c9e" w:name="prm_vs_iteration"/>
+      <w:bookmarkStart w:id="7e9321b5-95ef-4f6d-bfac-5b54f535ac92" w:name="prm_vs_iteration"/>
       <w:r>
         <w:rPr/>
         <w:t xml:space="preserve"/>
@@ -3414,7 +3414,7 @@
         <w:rPr/>
         <w:t xml:space="preserve"/>
       </w:r>
-      <w:bookmarkEnd w:id="329dc40f-9d1e-49bb-9271-f38cc1b24c9e"/>
+      <w:bookmarkEnd w:id="7e9321b5-95ef-4f6d-bfac-5b54f535ac92"/>
       <w:r>
         <w:rPr>
           <w:rFonts/>

</xml_diff>

<commit_message>
Deploying to gh-pages from @ nlmixr2/nonmem2rx@3744f6df8b42145355f8121a40e995a5f5f33144 🚀
</commit_message>
<xml_diff>
--- a/articles/mod-Word.docx
+++ b/articles/mod-Word.docx
@@ -2320,7 +2320,7 @@
         <w:rPr/>
         <w:t xml:space="preserve"/>
       </w:r>
-      <w:bookmarkEnd w:id="4f66f593-b6da-4baf-b663-786b6de63ebe"/>
+      <w:bookmarkEnd w:id="7509ec6b-3df2-4735-a01a-0eae87c498eb"/>
       <w:r>
         <w:rPr>
           <w:rFonts/>
@@ -2413,7 +2413,7 @@
         </w:rPr>
         <w:t xml:space="preserve">Figure </w:t>
       </w:r>
-      <w:bookmarkStart w:id="43911496-31ba-4378-8211-916dfac485e6" w:name="ind_plots"/>
+      <w:bookmarkStart w:id="d56a50d9-e3a0-4115-b097-9b84a04bfd0b" w:name="ind_plots"/>
       <w:r>
         <w:rPr/>
         <w:t xml:space="preserve"/>
@@ -2434,7 +2434,7 @@
         <w:rPr/>
         <w:t xml:space="preserve"/>
       </w:r>
-      <w:bookmarkEnd w:id="43911496-31ba-4378-8211-916dfac485e6"/>
+      <w:bookmarkEnd w:id="d56a50d9-e3a0-4115-b097-9b84a04bfd0b"/>
       <w:r>
         <w:rPr>
           <w:rFonts/>
@@ -3287,7 +3287,7 @@
         </w:rPr>
         <w:t xml:space="preserve">Figure </w:t>
       </w:r>
-      <w:bookmarkStart w:id="5c3fd390-0471-47b1-b696-643a490927a8" w:name="dv_vs_pred_ipred"/>
+      <w:bookmarkStart w:id="ebee9796-f2ed-402e-9e21-c31ae5db2de3" w:name="dv_vs_pred_ipred"/>
       <w:r>
         <w:rPr/>
         <w:t xml:space="preserve"/>
@@ -3308,7 +3308,7 @@
         <w:rPr/>
         <w:t xml:space="preserve"/>
       </w:r>
-      <w:bookmarkEnd w:id="5c3fd390-0471-47b1-b696-643a490927a8"/>
+      <w:bookmarkEnd w:id="ebee9796-f2ed-402e-9e21-c31ae5db2de3"/>
       <w:r>
         <w:rPr>
           <w:rFonts/>
@@ -3393,7 +3393,7 @@
         </w:rPr>
         <w:t xml:space="preserve">Figure </w:t>
       </w:r>
-      <w:bookmarkStart w:id="7e9321b5-95ef-4f6d-bfac-5b54f535ac92" w:name="prm_vs_iteration"/>
+      <w:bookmarkStart w:id="bf009f62-d1f4-45f2-bdd0-77d70808b9ce" w:name="prm_vs_iteration"/>
       <w:r>
         <w:rPr/>
         <w:t xml:space="preserve"/>
@@ -3414,7 +3414,7 @@
         <w:rPr/>
         <w:t xml:space="preserve"/>
       </w:r>
-      <w:bookmarkEnd w:id="7e9321b5-95ef-4f6d-bfac-5b54f535ac92"/>
+      <w:bookmarkEnd w:id="bf009f62-d1f4-45f2-bdd0-77d70808b9ce"/>
       <w:r>
         <w:rPr>
           <w:rFonts/>

</xml_diff>

<commit_message>
Deploying to gh-pages from @ nlmixr2/nonmem2rx@17ae38a758109c0e0a63d9ed9abff089d67bc127 🚀
</commit_message>
<xml_diff>
--- a/articles/mod-Word.docx
+++ b/articles/mod-Word.docx
@@ -51,7 +51,6 @@
           </w:tcPr>
           <w:p>
             <w:pPr>
-              <w:pStyle w:val="Normal"/>
               <w:jc w:val="left"/>
               <w:pBdr>
                 <w:bottom w:val="none" w:sz="0" w:space="0" w:color="000000"/>
@@ -104,7 +103,6 @@
           </w:tcPr>
           <w:p>
             <w:pPr>
-              <w:pStyle w:val="Normal"/>
               <w:jc w:val="left"/>
               <w:pBdr>
                 <w:bottom w:val="none" w:sz="0" w:space="0" w:color="000000"/>
@@ -157,7 +155,6 @@
           </w:tcPr>
           <w:p>
             <w:pPr>
-              <w:pStyle w:val="Normal"/>
               <w:jc w:val="left"/>
               <w:pBdr>
                 <w:bottom w:val="none" w:sz="0" w:space="0" w:color="000000"/>
@@ -210,7 +207,6 @@
           </w:tcPr>
           <w:p>
             <w:pPr>
-              <w:pStyle w:val="Normal"/>
               <w:jc w:val="left"/>
               <w:pBdr>
                 <w:bottom w:val="none" w:sz="0" w:space="0" w:color="000000"/>
@@ -263,7 +259,6 @@
           </w:tcPr>
           <w:p>
             <w:pPr>
-              <w:pStyle w:val="Normal"/>
               <w:jc w:val="left"/>
               <w:pBdr>
                 <w:bottom w:val="none" w:sz="0" w:space="0" w:color="000000"/>
@@ -316,7 +311,6 @@
           </w:tcPr>
           <w:p>
             <w:pPr>
-              <w:pStyle w:val="Normal"/>
               <w:jc w:val="left"/>
               <w:pBdr>
                 <w:bottom w:val="none" w:sz="0" w:space="0" w:color="000000"/>
@@ -369,7 +363,6 @@
           </w:tcPr>
           <w:p>
             <w:pPr>
-              <w:pStyle w:val="Normal"/>
               <w:jc w:val="left"/>
               <w:pBdr>
                 <w:bottom w:val="none" w:sz="0" w:space="0" w:color="000000"/>
@@ -428,7 +421,6 @@
           </w:tcPr>
           <w:p>
             <w:pPr>
-              <w:pStyle w:val="Normal"/>
               <w:jc w:val="left"/>
               <w:pBdr>
                 <w:bottom w:val="none" w:sz="0" w:space="0" w:color="000000"/>
@@ -481,7 +473,6 @@
           </w:tcPr>
           <w:p>
             <w:pPr>
-              <w:pStyle w:val="Normal"/>
               <w:jc w:val="left"/>
               <w:pBdr>
                 <w:bottom w:val="none" w:sz="0" w:space="0" w:color="000000"/>
@@ -534,7 +525,6 @@
           </w:tcPr>
           <w:p>
             <w:pPr>
-              <w:pStyle w:val="Normal"/>
               <w:jc w:val="left"/>
               <w:pBdr>
                 <w:bottom w:val="none" w:sz="0" w:space="0" w:color="000000"/>
@@ -587,7 +577,6 @@
           </w:tcPr>
           <w:p>
             <w:pPr>
-              <w:pStyle w:val="Normal"/>
               <w:jc w:val="left"/>
               <w:pBdr>
                 <w:bottom w:val="none" w:sz="0" w:space="0" w:color="000000"/>
@@ -640,7 +629,6 @@
           </w:tcPr>
           <w:p>
             <w:pPr>
-              <w:pStyle w:val="Normal"/>
               <w:jc w:val="left"/>
               <w:pBdr>
                 <w:bottom w:val="none" w:sz="0" w:space="0" w:color="000000"/>
@@ -693,7 +681,6 @@
           </w:tcPr>
           <w:p>
             <w:pPr>
-              <w:pStyle w:val="Normal"/>
               <w:jc w:val="left"/>
               <w:pBdr>
                 <w:bottom w:val="none" w:sz="0" w:space="0" w:color="000000"/>
@@ -746,7 +733,6 @@
           </w:tcPr>
           <w:p>
             <w:pPr>
-              <w:pStyle w:val="Normal"/>
               <w:jc w:val="left"/>
               <w:pBdr>
                 <w:bottom w:val="none" w:sz="0" w:space="0" w:color="000000"/>
@@ -805,7 +791,6 @@
           </w:tcPr>
           <w:p>
             <w:pPr>
-              <w:pStyle w:val="Normal"/>
               <w:jc w:val="left"/>
               <w:pBdr>
                 <w:bottom w:val="none" w:sz="0" w:space="0" w:color="000000"/>
@@ -858,7 +843,6 @@
           </w:tcPr>
           <w:p>
             <w:pPr>
-              <w:pStyle w:val="Normal"/>
               <w:jc w:val="left"/>
               <w:pBdr>
                 <w:bottom w:val="none" w:sz="0" w:space="0" w:color="000000"/>
@@ -911,7 +895,6 @@
           </w:tcPr>
           <w:p>
             <w:pPr>
-              <w:pStyle w:val="Normal"/>
               <w:jc w:val="left"/>
               <w:pBdr>
                 <w:bottom w:val="none" w:sz="0" w:space="0" w:color="000000"/>
@@ -964,7 +947,6 @@
           </w:tcPr>
           <w:p>
             <w:pPr>
-              <w:pStyle w:val="Normal"/>
               <w:jc w:val="left"/>
               <w:pBdr>
                 <w:bottom w:val="none" w:sz="0" w:space="0" w:color="000000"/>
@@ -1017,7 +999,6 @@
           </w:tcPr>
           <w:p>
             <w:pPr>
-              <w:pStyle w:val="Normal"/>
               <w:jc w:val="left"/>
               <w:pBdr>
                 <w:bottom w:val="none" w:sz="0" w:space="0" w:color="000000"/>
@@ -1070,7 +1051,6 @@
           </w:tcPr>
           <w:p>
             <w:pPr>
-              <w:pStyle w:val="Normal"/>
               <w:jc w:val="left"/>
               <w:pBdr>
                 <w:bottom w:val="none" w:sz="0" w:space="0" w:color="000000"/>
@@ -1123,7 +1103,6 @@
           </w:tcPr>
           <w:p>
             <w:pPr>
-              <w:pStyle w:val="Normal"/>
               <w:jc w:val="left"/>
               <w:pBdr>
                 <w:bottom w:val="none" w:sz="0" w:space="0" w:color="000000"/>
@@ -1182,7 +1161,6 @@
           </w:tcPr>
           <w:p>
             <w:pPr>
-              <w:pStyle w:val="Normal"/>
               <w:jc w:val="left"/>
               <w:pBdr>
                 <w:bottom w:val="none" w:sz="0" w:space="0" w:color="000000"/>
@@ -1235,7 +1213,6 @@
           </w:tcPr>
           <w:p>
             <w:pPr>
-              <w:pStyle w:val="Normal"/>
               <w:jc w:val="left"/>
               <w:pBdr>
                 <w:bottom w:val="none" w:sz="0" w:space="0" w:color="000000"/>
@@ -1288,7 +1265,6 @@
           </w:tcPr>
           <w:p>
             <w:pPr>
-              <w:pStyle w:val="Normal"/>
               <w:jc w:val="left"/>
               <w:pBdr>
                 <w:bottom w:val="none" w:sz="0" w:space="0" w:color="000000"/>
@@ -1341,7 +1317,6 @@
           </w:tcPr>
           <w:p>
             <w:pPr>
-              <w:pStyle w:val="Normal"/>
               <w:jc w:val="left"/>
               <w:pBdr>
                 <w:bottom w:val="none" w:sz="0" w:space="0" w:color="000000"/>
@@ -1394,7 +1369,6 @@
           </w:tcPr>
           <w:p>
             <w:pPr>
-              <w:pStyle w:val="Normal"/>
               <w:jc w:val="left"/>
               <w:pBdr>
                 <w:bottom w:val="none" w:sz="0" w:space="0" w:color="000000"/>
@@ -1447,7 +1421,6 @@
           </w:tcPr>
           <w:p>
             <w:pPr>
-              <w:pStyle w:val="Normal"/>
               <w:jc w:val="left"/>
               <w:pBdr>
                 <w:bottom w:val="none" w:sz="0" w:space="0" w:color="000000"/>
@@ -1500,7 +1473,6 @@
           </w:tcPr>
           <w:p>
             <w:pPr>
-              <w:pStyle w:val="Normal"/>
               <w:jc w:val="left"/>
               <w:pBdr>
                 <w:bottom w:val="none" w:sz="0" w:space="0" w:color="000000"/>
@@ -1559,7 +1531,6 @@
           </w:tcPr>
           <w:p>
             <w:pPr>
-              <w:pStyle w:val="Normal"/>
               <w:jc w:val="left"/>
               <w:pBdr>
                 <w:bottom w:val="none" w:sz="0" w:space="0" w:color="000000"/>
@@ -1612,7 +1583,6 @@
           </w:tcPr>
           <w:p>
             <w:pPr>
-              <w:pStyle w:val="Normal"/>
               <w:jc w:val="left"/>
               <w:pBdr>
                 <w:bottom w:val="none" w:sz="0" w:space="0" w:color="000000"/>
@@ -1665,7 +1635,6 @@
           </w:tcPr>
           <w:p>
             <w:pPr>
-              <w:pStyle w:val="Normal"/>
               <w:jc w:val="left"/>
               <w:pBdr>
                 <w:bottom w:val="none" w:sz="0" w:space="0" w:color="000000"/>
@@ -1718,7 +1687,6 @@
           </w:tcPr>
           <w:p>
             <w:pPr>
-              <w:pStyle w:val="Normal"/>
               <w:jc w:val="left"/>
               <w:pBdr>
                 <w:bottom w:val="none" w:sz="0" w:space="0" w:color="000000"/>
@@ -1771,7 +1739,6 @@
           </w:tcPr>
           <w:p>
             <w:pPr>
-              <w:pStyle w:val="Normal"/>
               <w:jc w:val="left"/>
               <w:pBdr>
                 <w:bottom w:val="none" w:sz="0" w:space="0" w:color="000000"/>
@@ -1824,7 +1791,6 @@
           </w:tcPr>
           <w:p>
             <w:pPr>
-              <w:pStyle w:val="Normal"/>
               <w:jc w:val="left"/>
               <w:pBdr>
                 <w:bottom w:val="none" w:sz="0" w:space="0" w:color="000000"/>
@@ -1877,7 +1843,6 @@
           </w:tcPr>
           <w:p>
             <w:pPr>
-              <w:pStyle w:val="Normal"/>
               <w:jc w:val="left"/>
               <w:pBdr>
                 <w:bottom w:val="none" w:sz="0" w:space="0" w:color="000000"/>
@@ -1936,7 +1901,6 @@
           </w:tcPr>
           <w:p>
             <w:pPr>
-              <w:pStyle w:val="Normal"/>
               <w:jc w:val="left"/>
               <w:pBdr>
                 <w:bottom w:val="none" w:sz="0" w:space="0" w:color="000000"/>
@@ -1989,7 +1953,6 @@
           </w:tcPr>
           <w:p>
             <w:pPr>
-              <w:pStyle w:val="Normal"/>
               <w:jc w:val="left"/>
               <w:pBdr>
                 <w:bottom w:val="none" w:sz="0" w:space="0" w:color="000000"/>
@@ -2042,7 +2005,6 @@
           </w:tcPr>
           <w:p>
             <w:pPr>
-              <w:pStyle w:val="Normal"/>
               <w:jc w:val="left"/>
               <w:pBdr>
                 <w:bottom w:val="none" w:sz="0" w:space="0" w:color="000000"/>
@@ -2095,7 +2057,6 @@
           </w:tcPr>
           <w:p>
             <w:pPr>
-              <w:pStyle w:val="Normal"/>
               <w:jc w:val="left"/>
               <w:pBdr>
                 <w:bottom w:val="none" w:sz="0" w:space="0" w:color="000000"/>
@@ -2148,7 +2109,6 @@
           </w:tcPr>
           <w:p>
             <w:pPr>
-              <w:pStyle w:val="Normal"/>
               <w:jc w:val="left"/>
               <w:pBdr>
                 <w:bottom w:val="none" w:sz="0" w:space="0" w:color="000000"/>
@@ -2201,7 +2161,6 @@
           </w:tcPr>
           <w:p>
             <w:pPr>
-              <w:pStyle w:val="Normal"/>
               <w:jc w:val="left"/>
               <w:pBdr>
                 <w:bottom w:val="none" w:sz="0" w:space="0" w:color="000000"/>
@@ -2254,7 +2213,6 @@
           </w:tcPr>
           <w:p>
             <w:pPr>
-              <w:pStyle w:val="Normal"/>
               <w:jc w:val="left"/>
               <w:pBdr>
                 <w:bottom w:val="none" w:sz="0" w:space="0" w:color="000000"/>
@@ -2300,6 +2258,7 @@
         </w:rPr>
         <w:t xml:space="preserve">Table </w:t>
       </w:r>
+      <w:bookmarkStart w:id="94e41d6d-67f8-462f-b6b9-b64260cfa886" w:name="pest_table"/>
       <w:r>
         <w:rPr/>
         <w:t xml:space="preserve"/>
@@ -2320,7 +2279,7 @@
         <w:rPr/>
         <w:t xml:space="preserve"/>
       </w:r>
-      <w:bookmarkEnd w:id="7509ec6b-3df2-4735-a01a-0eae87c498eb"/>
+      <w:bookmarkEnd w:id="94e41d6d-67f8-462f-b6b9-b64260cfa886"/>
       <w:r>
         <w:rPr>
           <w:rFonts/>
@@ -2350,11 +2309,11 @@
     </w:p>
     <w:p>
       <w:pPr>
-        <w:sectPr w:officer="true">
+        <w:sectPr>
+          <w:pgMar w:header="708" w:bottom="1417" w:top="1417" w:right="1417" w:left="1417" w:footer="708" w:gutter="0"/>
           <w:pgSz w:h="16838" w:w="11906" w:orient="portrait"/>
           <w:type w:val="oddPage"/>
           <w:cols/>
-          <w:pgMar w:top="1417" w:right="1417" w:bottom="1417" w:left="1417" w:header="708" w:footer="708" w:gutter="0"/>
         </w:sectPr>
       </w:pPr>
     </w:p>
@@ -2381,7 +2340,7 @@
                     </pic:cNvPicPr>
                   </pic:nvPicPr>
                   <pic:blipFill>
-                    <a:blip cstate="print" r:embed="rId16"/>
+                    <a:blip r:embed="rId16"/>
                     <a:stretch>
                       <a:fillRect/>
                     </a:stretch>
@@ -2413,7 +2372,7 @@
         </w:rPr>
         <w:t xml:space="preserve">Figure </w:t>
       </w:r>
-      <w:bookmarkStart w:id="d56a50d9-e3a0-4115-b097-9b84a04bfd0b" w:name="ind_plots"/>
+      <w:bookmarkStart w:id="abdba4e8-5ea9-46a8-bfd2-1a0408332057" w:name="ind_plots"/>
       <w:r>
         <w:rPr/>
         <w:t xml:space="preserve"/>
@@ -2434,7 +2393,7 @@
         <w:rPr/>
         <w:t xml:space="preserve"/>
       </w:r>
-      <w:bookmarkEnd w:id="d56a50d9-e3a0-4115-b097-9b84a04bfd0b"/>
+      <w:bookmarkEnd w:id="abdba4e8-5ea9-46a8-bfd2-1a0408332057"/>
       <w:r>
         <w:rPr>
           <w:rFonts/>
@@ -2477,7 +2436,7 @@
                     </pic:cNvPicPr>
                   </pic:nvPicPr>
                   <pic:blipFill>
-                    <a:blip cstate="print" r:embed="rId17"/>
+                    <a:blip r:embed="rId17"/>
                     <a:stretch>
                       <a:fillRect/>
                     </a:stretch>
@@ -2563,7 +2522,7 @@
                     </pic:cNvPicPr>
                   </pic:nvPicPr>
                   <pic:blipFill>
-                    <a:blip cstate="print" r:embed="rId18"/>
+                    <a:blip r:embed="rId18"/>
                     <a:stretch>
                       <a:fillRect/>
                     </a:stretch>
@@ -2649,7 +2608,7 @@
                     </pic:cNvPicPr>
                   </pic:nvPicPr>
                   <pic:blipFill>
-                    <a:blip cstate="print" r:embed="rId19"/>
+                    <a:blip r:embed="rId19"/>
                     <a:stretch>
                       <a:fillRect/>
                     </a:stretch>
@@ -2735,7 +2694,7 @@
                     </pic:cNvPicPr>
                   </pic:nvPicPr>
                   <pic:blipFill>
-                    <a:blip cstate="print" r:embed="rId20"/>
+                    <a:blip r:embed="rId20"/>
                     <a:stretch>
                       <a:fillRect/>
                     </a:stretch>
@@ -2821,7 +2780,7 @@
                     </pic:cNvPicPr>
                   </pic:nvPicPr>
                   <pic:blipFill>
-                    <a:blip cstate="print" r:embed="rId21"/>
+                    <a:blip r:embed="rId21"/>
                     <a:stretch>
                       <a:fillRect/>
                     </a:stretch>
@@ -2907,7 +2866,7 @@
                     </pic:cNvPicPr>
                   </pic:nvPicPr>
                   <pic:blipFill>
-                    <a:blip cstate="print" r:embed="rId22"/>
+                    <a:blip r:embed="rId22"/>
                     <a:stretch>
                       <a:fillRect/>
                     </a:stretch>
@@ -2993,7 +2952,7 @@
                     </pic:cNvPicPr>
                   </pic:nvPicPr>
                   <pic:blipFill>
-                    <a:blip cstate="print" r:embed="rId23"/>
+                    <a:blip r:embed="rId23"/>
                     <a:stretch>
                       <a:fillRect/>
                     </a:stretch>
@@ -3079,7 +3038,7 @@
                     </pic:cNvPicPr>
                   </pic:nvPicPr>
                   <pic:blipFill>
-                    <a:blip cstate="print" r:embed="rId24"/>
+                    <a:blip r:embed="rId24"/>
                     <a:stretch>
                       <a:fillRect/>
                     </a:stretch>
@@ -3165,7 +3124,7 @@
                     </pic:cNvPicPr>
                   </pic:nvPicPr>
                   <pic:blipFill>
-                    <a:blip cstate="print" r:embed="rId25"/>
+                    <a:blip r:embed="rId25"/>
                     <a:stretch>
                       <a:fillRect/>
                     </a:stretch>
@@ -3224,11 +3183,11 @@
     </w:p>
     <w:p>
       <w:pPr>
-        <w:sectPr w:officer="true">
+        <w:sectPr>
+          <w:pgMar w:header="708" w:bottom="1417" w:top="1417" w:right="1417" w:left="1417" w:footer="708" w:gutter="0"/>
           <w:pgSz w:h="11906" w:w="16838" w:orient="landscape"/>
           <w:type w:val="oddPage"/>
           <w:cols/>
-          <w:pgMar w:top="1417" w:right="1417" w:bottom="1417" w:left="1417" w:header="708" w:footer="708" w:gutter="0"/>
         </w:sectPr>
       </w:pPr>
     </w:p>
@@ -3255,7 +3214,7 @@
                     </pic:cNvPicPr>
                   </pic:nvPicPr>
                   <pic:blipFill>
-                    <a:blip cstate="print" r:embed="rId26"/>
+                    <a:blip r:embed="rId26"/>
                     <a:stretch>
                       <a:fillRect/>
                     </a:stretch>
@@ -3287,7 +3246,7 @@
         </w:rPr>
         <w:t xml:space="preserve">Figure </w:t>
       </w:r>
-      <w:bookmarkStart w:id="ebee9796-f2ed-402e-9e21-c31ae5db2de3" w:name="dv_vs_pred_ipred"/>
+      <w:bookmarkStart w:id="be5805d7-4580-4926-9d73-03da5781c698" w:name="dv_vs_pred_ipred"/>
       <w:r>
         <w:rPr/>
         <w:t xml:space="preserve"/>
@@ -3308,7 +3267,7 @@
         <w:rPr/>
         <w:t xml:space="preserve"/>
       </w:r>
-      <w:bookmarkEnd w:id="ebee9796-f2ed-402e-9e21-c31ae5db2de3"/>
+      <w:bookmarkEnd w:id="be5805d7-4580-4926-9d73-03da5781c698"/>
       <w:r>
         <w:rPr>
           <w:rFonts/>
@@ -3330,11 +3289,11 @@
     </w:p>
     <w:p>
       <w:pPr>
-        <w:sectPr w:officer="true">
+        <w:sectPr>
+          <w:pgMar w:header="708" w:bottom="1417" w:top="1417" w:right="1417" w:left="1417" w:footer="708" w:gutter="0"/>
           <w:pgSz w:h="16838" w:w="11906" w:orient="portrait"/>
           <w:type w:val="oddPage"/>
           <w:cols/>
-          <w:pgMar w:top="1417" w:right="1417" w:bottom="1417" w:left="1417" w:header="708" w:footer="708" w:gutter="0"/>
         </w:sectPr>
       </w:pPr>
     </w:p>
@@ -3361,7 +3320,7 @@
                     </pic:cNvPicPr>
                   </pic:nvPicPr>
                   <pic:blipFill>
-                    <a:blip cstate="print" r:embed="rId27"/>
+                    <a:blip r:embed="rId27"/>
                     <a:stretch>
                       <a:fillRect/>
                     </a:stretch>
@@ -3393,7 +3352,7 @@
         </w:rPr>
         <w:t xml:space="preserve">Figure </w:t>
       </w:r>
-      <w:bookmarkStart w:id="bf009f62-d1f4-45f2-bdd0-77d70808b9ce" w:name="prm_vs_iteration"/>
+      <w:bookmarkStart w:id="83b66cf3-c4ec-4970-88fb-2e8d5678880c" w:name="prm_vs_iteration"/>
       <w:r>
         <w:rPr/>
         <w:t xml:space="preserve"/>
@@ -3414,7 +3373,7 @@
         <w:rPr/>
         <w:t xml:space="preserve"/>
       </w:r>
-      <w:bookmarkEnd w:id="bf009f62-d1f4-45f2-bdd0-77d70808b9ce"/>
+      <w:bookmarkEnd w:id="83b66cf3-c4ec-4970-88fb-2e8d5678880c"/>
       <w:r>
         <w:rPr>
           <w:rFonts/>
@@ -3436,11 +3395,11 @@
     </w:p>
     <w:p>
       <w:pPr>
-        <w:sectPr w:officer="true">
+        <w:sectPr>
+          <w:pgMar w:header="708" w:bottom="1417" w:top="1417" w:right="1417" w:left="1417" w:footer="708" w:gutter="0"/>
           <w:pgSz w:h="11906" w:w="16838" w:orient="landscape"/>
           <w:type w:val="oddPage"/>
           <w:cols/>
-          <w:pgMar w:top="1417" w:right="1417" w:bottom="1417" w:left="1417" w:header="708" w:footer="708" w:gutter="0"/>
         </w:sectPr>
       </w:pPr>
     </w:p>
@@ -3455,7 +3414,6 @@
       <w:pgMar w:top="1417" w:right="1417" w:bottom="1417" w:left="1417" w:header="708" w:footer="708" w:gutter="0"/>
       <w:cols w:space="708"/>
       <w:docGrid w:linePitch="360"/>
-      <w:type w:val="continuous"/>
     </w:sectPr>
   </w:body>
 </w:document>

</xml_diff>

<commit_message>
Deploying to gh-pages from @ nlmixr2/nonmem2rx@6c6a88cf045e13bb956a3a550887e7a726e53890 🚀
</commit_message>
<xml_diff>
--- a/articles/mod-Word.docx
+++ b/articles/mod-Word.docx
@@ -2258,7 +2258,7 @@
         </w:rPr>
         <w:t xml:space="preserve">Table </w:t>
       </w:r>
-      <w:bookmarkStart w:id="94e41d6d-67f8-462f-b6b9-b64260cfa886" w:name="pest_table"/>
+      <w:bookmarkStart w:id="91340e12-1b01-4416-8e76-fd96bbfed1fc" w:name="pest_table"/>
       <w:r>
         <w:rPr/>
         <w:t xml:space="preserve"/>
@@ -2279,7 +2279,7 @@
         <w:rPr/>
         <w:t xml:space="preserve"/>
       </w:r>
-      <w:bookmarkEnd w:id="94e41d6d-67f8-462f-b6b9-b64260cfa886"/>
+      <w:bookmarkEnd w:id="91340e12-1b01-4416-8e76-fd96bbfed1fc"/>
       <w:r>
         <w:rPr>
           <w:rFonts/>
@@ -2372,7 +2372,7 @@
         </w:rPr>
         <w:t xml:space="preserve">Figure </w:t>
       </w:r>
-      <w:bookmarkStart w:id="abdba4e8-5ea9-46a8-bfd2-1a0408332057" w:name="ind_plots"/>
+      <w:bookmarkStart w:id="31eb2b60-02b0-48ce-a94a-990ae096c96e" w:name="ind_plots"/>
       <w:r>
         <w:rPr/>
         <w:t xml:space="preserve"/>
@@ -2393,7 +2393,7 @@
         <w:rPr/>
         <w:t xml:space="preserve"/>
       </w:r>
-      <w:bookmarkEnd w:id="abdba4e8-5ea9-46a8-bfd2-1a0408332057"/>
+      <w:bookmarkEnd w:id="31eb2b60-02b0-48ce-a94a-990ae096c96e"/>
       <w:r>
         <w:rPr>
           <w:rFonts/>
@@ -3246,7 +3246,7 @@
         </w:rPr>
         <w:t xml:space="preserve">Figure </w:t>
       </w:r>
-      <w:bookmarkStart w:id="be5805d7-4580-4926-9d73-03da5781c698" w:name="dv_vs_pred_ipred"/>
+      <w:bookmarkStart w:id="a237ba20-f62b-43ef-aa47-96e73466fcfb" w:name="dv_vs_pred_ipred"/>
       <w:r>
         <w:rPr/>
         <w:t xml:space="preserve"/>
@@ -3267,7 +3267,7 @@
         <w:rPr/>
         <w:t xml:space="preserve"/>
       </w:r>
-      <w:bookmarkEnd w:id="be5805d7-4580-4926-9d73-03da5781c698"/>
+      <w:bookmarkEnd w:id="a237ba20-f62b-43ef-aa47-96e73466fcfb"/>
       <w:r>
         <w:rPr>
           <w:rFonts/>
@@ -3352,7 +3352,7 @@
         </w:rPr>
         <w:t xml:space="preserve">Figure </w:t>
       </w:r>
-      <w:bookmarkStart w:id="83b66cf3-c4ec-4970-88fb-2e8d5678880c" w:name="prm_vs_iteration"/>
+      <w:bookmarkStart w:id="c4e4cf3d-de3e-4d30-8d9e-5c25ddec4a17" w:name="prm_vs_iteration"/>
       <w:r>
         <w:rPr/>
         <w:t xml:space="preserve"/>
@@ -3373,7 +3373,7 @@
         <w:rPr/>
         <w:t xml:space="preserve"/>
       </w:r>
-      <w:bookmarkEnd w:id="83b66cf3-c4ec-4970-88fb-2e8d5678880c"/>
+      <w:bookmarkEnd w:id="c4e4cf3d-de3e-4d30-8d9e-5c25ddec4a17"/>
       <w:r>
         <w:rPr>
           <w:rFonts/>

</xml_diff>

<commit_message>
Deploying to gh-pages from @ nlmixr2/nonmem2rx@1fdb65d598ff7be424b8ac6ab02ee9b410666ff0 🚀
</commit_message>
<xml_diff>
--- a/articles/mod-Word.docx
+++ b/articles/mod-Word.docx
@@ -2258,7 +2258,7 @@
         </w:rPr>
         <w:t xml:space="preserve">Table </w:t>
       </w:r>
-      <w:bookmarkStart w:id="91340e12-1b01-4416-8e76-fd96bbfed1fc" w:name="pest_table"/>
+      <w:bookmarkStart w:id="bf6850d6-a32f-4f81-90ca-b040744dca48" w:name="pest_table"/>
       <w:r>
         <w:rPr/>
         <w:t xml:space="preserve"/>
@@ -2279,7 +2279,7 @@
         <w:rPr/>
         <w:t xml:space="preserve"/>
       </w:r>
-      <w:bookmarkEnd w:id="91340e12-1b01-4416-8e76-fd96bbfed1fc"/>
+      <w:bookmarkEnd w:id="bf6850d6-a32f-4f81-90ca-b040744dca48"/>
       <w:r>
         <w:rPr>
           <w:rFonts/>
@@ -2372,7 +2372,7 @@
         </w:rPr>
         <w:t xml:space="preserve">Figure </w:t>
       </w:r>
-      <w:bookmarkStart w:id="31eb2b60-02b0-48ce-a94a-990ae096c96e" w:name="ind_plots"/>
+      <w:bookmarkStart w:id="cffaa852-80c2-4bad-a1c3-6dbddbc6478c" w:name="ind_plots"/>
       <w:r>
         <w:rPr/>
         <w:t xml:space="preserve"/>
@@ -2393,7 +2393,7 @@
         <w:rPr/>
         <w:t xml:space="preserve"/>
       </w:r>
-      <w:bookmarkEnd w:id="31eb2b60-02b0-48ce-a94a-990ae096c96e"/>
+      <w:bookmarkEnd w:id="cffaa852-80c2-4bad-a1c3-6dbddbc6478c"/>
       <w:r>
         <w:rPr>
           <w:rFonts/>
@@ -3246,7 +3246,7 @@
         </w:rPr>
         <w:t xml:space="preserve">Figure </w:t>
       </w:r>
-      <w:bookmarkStart w:id="a237ba20-f62b-43ef-aa47-96e73466fcfb" w:name="dv_vs_pred_ipred"/>
+      <w:bookmarkStart w:id="2eedb5f9-96f2-4668-aff9-ebdf33918cbe" w:name="dv_vs_pred_ipred"/>
       <w:r>
         <w:rPr/>
         <w:t xml:space="preserve"/>
@@ -3267,7 +3267,7 @@
         <w:rPr/>
         <w:t xml:space="preserve"/>
       </w:r>
-      <w:bookmarkEnd w:id="a237ba20-f62b-43ef-aa47-96e73466fcfb"/>
+      <w:bookmarkEnd w:id="2eedb5f9-96f2-4668-aff9-ebdf33918cbe"/>
       <w:r>
         <w:rPr>
           <w:rFonts/>
@@ -3352,7 +3352,7 @@
         </w:rPr>
         <w:t xml:space="preserve">Figure </w:t>
       </w:r>
-      <w:bookmarkStart w:id="c4e4cf3d-de3e-4d30-8d9e-5c25ddec4a17" w:name="prm_vs_iteration"/>
+      <w:bookmarkStart w:id="869ea22f-dfd3-4cf7-8cb5-df6941909c90" w:name="prm_vs_iteration"/>
       <w:r>
         <w:rPr/>
         <w:t xml:space="preserve"/>
@@ -3373,7 +3373,7 @@
         <w:rPr/>
         <w:t xml:space="preserve"/>
       </w:r>
-      <w:bookmarkEnd w:id="c4e4cf3d-de3e-4d30-8d9e-5c25ddec4a17"/>
+      <w:bookmarkEnd w:id="869ea22f-dfd3-4cf7-8cb5-df6941909c90"/>
       <w:r>
         <w:rPr>
           <w:rFonts/>

</xml_diff>

<commit_message>
Deploying to gh-pages from @ nlmixr2/nonmem2rx@4c7d17bf542477ea588c0cf6f14cd1774bcbbb84 🚀
</commit_message>
<xml_diff>
--- a/articles/mod-Word.docx
+++ b/articles/mod-Word.docx
@@ -2258,7 +2258,7 @@
         </w:rPr>
         <w:t xml:space="preserve">Table </w:t>
       </w:r>
-      <w:bookmarkStart w:id="bf6850d6-a32f-4f81-90ca-b040744dca48" w:name="pest_table"/>
+      <w:bookmarkStart w:id="377fe2c4-29f1-4ec6-957d-bb54aba4e61d" w:name="pest_table"/>
       <w:r>
         <w:rPr/>
         <w:t xml:space="preserve"/>
@@ -2279,7 +2279,7 @@
         <w:rPr/>
         <w:t xml:space="preserve"/>
       </w:r>
-      <w:bookmarkEnd w:id="bf6850d6-a32f-4f81-90ca-b040744dca48"/>
+      <w:bookmarkEnd w:id="377fe2c4-29f1-4ec6-957d-bb54aba4e61d"/>
       <w:r>
         <w:rPr>
           <w:rFonts/>
@@ -2372,7 +2372,7 @@
         </w:rPr>
         <w:t xml:space="preserve">Figure </w:t>
       </w:r>
-      <w:bookmarkStart w:id="cffaa852-80c2-4bad-a1c3-6dbddbc6478c" w:name="ind_plots"/>
+      <w:bookmarkStart w:id="3436335d-aef1-49b2-a735-b62b2fcf8119" w:name="ind_plots"/>
       <w:r>
         <w:rPr/>
         <w:t xml:space="preserve"/>
@@ -2393,7 +2393,7 @@
         <w:rPr/>
         <w:t xml:space="preserve"/>
       </w:r>
-      <w:bookmarkEnd w:id="cffaa852-80c2-4bad-a1c3-6dbddbc6478c"/>
+      <w:bookmarkEnd w:id="3436335d-aef1-49b2-a735-b62b2fcf8119"/>
       <w:r>
         <w:rPr>
           <w:rFonts/>
@@ -3246,7 +3246,7 @@
         </w:rPr>
         <w:t xml:space="preserve">Figure </w:t>
       </w:r>
-      <w:bookmarkStart w:id="2eedb5f9-96f2-4668-aff9-ebdf33918cbe" w:name="dv_vs_pred_ipred"/>
+      <w:bookmarkStart w:id="31fc3f31-d229-46dd-b5ec-fba569045d77" w:name="dv_vs_pred_ipred"/>
       <w:r>
         <w:rPr/>
         <w:t xml:space="preserve"/>
@@ -3267,7 +3267,7 @@
         <w:rPr/>
         <w:t xml:space="preserve"/>
       </w:r>
-      <w:bookmarkEnd w:id="2eedb5f9-96f2-4668-aff9-ebdf33918cbe"/>
+      <w:bookmarkEnd w:id="31fc3f31-d229-46dd-b5ec-fba569045d77"/>
       <w:r>
         <w:rPr>
           <w:rFonts/>
@@ -3352,7 +3352,7 @@
         </w:rPr>
         <w:t xml:space="preserve">Figure </w:t>
       </w:r>
-      <w:bookmarkStart w:id="869ea22f-dfd3-4cf7-8cb5-df6941909c90" w:name="prm_vs_iteration"/>
+      <w:bookmarkStart w:id="aaca3c15-5082-402d-9e57-6467de4ef700" w:name="prm_vs_iteration"/>
       <w:r>
         <w:rPr/>
         <w:t xml:space="preserve"/>
@@ -3373,7 +3373,7 @@
         <w:rPr/>
         <w:t xml:space="preserve"/>
       </w:r>
-      <w:bookmarkEnd w:id="869ea22f-dfd3-4cf7-8cb5-df6941909c90"/>
+      <w:bookmarkEnd w:id="aaca3c15-5082-402d-9e57-6467de4ef700"/>
       <w:r>
         <w:rPr>
           <w:rFonts/>

</xml_diff>

<commit_message>
Deploying to gh-pages from @ nlmixr2/nonmem2rx@7668902fe33745c18a0e3a15516119f510062482 🚀
</commit_message>
<xml_diff>
--- a/articles/mod-Word.docx
+++ b/articles/mod-Word.docx
@@ -2258,7 +2258,7 @@
         </w:rPr>
         <w:t xml:space="preserve">Table </w:t>
       </w:r>
-      <w:bookmarkStart w:id="377fe2c4-29f1-4ec6-957d-bb54aba4e61d" w:name="pest_table"/>
+      <w:bookmarkStart w:id="5f031e22-4b68-41fc-a5f9-f6815ffa6e24" w:name="pest_table"/>
       <w:r>
         <w:rPr/>
         <w:t xml:space="preserve"/>
@@ -2279,7 +2279,7 @@
         <w:rPr/>
         <w:t xml:space="preserve"/>
       </w:r>
-      <w:bookmarkEnd w:id="377fe2c4-29f1-4ec6-957d-bb54aba4e61d"/>
+      <w:bookmarkEnd w:id="5f031e22-4b68-41fc-a5f9-f6815ffa6e24"/>
       <w:r>
         <w:rPr>
           <w:rFonts/>
@@ -2372,7 +2372,7 @@
         </w:rPr>
         <w:t xml:space="preserve">Figure </w:t>
       </w:r>
-      <w:bookmarkStart w:id="3436335d-aef1-49b2-a735-b62b2fcf8119" w:name="ind_plots"/>
+      <w:bookmarkStart w:id="731dadba-bd58-4721-b6d0-9aa6c48af58c" w:name="ind_plots"/>
       <w:r>
         <w:rPr/>
         <w:t xml:space="preserve"/>
@@ -2393,7 +2393,7 @@
         <w:rPr/>
         <w:t xml:space="preserve"/>
       </w:r>
-      <w:bookmarkEnd w:id="3436335d-aef1-49b2-a735-b62b2fcf8119"/>
+      <w:bookmarkEnd w:id="731dadba-bd58-4721-b6d0-9aa6c48af58c"/>
       <w:r>
         <w:rPr>
           <w:rFonts/>
@@ -3246,7 +3246,7 @@
         </w:rPr>
         <w:t xml:space="preserve">Figure </w:t>
       </w:r>
-      <w:bookmarkStart w:id="31fc3f31-d229-46dd-b5ec-fba569045d77" w:name="dv_vs_pred_ipred"/>
+      <w:bookmarkStart w:id="d0919536-cc88-4725-8496-7bdf0a1c131c" w:name="dv_vs_pred_ipred"/>
       <w:r>
         <w:rPr/>
         <w:t xml:space="preserve"/>
@@ -3267,7 +3267,7 @@
         <w:rPr/>
         <w:t xml:space="preserve"/>
       </w:r>
-      <w:bookmarkEnd w:id="31fc3f31-d229-46dd-b5ec-fba569045d77"/>
+      <w:bookmarkEnd w:id="d0919536-cc88-4725-8496-7bdf0a1c131c"/>
       <w:r>
         <w:rPr>
           <w:rFonts/>
@@ -3352,7 +3352,7 @@
         </w:rPr>
         <w:t xml:space="preserve">Figure </w:t>
       </w:r>
-      <w:bookmarkStart w:id="aaca3c15-5082-402d-9e57-6467de4ef700" w:name="prm_vs_iteration"/>
+      <w:bookmarkStart w:id="2cc317c3-6a87-4494-b8a2-d01c3682adb7" w:name="prm_vs_iteration"/>
       <w:r>
         <w:rPr/>
         <w:t xml:space="preserve"/>
@@ -3373,7 +3373,7 @@
         <w:rPr/>
         <w:t xml:space="preserve"/>
       </w:r>
-      <w:bookmarkEnd w:id="aaca3c15-5082-402d-9e57-6467de4ef700"/>
+      <w:bookmarkEnd w:id="2cc317c3-6a87-4494-b8a2-d01c3682adb7"/>
       <w:r>
         <w:rPr>
           <w:rFonts/>

</xml_diff>

<commit_message>
Deploying to gh-pages from @ nlmixr2/nonmem2rx@8224d66e78468206c4d9d71141b7cf5e6254dbdb 🚀
</commit_message>
<xml_diff>
--- a/articles/mod-Word.docx
+++ b/articles/mod-Word.docx
@@ -2258,7 +2258,7 @@
         </w:rPr>
         <w:t xml:space="preserve">Table </w:t>
       </w:r>
-      <w:bookmarkStart w:id="5f031e22-4b68-41fc-a5f9-f6815ffa6e24" w:name="pest_table"/>
+      <w:bookmarkStart w:id="e4751e8f-7091-4120-8297-e35826533004" w:name="pest_table"/>
       <w:r>
         <w:rPr/>
         <w:t xml:space="preserve"/>
@@ -2279,7 +2279,7 @@
         <w:rPr/>
         <w:t xml:space="preserve"/>
       </w:r>
-      <w:bookmarkEnd w:id="5f031e22-4b68-41fc-a5f9-f6815ffa6e24"/>
+      <w:bookmarkEnd w:id="e4751e8f-7091-4120-8297-e35826533004"/>
       <w:r>
         <w:rPr>
           <w:rFonts/>
@@ -2372,7 +2372,7 @@
         </w:rPr>
         <w:t xml:space="preserve">Figure </w:t>
       </w:r>
-      <w:bookmarkStart w:id="731dadba-bd58-4721-b6d0-9aa6c48af58c" w:name="ind_plots"/>
+      <w:bookmarkStart w:id="106621c0-bc3c-4cd5-b5c5-8fca35b2b155" w:name="ind_plots"/>
       <w:r>
         <w:rPr/>
         <w:t xml:space="preserve"/>
@@ -2393,7 +2393,7 @@
         <w:rPr/>
         <w:t xml:space="preserve"/>
       </w:r>
-      <w:bookmarkEnd w:id="731dadba-bd58-4721-b6d0-9aa6c48af58c"/>
+      <w:bookmarkEnd w:id="106621c0-bc3c-4cd5-b5c5-8fca35b2b155"/>
       <w:r>
         <w:rPr>
           <w:rFonts/>
@@ -3246,7 +3246,7 @@
         </w:rPr>
         <w:t xml:space="preserve">Figure </w:t>
       </w:r>
-      <w:bookmarkStart w:id="d0919536-cc88-4725-8496-7bdf0a1c131c" w:name="dv_vs_pred_ipred"/>
+      <w:bookmarkStart w:id="8cc87cc3-7d11-4e5e-9a5b-b746c8d8a2bb" w:name="dv_vs_pred_ipred"/>
       <w:r>
         <w:rPr/>
         <w:t xml:space="preserve"/>
@@ -3267,7 +3267,7 @@
         <w:rPr/>
         <w:t xml:space="preserve"/>
       </w:r>
-      <w:bookmarkEnd w:id="d0919536-cc88-4725-8496-7bdf0a1c131c"/>
+      <w:bookmarkEnd w:id="8cc87cc3-7d11-4e5e-9a5b-b746c8d8a2bb"/>
       <w:r>
         <w:rPr>
           <w:rFonts/>
@@ -3352,7 +3352,7 @@
         </w:rPr>
         <w:t xml:space="preserve">Figure </w:t>
       </w:r>
-      <w:bookmarkStart w:id="2cc317c3-6a87-4494-b8a2-d01c3682adb7" w:name="prm_vs_iteration"/>
+      <w:bookmarkStart w:id="1dfe6acd-2a2e-4e9a-b078-fa8863b7f4bc" w:name="prm_vs_iteration"/>
       <w:r>
         <w:rPr/>
         <w:t xml:space="preserve"/>
@@ -3373,7 +3373,7 @@
         <w:rPr/>
         <w:t xml:space="preserve"/>
       </w:r>
-      <w:bookmarkEnd w:id="2cc317c3-6a87-4494-b8a2-d01c3682adb7"/>
+      <w:bookmarkEnd w:id="1dfe6acd-2a2e-4e9a-b078-fa8863b7f4bc"/>
       <w:r>
         <w:rPr>
           <w:rFonts/>

</xml_diff>

<commit_message>
Deploying to gh-pages from @ nlmixr2/nonmem2rx@9f2f69284c1e3edf86522fb1bb72cd769eff0575 🚀
</commit_message>
<xml_diff>
--- a/articles/mod-Word.docx
+++ b/articles/mod-Word.docx
@@ -2258,7 +2258,7 @@
         </w:rPr>
         <w:t xml:space="preserve">Table </w:t>
       </w:r>
-      <w:bookmarkStart w:id="61e6e763-4fc6-4fb7-8f1f-2b3be1a0ff88" w:name="pest_table"/>
+      <w:bookmarkStart w:id="52b22f14-a63a-4741-b389-480fe350baac" w:name="pest_table"/>
       <w:r>
         <w:rPr/>
         <w:t xml:space="preserve"/>
@@ -2279,7 +2279,7 @@
         <w:rPr/>
         <w:t xml:space="preserve"/>
       </w:r>
-      <w:bookmarkEnd w:id="61e6e763-4fc6-4fb7-8f1f-2b3be1a0ff88"/>
+      <w:bookmarkEnd w:id="52b22f14-a63a-4741-b389-480fe350baac"/>
       <w:r>
         <w:rPr>
           <w:rFonts/>
@@ -2372,7 +2372,7 @@
         </w:rPr>
         <w:t xml:space="preserve">Figure </w:t>
       </w:r>
-      <w:bookmarkStart w:id="8919defc-1c9f-47a4-86fe-0d66ea51586e" w:name="ind_plots"/>
+      <w:bookmarkStart w:id="be412910-258f-4be6-8f8c-110391fd9e3c" w:name="ind_plots"/>
       <w:r>
         <w:rPr/>
         <w:t xml:space="preserve"/>
@@ -2393,7 +2393,7 @@
         <w:rPr/>
         <w:t xml:space="preserve"/>
       </w:r>
-      <w:bookmarkEnd w:id="8919defc-1c9f-47a4-86fe-0d66ea51586e"/>
+      <w:bookmarkEnd w:id="be412910-258f-4be6-8f8c-110391fd9e3c"/>
       <w:r>
         <w:rPr>
           <w:rFonts/>
@@ -3246,7 +3246,7 @@
         </w:rPr>
         <w:t xml:space="preserve">Figure </w:t>
       </w:r>
-      <w:bookmarkStart w:id="f998cb5b-6a54-4513-870d-ece7508d1d89" w:name="dv_vs_pred_ipred"/>
+      <w:bookmarkStart w:id="e027092a-7e38-49fc-87a4-7745d22303b4" w:name="dv_vs_pred_ipred"/>
       <w:r>
         <w:rPr/>
         <w:t xml:space="preserve"/>
@@ -3267,7 +3267,7 @@
         <w:rPr/>
         <w:t xml:space="preserve"/>
       </w:r>
-      <w:bookmarkEnd w:id="f998cb5b-6a54-4513-870d-ece7508d1d89"/>
+      <w:bookmarkEnd w:id="e027092a-7e38-49fc-87a4-7745d22303b4"/>
       <w:r>
         <w:rPr>
           <w:rFonts/>
@@ -3352,7 +3352,7 @@
         </w:rPr>
         <w:t xml:space="preserve">Figure </w:t>
       </w:r>
-      <w:bookmarkStart w:id="8912035a-509e-42e1-8c7d-5f739b104be9" w:name="prm_vs_iteration"/>
+      <w:bookmarkStart w:id="46226b5b-afe8-451f-a275-77cea0061bea" w:name="prm_vs_iteration"/>
       <w:r>
         <w:rPr/>
         <w:t xml:space="preserve"/>
@@ -3373,7 +3373,7 @@
         <w:rPr/>
         <w:t xml:space="preserve"/>
       </w:r>
-      <w:bookmarkEnd w:id="8912035a-509e-42e1-8c7d-5f739b104be9"/>
+      <w:bookmarkEnd w:id="46226b5b-afe8-451f-a275-77cea0061bea"/>
       <w:r>
         <w:rPr>
           <w:rFonts/>

</xml_diff>

<commit_message>
Deploying to gh-pages from @ nlmixr2/nonmem2rx@4abd9962321c2fffed277f91babf4cc4cd08114f 🚀
</commit_message>
<xml_diff>
--- a/articles/mod-Word.docx
+++ b/articles/mod-Word.docx
@@ -2258,7 +2258,7 @@
         </w:rPr>
         <w:t xml:space="preserve">Table </w:t>
       </w:r>
-      <w:bookmarkStart w:id="52b22f14-a63a-4741-b389-480fe350baac" w:name="pest_table"/>
+      <w:bookmarkStart w:id="c32b25ea-544b-44de-91ff-5a80c407dc2d" w:name="pest_table"/>
       <w:r>
         <w:rPr/>
         <w:t xml:space="preserve"/>
@@ -2279,7 +2279,7 @@
         <w:rPr/>
         <w:t xml:space="preserve"/>
       </w:r>
-      <w:bookmarkEnd w:id="52b22f14-a63a-4741-b389-480fe350baac"/>
+      <w:bookmarkEnd w:id="c32b25ea-544b-44de-91ff-5a80c407dc2d"/>
       <w:r>
         <w:rPr>
           <w:rFonts/>
@@ -2372,7 +2372,7 @@
         </w:rPr>
         <w:t xml:space="preserve">Figure </w:t>
       </w:r>
-      <w:bookmarkStart w:id="be412910-258f-4be6-8f8c-110391fd9e3c" w:name="ind_plots"/>
+      <w:bookmarkStart w:id="3588f77b-df53-4dc5-82f0-8156ed0eaf8d" w:name="ind_plots"/>
       <w:r>
         <w:rPr/>
         <w:t xml:space="preserve"/>
@@ -2393,7 +2393,7 @@
         <w:rPr/>
         <w:t xml:space="preserve"/>
       </w:r>
-      <w:bookmarkEnd w:id="be412910-258f-4be6-8f8c-110391fd9e3c"/>
+      <w:bookmarkEnd w:id="3588f77b-df53-4dc5-82f0-8156ed0eaf8d"/>
       <w:r>
         <w:rPr>
           <w:rFonts/>
@@ -3246,7 +3246,7 @@
         </w:rPr>
         <w:t xml:space="preserve">Figure </w:t>
       </w:r>
-      <w:bookmarkStart w:id="e027092a-7e38-49fc-87a4-7745d22303b4" w:name="dv_vs_pred_ipred"/>
+      <w:bookmarkStart w:id="e8065e69-510d-4fcf-ad2c-e8e4004bc707" w:name="dv_vs_pred_ipred"/>
       <w:r>
         <w:rPr/>
         <w:t xml:space="preserve"/>
@@ -3267,7 +3267,7 @@
         <w:rPr/>
         <w:t xml:space="preserve"/>
       </w:r>
-      <w:bookmarkEnd w:id="e027092a-7e38-49fc-87a4-7745d22303b4"/>
+      <w:bookmarkEnd w:id="e8065e69-510d-4fcf-ad2c-e8e4004bc707"/>
       <w:r>
         <w:rPr>
           <w:rFonts/>
@@ -3352,7 +3352,7 @@
         </w:rPr>
         <w:t xml:space="preserve">Figure </w:t>
       </w:r>
-      <w:bookmarkStart w:id="46226b5b-afe8-451f-a275-77cea0061bea" w:name="prm_vs_iteration"/>
+      <w:bookmarkStart w:id="4a1ee387-a483-4793-900f-4dad0c324152" w:name="prm_vs_iteration"/>
       <w:r>
         <w:rPr/>
         <w:t xml:space="preserve"/>
@@ -3373,7 +3373,7 @@
         <w:rPr/>
         <w:t xml:space="preserve"/>
       </w:r>
-      <w:bookmarkEnd w:id="46226b5b-afe8-451f-a275-77cea0061bea"/>
+      <w:bookmarkEnd w:id="4a1ee387-a483-4793-900f-4dad0c324152"/>
       <w:r>
         <w:rPr>
           <w:rFonts/>

</xml_diff>

<commit_message>
Deploying to gh-pages from @ nlmixr2/nonmem2rx@0ed9023aff0732bc6f5027a1057668d65902ca9a 🚀
</commit_message>
<xml_diff>
--- a/articles/mod-Word.docx
+++ b/articles/mod-Word.docx
@@ -65,6 +65,7 @@
                 <w:i w:val="false"/>
                 <w:b w:val="false"/>
                 <w:u w:val="none"/>
+                <w:strike w:val="false"/>
                 <w:sz w:val="22"/>
                 <w:szCs w:val="22"/>
                 <w:color w:val="000000"/>
@@ -76,6 +77,7 @@
                 <w:i w:val="false"/>
                 <w:b w:val="false"/>
                 <w:u w:val="none"/>
+                <w:strike w:val="false"/>
                 <w:sz w:val="22"/>
                 <w:szCs w:val="22"/>
                 <w:color w:val="000000"/>
@@ -117,6 +119,7 @@
                 <w:i w:val="false"/>
                 <w:b w:val="false"/>
                 <w:u w:val="none"/>
+                <w:strike w:val="false"/>
                 <w:sz w:val="22"/>
                 <w:szCs w:val="22"/>
                 <w:color w:val="000000"/>
@@ -128,6 +131,7 @@
                 <w:i w:val="false"/>
                 <w:b w:val="false"/>
                 <w:u w:val="none"/>
+                <w:strike w:val="false"/>
                 <w:sz w:val="22"/>
                 <w:szCs w:val="22"/>
                 <w:color w:val="000000"/>
@@ -169,6 +173,7 @@
                 <w:i w:val="false"/>
                 <w:b w:val="false"/>
                 <w:u w:val="none"/>
+                <w:strike w:val="false"/>
                 <w:sz w:val="22"/>
                 <w:szCs w:val="22"/>
                 <w:color w:val="000000"/>
@@ -180,6 +185,7 @@
                 <w:i w:val="false"/>
                 <w:b w:val="false"/>
                 <w:u w:val="none"/>
+                <w:strike w:val="false"/>
                 <w:sz w:val="22"/>
                 <w:szCs w:val="22"/>
                 <w:color w:val="000000"/>
@@ -221,6 +227,7 @@
                 <w:i w:val="false"/>
                 <w:b w:val="false"/>
                 <w:u w:val="none"/>
+                <w:strike w:val="false"/>
                 <w:sz w:val="22"/>
                 <w:szCs w:val="22"/>
                 <w:color w:val="000000"/>
@@ -232,6 +239,7 @@
                 <w:i w:val="false"/>
                 <w:b w:val="false"/>
                 <w:u w:val="none"/>
+                <w:strike w:val="false"/>
                 <w:sz w:val="22"/>
                 <w:szCs w:val="22"/>
                 <w:color w:val="000000"/>
@@ -273,6 +281,7 @@
                 <w:i w:val="false"/>
                 <w:b w:val="false"/>
                 <w:u w:val="none"/>
+                <w:strike w:val="false"/>
                 <w:sz w:val="22"/>
                 <w:szCs w:val="22"/>
                 <w:color w:val="000000"/>
@@ -284,6 +293,7 @@
                 <w:i w:val="false"/>
                 <w:b w:val="false"/>
                 <w:u w:val="none"/>
+                <w:strike w:val="false"/>
                 <w:sz w:val="22"/>
                 <w:szCs w:val="22"/>
                 <w:color w:val="000000"/>
@@ -325,6 +335,7 @@
                 <w:i w:val="false"/>
                 <w:b w:val="false"/>
                 <w:u w:val="none"/>
+                <w:strike w:val="false"/>
                 <w:sz w:val="22"/>
                 <w:szCs w:val="22"/>
                 <w:color w:val="000000"/>
@@ -336,6 +347,7 @@
                 <w:i w:val="false"/>
                 <w:b w:val="false"/>
                 <w:u w:val="none"/>
+                <w:strike w:val="false"/>
                 <w:sz w:val="22"/>
                 <w:szCs w:val="22"/>
                 <w:color w:val="000000"/>
@@ -377,6 +389,7 @@
                 <w:i w:val="false"/>
                 <w:b w:val="false"/>
                 <w:u w:val="none"/>
+                <w:strike w:val="false"/>
                 <w:sz w:val="22"/>
                 <w:szCs w:val="22"/>
                 <w:color w:val="000000"/>
@@ -388,6 +401,7 @@
                 <w:i w:val="false"/>
                 <w:b w:val="false"/>
                 <w:u w:val="none"/>
+                <w:strike w:val="false"/>
                 <w:sz w:val="22"/>
                 <w:szCs w:val="22"/>
                 <w:color w:val="000000"/>
@@ -435,6 +449,7 @@
                 <w:i w:val="false"/>
                 <w:b w:val="false"/>
                 <w:u w:val="none"/>
+                <w:strike w:val="false"/>
                 <w:sz w:val="22"/>
                 <w:szCs w:val="22"/>
                 <w:color w:val="000000"/>
@@ -446,6 +461,7 @@
                 <w:i w:val="false"/>
                 <w:b w:val="false"/>
                 <w:u w:val="none"/>
+                <w:strike w:val="false"/>
                 <w:sz w:val="24"/>
                 <w:szCs w:val="24"/>
                 <w:color w:val="000000"/>
@@ -487,6 +503,7 @@
                 <w:i w:val="false"/>
                 <w:b w:val="false"/>
                 <w:u w:val="none"/>
+                <w:strike w:val="false"/>
                 <w:sz w:val="22"/>
                 <w:szCs w:val="22"/>
                 <w:color w:val="000000"/>
@@ -498,6 +515,7 @@
                 <w:i w:val="false"/>
                 <w:b w:val="false"/>
                 <w:u w:val="none"/>
+                <w:strike w:val="false"/>
                 <w:sz w:val="22"/>
                 <w:szCs w:val="22"/>
                 <w:color w:val="000000"/>
@@ -539,6 +557,7 @@
                 <w:i w:val="false"/>
                 <w:b w:val="false"/>
                 <w:u w:val="none"/>
+                <w:strike w:val="false"/>
                 <w:sz w:val="22"/>
                 <w:szCs w:val="22"/>
                 <w:color w:val="000000"/>
@@ -550,6 +569,7 @@
                 <w:i w:val="false"/>
                 <w:b w:val="false"/>
                 <w:u w:val="none"/>
+                <w:strike w:val="false"/>
                 <w:sz w:val="22"/>
                 <w:szCs w:val="22"/>
                 <w:color w:val="000000"/>
@@ -591,6 +611,7 @@
                 <w:i w:val="false"/>
                 <w:b w:val="false"/>
                 <w:u w:val="none"/>
+                <w:strike w:val="false"/>
                 <w:sz w:val="22"/>
                 <w:szCs w:val="22"/>
                 <w:color w:val="000000"/>
@@ -602,6 +623,7 @@
                 <w:i w:val="false"/>
                 <w:b w:val="false"/>
                 <w:u w:val="none"/>
+                <w:strike w:val="false"/>
                 <w:sz w:val="22"/>
                 <w:szCs w:val="22"/>
                 <w:color w:val="000000"/>
@@ -643,6 +665,7 @@
                 <w:i w:val="false"/>
                 <w:b w:val="false"/>
                 <w:u w:val="none"/>
+                <w:strike w:val="false"/>
                 <w:sz w:val="22"/>
                 <w:szCs w:val="22"/>
                 <w:color w:val="000000"/>
@@ -654,6 +677,7 @@
                 <w:i w:val="false"/>
                 <w:b w:val="false"/>
                 <w:u w:val="none"/>
+                <w:strike w:val="false"/>
                 <w:sz w:val="22"/>
                 <w:szCs w:val="22"/>
                 <w:color w:val="000000"/>
@@ -695,6 +719,7 @@
                 <w:i w:val="false"/>
                 <w:b w:val="false"/>
                 <w:u w:val="none"/>
+                <w:strike w:val="false"/>
                 <w:sz w:val="22"/>
                 <w:szCs w:val="22"/>
                 <w:color w:val="000000"/>
@@ -706,6 +731,7 @@
                 <w:i w:val="false"/>
                 <w:b w:val="false"/>
                 <w:u w:val="none"/>
+                <w:strike w:val="false"/>
                 <w:sz w:val="22"/>
                 <w:szCs w:val="22"/>
                 <w:color w:val="000000"/>
@@ -747,6 +773,7 @@
                 <w:i w:val="false"/>
                 <w:b w:val="false"/>
                 <w:u w:val="none"/>
+                <w:strike w:val="false"/>
                 <w:sz w:val="22"/>
                 <w:szCs w:val="22"/>
                 <w:color w:val="000000"/>
@@ -758,6 +785,7 @@
                 <w:i w:val="false"/>
                 <w:b w:val="false"/>
                 <w:u w:val="none"/>
+                <w:strike w:val="false"/>
                 <w:sz w:val="22"/>
                 <w:szCs w:val="22"/>
                 <w:color w:val="000000"/>
@@ -805,6 +833,7 @@
                 <w:i w:val="false"/>
                 <w:b w:val="false"/>
                 <w:u w:val="none"/>
+                <w:strike w:val="false"/>
                 <w:sz w:val="22"/>
                 <w:szCs w:val="22"/>
                 <w:color w:val="000000"/>
@@ -816,6 +845,7 @@
                 <w:i w:val="false"/>
                 <w:b w:val="false"/>
                 <w:u w:val="none"/>
+                <w:strike w:val="false"/>
                 <w:sz w:val="24"/>
                 <w:szCs w:val="24"/>
                 <w:color w:val="000000"/>
@@ -857,6 +887,7 @@
                 <w:i w:val="false"/>
                 <w:b w:val="false"/>
                 <w:u w:val="none"/>
+                <w:strike w:val="false"/>
                 <w:sz w:val="22"/>
                 <w:szCs w:val="22"/>
                 <w:color w:val="000000"/>
@@ -868,6 +899,7 @@
                 <w:i w:val="false"/>
                 <w:b w:val="false"/>
                 <w:u w:val="none"/>
+                <w:strike w:val="false"/>
                 <w:sz w:val="22"/>
                 <w:szCs w:val="22"/>
                 <w:color w:val="000000"/>
@@ -909,6 +941,7 @@
                 <w:i w:val="false"/>
                 <w:b w:val="false"/>
                 <w:u w:val="none"/>
+                <w:strike w:val="false"/>
                 <w:sz w:val="22"/>
                 <w:szCs w:val="22"/>
                 <w:color w:val="000000"/>
@@ -920,6 +953,7 @@
                 <w:i w:val="false"/>
                 <w:b w:val="false"/>
                 <w:u w:val="none"/>
+                <w:strike w:val="false"/>
                 <w:sz w:val="22"/>
                 <w:szCs w:val="22"/>
                 <w:color w:val="000000"/>
@@ -961,6 +995,7 @@
                 <w:i w:val="false"/>
                 <w:b w:val="false"/>
                 <w:u w:val="none"/>
+                <w:strike w:val="false"/>
                 <w:sz w:val="22"/>
                 <w:szCs w:val="22"/>
                 <w:color w:val="000000"/>
@@ -972,6 +1007,7 @@
                 <w:i w:val="false"/>
                 <w:b w:val="false"/>
                 <w:u w:val="none"/>
+                <w:strike w:val="false"/>
                 <w:sz w:val="22"/>
                 <w:szCs w:val="22"/>
                 <w:color w:val="000000"/>
@@ -1013,6 +1049,7 @@
                 <w:i w:val="false"/>
                 <w:b w:val="false"/>
                 <w:u w:val="none"/>
+                <w:strike w:val="false"/>
                 <w:sz w:val="22"/>
                 <w:szCs w:val="22"/>
                 <w:color w:val="000000"/>
@@ -1024,6 +1061,7 @@
                 <w:i w:val="false"/>
                 <w:b w:val="false"/>
                 <w:u w:val="none"/>
+                <w:strike w:val="false"/>
                 <w:sz w:val="22"/>
                 <w:szCs w:val="22"/>
                 <w:color w:val="000000"/>
@@ -1065,6 +1103,7 @@
                 <w:i w:val="false"/>
                 <w:b w:val="false"/>
                 <w:u w:val="none"/>
+                <w:strike w:val="false"/>
                 <w:sz w:val="22"/>
                 <w:szCs w:val="22"/>
                 <w:color w:val="000000"/>
@@ -1076,6 +1115,7 @@
                 <w:i w:val="false"/>
                 <w:b w:val="false"/>
                 <w:u w:val="none"/>
+                <w:strike w:val="false"/>
                 <w:sz w:val="22"/>
                 <w:szCs w:val="22"/>
                 <w:color w:val="000000"/>
@@ -1117,6 +1157,7 @@
                 <w:i w:val="false"/>
                 <w:b w:val="false"/>
                 <w:u w:val="none"/>
+                <w:strike w:val="false"/>
                 <w:sz w:val="22"/>
                 <w:szCs w:val="22"/>
                 <w:color w:val="000000"/>
@@ -1128,6 +1169,7 @@
                 <w:i w:val="false"/>
                 <w:b w:val="false"/>
                 <w:u w:val="none"/>
+                <w:strike w:val="false"/>
                 <w:sz w:val="22"/>
                 <w:szCs w:val="22"/>
                 <w:color w:val="000000"/>
@@ -1175,6 +1217,7 @@
                 <w:i w:val="false"/>
                 <w:b w:val="false"/>
                 <w:u w:val="none"/>
+                <w:strike w:val="false"/>
                 <w:sz w:val="22"/>
                 <w:szCs w:val="22"/>
                 <w:color w:val="000000"/>
@@ -1186,6 +1229,7 @@
                 <w:i w:val="false"/>
                 <w:b w:val="false"/>
                 <w:u w:val="none"/>
+                <w:strike w:val="false"/>
                 <w:sz w:val="24"/>
                 <w:szCs w:val="24"/>
                 <w:color w:val="000000"/>
@@ -1227,6 +1271,7 @@
                 <w:i w:val="false"/>
                 <w:b w:val="false"/>
                 <w:u w:val="none"/>
+                <w:strike w:val="false"/>
                 <w:sz w:val="22"/>
                 <w:szCs w:val="22"/>
                 <w:color w:val="000000"/>
@@ -1238,6 +1283,7 @@
                 <w:i w:val="false"/>
                 <w:b w:val="false"/>
                 <w:u w:val="none"/>
+                <w:strike w:val="false"/>
                 <w:sz w:val="22"/>
                 <w:szCs w:val="22"/>
                 <w:color w:val="000000"/>
@@ -1279,6 +1325,7 @@
                 <w:i w:val="false"/>
                 <w:b w:val="false"/>
                 <w:u w:val="none"/>
+                <w:strike w:val="false"/>
                 <w:sz w:val="22"/>
                 <w:szCs w:val="22"/>
                 <w:color w:val="000000"/>
@@ -1290,6 +1337,7 @@
                 <w:i w:val="false"/>
                 <w:b w:val="false"/>
                 <w:u w:val="none"/>
+                <w:strike w:val="false"/>
                 <w:sz w:val="22"/>
                 <w:szCs w:val="22"/>
                 <w:color w:val="000000"/>
@@ -1331,6 +1379,7 @@
                 <w:i w:val="false"/>
                 <w:b w:val="false"/>
                 <w:u w:val="none"/>
+                <w:strike w:val="false"/>
                 <w:sz w:val="22"/>
                 <w:szCs w:val="22"/>
                 <w:color w:val="000000"/>
@@ -1342,6 +1391,7 @@
                 <w:i w:val="false"/>
                 <w:b w:val="false"/>
                 <w:u w:val="none"/>
+                <w:strike w:val="false"/>
                 <w:sz w:val="22"/>
                 <w:szCs w:val="22"/>
                 <w:color w:val="000000"/>
@@ -1383,6 +1433,7 @@
                 <w:i w:val="false"/>
                 <w:b w:val="false"/>
                 <w:u w:val="none"/>
+                <w:strike w:val="false"/>
                 <w:sz w:val="22"/>
                 <w:szCs w:val="22"/>
                 <w:color w:val="000000"/>
@@ -1394,6 +1445,7 @@
                 <w:i w:val="false"/>
                 <w:b w:val="false"/>
                 <w:u w:val="none"/>
+                <w:strike w:val="false"/>
                 <w:sz w:val="22"/>
                 <w:szCs w:val="22"/>
                 <w:color w:val="000000"/>
@@ -1435,6 +1487,7 @@
                 <w:i w:val="false"/>
                 <w:b w:val="false"/>
                 <w:u w:val="none"/>
+                <w:strike w:val="false"/>
                 <w:sz w:val="22"/>
                 <w:szCs w:val="22"/>
                 <w:color w:val="000000"/>
@@ -1446,6 +1499,7 @@
                 <w:i w:val="false"/>
                 <w:b w:val="false"/>
                 <w:u w:val="none"/>
+                <w:strike w:val="false"/>
                 <w:sz w:val="22"/>
                 <w:szCs w:val="22"/>
                 <w:color w:val="000000"/>
@@ -1487,6 +1541,7 @@
                 <w:i w:val="false"/>
                 <w:b w:val="false"/>
                 <w:u w:val="none"/>
+                <w:strike w:val="false"/>
                 <w:sz w:val="22"/>
                 <w:szCs w:val="22"/>
                 <w:color w:val="000000"/>
@@ -1498,6 +1553,7 @@
                 <w:i w:val="false"/>
                 <w:b w:val="false"/>
                 <w:u w:val="none"/>
+                <w:strike w:val="false"/>
                 <w:sz w:val="22"/>
                 <w:szCs w:val="22"/>
                 <w:color w:val="000000"/>
@@ -1545,6 +1601,7 @@
                 <w:i w:val="false"/>
                 <w:b w:val="false"/>
                 <w:u w:val="none"/>
+                <w:strike w:val="false"/>
                 <w:sz w:val="22"/>
                 <w:szCs w:val="22"/>
                 <w:color w:val="000000"/>
@@ -1556,6 +1613,7 @@
                 <w:i w:val="false"/>
                 <w:b w:val="false"/>
                 <w:u w:val="none"/>
+                <w:strike w:val="false"/>
                 <w:sz w:val="24"/>
                 <w:szCs w:val="24"/>
                 <w:color w:val="000000"/>
@@ -1597,6 +1655,7 @@
                 <w:i w:val="false"/>
                 <w:b w:val="false"/>
                 <w:u w:val="none"/>
+                <w:strike w:val="false"/>
                 <w:sz w:val="22"/>
                 <w:szCs w:val="22"/>
                 <w:color w:val="000000"/>
@@ -1608,6 +1667,7 @@
                 <w:i w:val="false"/>
                 <w:b w:val="false"/>
                 <w:u w:val="none"/>
+                <w:strike w:val="false"/>
                 <w:sz w:val="22"/>
                 <w:szCs w:val="22"/>
                 <w:color w:val="000000"/>
@@ -1649,6 +1709,7 @@
                 <w:i w:val="false"/>
                 <w:b w:val="false"/>
                 <w:u w:val="none"/>
+                <w:strike w:val="false"/>
                 <w:sz w:val="22"/>
                 <w:szCs w:val="22"/>
                 <w:color w:val="000000"/>
@@ -1660,6 +1721,7 @@
                 <w:i w:val="false"/>
                 <w:b w:val="false"/>
                 <w:u w:val="none"/>
+                <w:strike w:val="false"/>
                 <w:sz w:val="22"/>
                 <w:szCs w:val="22"/>
                 <w:color w:val="000000"/>
@@ -1701,6 +1763,7 @@
                 <w:i w:val="false"/>
                 <w:b w:val="false"/>
                 <w:u w:val="none"/>
+                <w:strike w:val="false"/>
                 <w:sz w:val="22"/>
                 <w:szCs w:val="22"/>
                 <w:color w:val="000000"/>
@@ -1712,6 +1775,7 @@
                 <w:i w:val="false"/>
                 <w:b w:val="false"/>
                 <w:u w:val="none"/>
+                <w:strike w:val="false"/>
                 <w:sz w:val="22"/>
                 <w:szCs w:val="22"/>
                 <w:color w:val="000000"/>
@@ -1753,6 +1817,7 @@
                 <w:i w:val="false"/>
                 <w:b w:val="false"/>
                 <w:u w:val="none"/>
+                <w:strike w:val="false"/>
                 <w:sz w:val="22"/>
                 <w:szCs w:val="22"/>
                 <w:color w:val="000000"/>
@@ -1764,6 +1829,7 @@
                 <w:i w:val="false"/>
                 <w:b w:val="false"/>
                 <w:u w:val="none"/>
+                <w:strike w:val="false"/>
                 <w:sz w:val="22"/>
                 <w:szCs w:val="22"/>
                 <w:color w:val="000000"/>
@@ -1805,6 +1871,7 @@
                 <w:i w:val="false"/>
                 <w:b w:val="false"/>
                 <w:u w:val="none"/>
+                <w:strike w:val="false"/>
                 <w:sz w:val="22"/>
                 <w:szCs w:val="22"/>
                 <w:color w:val="000000"/>
@@ -1816,6 +1883,7 @@
                 <w:i w:val="false"/>
                 <w:b w:val="false"/>
                 <w:u w:val="none"/>
+                <w:strike w:val="false"/>
                 <w:sz w:val="22"/>
                 <w:szCs w:val="22"/>
                 <w:color w:val="000000"/>
@@ -1857,6 +1925,7 @@
                 <w:i w:val="false"/>
                 <w:b w:val="false"/>
                 <w:u w:val="none"/>
+                <w:strike w:val="false"/>
                 <w:sz w:val="22"/>
                 <w:szCs w:val="22"/>
                 <w:color w:val="000000"/>
@@ -1868,6 +1937,7 @@
                 <w:i w:val="false"/>
                 <w:b w:val="false"/>
                 <w:u w:val="none"/>
+                <w:strike w:val="false"/>
                 <w:sz w:val="22"/>
                 <w:szCs w:val="22"/>
                 <w:color w:val="000000"/>
@@ -1915,6 +1985,7 @@
                 <w:i w:val="false"/>
                 <w:b w:val="false"/>
                 <w:u w:val="none"/>
+                <w:strike w:val="false"/>
                 <w:sz w:val="22"/>
                 <w:szCs w:val="22"/>
                 <w:color w:val="000000"/>
@@ -1926,6 +1997,7 @@
                 <w:i w:val="false"/>
                 <w:b w:val="false"/>
                 <w:u w:val="none"/>
+                <w:strike w:val="false"/>
                 <w:sz w:val="24"/>
                 <w:szCs w:val="24"/>
                 <w:color w:val="000000"/>
@@ -1967,6 +2039,7 @@
                 <w:i w:val="false"/>
                 <w:b w:val="false"/>
                 <w:u w:val="none"/>
+                <w:strike w:val="false"/>
                 <w:sz w:val="22"/>
                 <w:szCs w:val="22"/>
                 <w:color w:val="000000"/>
@@ -1978,6 +2051,7 @@
                 <w:i w:val="false"/>
                 <w:b w:val="false"/>
                 <w:u w:val="none"/>
+                <w:strike w:val="false"/>
                 <w:sz w:val="22"/>
                 <w:szCs w:val="22"/>
                 <w:color w:val="000000"/>
@@ -2019,6 +2093,7 @@
                 <w:i w:val="false"/>
                 <w:b w:val="false"/>
                 <w:u w:val="none"/>
+                <w:strike w:val="false"/>
                 <w:sz w:val="22"/>
                 <w:szCs w:val="22"/>
                 <w:color w:val="000000"/>
@@ -2030,6 +2105,7 @@
                 <w:i w:val="false"/>
                 <w:b w:val="false"/>
                 <w:u w:val="none"/>
+                <w:strike w:val="false"/>
                 <w:sz w:val="22"/>
                 <w:szCs w:val="22"/>
                 <w:color w:val="000000"/>
@@ -2071,6 +2147,7 @@
                 <w:i w:val="false"/>
                 <w:b w:val="false"/>
                 <w:u w:val="none"/>
+                <w:strike w:val="false"/>
                 <w:sz w:val="22"/>
                 <w:szCs w:val="22"/>
                 <w:color w:val="000000"/>
@@ -2082,6 +2159,7 @@
                 <w:i w:val="false"/>
                 <w:b w:val="false"/>
                 <w:u w:val="none"/>
+                <w:strike w:val="false"/>
                 <w:sz w:val="22"/>
                 <w:szCs w:val="22"/>
                 <w:color w:val="000000"/>
@@ -2123,6 +2201,7 @@
                 <w:i w:val="false"/>
                 <w:b w:val="false"/>
                 <w:u w:val="none"/>
+                <w:strike w:val="false"/>
                 <w:sz w:val="22"/>
                 <w:szCs w:val="22"/>
                 <w:color w:val="000000"/>
@@ -2134,6 +2213,7 @@
                 <w:i w:val="false"/>
                 <w:b w:val="false"/>
                 <w:u w:val="none"/>
+                <w:strike w:val="false"/>
                 <w:sz w:val="22"/>
                 <w:szCs w:val="22"/>
                 <w:color w:val="000000"/>
@@ -2175,6 +2255,7 @@
                 <w:i w:val="false"/>
                 <w:b w:val="false"/>
                 <w:u w:val="none"/>
+                <w:strike w:val="false"/>
                 <w:sz w:val="22"/>
                 <w:szCs w:val="22"/>
                 <w:color w:val="000000"/>
@@ -2186,6 +2267,7 @@
                 <w:i w:val="false"/>
                 <w:b w:val="false"/>
                 <w:u w:val="none"/>
+                <w:strike w:val="false"/>
                 <w:sz w:val="22"/>
                 <w:szCs w:val="22"/>
                 <w:color w:val="000000"/>
@@ -2227,6 +2309,7 @@
                 <w:i w:val="false"/>
                 <w:b w:val="false"/>
                 <w:u w:val="none"/>
+                <w:strike w:val="false"/>
                 <w:sz w:val="22"/>
                 <w:szCs w:val="22"/>
                 <w:color w:val="000000"/>
@@ -2238,6 +2321,7 @@
                 <w:i w:val="false"/>
                 <w:b w:val="false"/>
                 <w:u w:val="none"/>
+                <w:strike w:val="false"/>
                 <w:sz w:val="22"/>
                 <w:szCs w:val="22"/>
                 <w:color w:val="000000"/>
@@ -2255,10 +2339,11 @@
       <w:r>
         <w:rPr>
           <w:rFonts/>
+          <w:strike w:val="false"/>
         </w:rPr>
         <w:t xml:space="preserve">Table </w:t>
       </w:r>
-      <w:bookmarkStart w:id="ae54dfb3-8d18-46cc-8e7f-76a25b8f430a" w:name="pest_table"/>
+      <w:bookmarkStart w:id="fbbb3dfc-9484-4877-a04b-fd746358012d" w:name="pest_table"/>
       <w:r>
         <w:rPr/>
         <w:t xml:space="preserve"/>
@@ -2279,16 +2364,18 @@
         <w:rPr/>
         <w:t xml:space="preserve"/>
       </w:r>
-      <w:bookmarkEnd w:id="ae54dfb3-8d18-46cc-8e7f-76a25b8f430a"/>
+      <w:bookmarkEnd w:id="fbbb3dfc-9484-4877-a04b-fd746358012d"/>
       <w:r>
         <w:rPr>
           <w:rFonts/>
+          <w:strike w:val="false"/>
         </w:rPr>
         <w:t xml:space="preserve">. </w:t>
       </w:r>
       <w:r>
         <w:rPr>
           <w:rFonts/>
+          <w:strike w:val="false"/>
         </w:rPr>
         <w:t xml:space="preserve">Parameter Estimates</w:t>
       </w:r>
@@ -2369,10 +2456,11 @@
       <w:r>
         <w:rPr>
           <w:rFonts/>
+          <w:strike w:val="false"/>
         </w:rPr>
         <w:t xml:space="preserve">Figure </w:t>
       </w:r>
-      <w:bookmarkStart w:id="aeeea962-f4be-42e6-bc33-e5595a011453" w:name="ind_plots"/>
+      <w:bookmarkStart w:id="9a66f35c-4c7b-4103-a0f6-0e96335ee2cb" w:name="ind_plots"/>
       <w:r>
         <w:rPr/>
         <w:t xml:space="preserve"/>
@@ -2393,16 +2481,18 @@
         <w:rPr/>
         <w:t xml:space="preserve"/>
       </w:r>
-      <w:bookmarkEnd w:id="aeeea962-f4be-42e6-bc33-e5595a011453"/>
+      <w:bookmarkEnd w:id="9a66f35c-4c7b-4103-a0f6-0e96335ee2cb"/>
       <w:r>
         <w:rPr>
           <w:rFonts/>
+          <w:strike w:val="false"/>
         </w:rPr>
         <w:t xml:space="preserve">. </w:t>
       </w:r>
       <w:r>
         <w:rPr>
           <w:rFonts/>
+          <w:strike w:val="false"/>
         </w:rPr>
         <w:t xml:space="preserve">Individual and population prediction overlay</w:t>
       </w:r>
@@ -2465,6 +2555,7 @@
       <w:r>
         <w:rPr>
           <w:rFonts/>
+          <w:strike w:val="false"/>
         </w:rPr>
         <w:t xml:space="preserve">Figure </w:t>
       </w:r>
@@ -2483,12 +2574,14 @@
       <w:r>
         <w:rPr>
           <w:rFonts/>
+          <w:strike w:val="false"/>
         </w:rPr>
         <w:t xml:space="preserve">. </w:t>
       </w:r>
       <w:r>
         <w:rPr>
           <w:rFonts/>
+          <w:strike w:val="false"/>
         </w:rPr>
         <w:t xml:space="preserve">Individual and population prediction overlay</w:t>
       </w:r>
@@ -2551,6 +2644,7 @@
       <w:r>
         <w:rPr>
           <w:rFonts/>
+          <w:strike w:val="false"/>
         </w:rPr>
         <w:t xml:space="preserve">Figure </w:t>
       </w:r>
@@ -2569,12 +2663,14 @@
       <w:r>
         <w:rPr>
           <w:rFonts/>
+          <w:strike w:val="false"/>
         </w:rPr>
         <w:t xml:space="preserve">. </w:t>
       </w:r>
       <w:r>
         <w:rPr>
           <w:rFonts/>
+          <w:strike w:val="false"/>
         </w:rPr>
         <w:t xml:space="preserve">Individual and population prediction overlay</w:t>
       </w:r>
@@ -2637,6 +2733,7 @@
       <w:r>
         <w:rPr>
           <w:rFonts/>
+          <w:strike w:val="false"/>
         </w:rPr>
         <w:t xml:space="preserve">Figure </w:t>
       </w:r>
@@ -2655,12 +2752,14 @@
       <w:r>
         <w:rPr>
           <w:rFonts/>
+          <w:strike w:val="false"/>
         </w:rPr>
         <w:t xml:space="preserve">. </w:t>
       </w:r>
       <w:r>
         <w:rPr>
           <w:rFonts/>
+          <w:strike w:val="false"/>
         </w:rPr>
         <w:t xml:space="preserve">Individual and population prediction overlay</w:t>
       </w:r>
@@ -2723,6 +2822,7 @@
       <w:r>
         <w:rPr>
           <w:rFonts/>
+          <w:strike w:val="false"/>
         </w:rPr>
         <w:t xml:space="preserve">Figure </w:t>
       </w:r>
@@ -2741,12 +2841,14 @@
       <w:r>
         <w:rPr>
           <w:rFonts/>
+          <w:strike w:val="false"/>
         </w:rPr>
         <w:t xml:space="preserve">. </w:t>
       </w:r>
       <w:r>
         <w:rPr>
           <w:rFonts/>
+          <w:strike w:val="false"/>
         </w:rPr>
         <w:t xml:space="preserve">Individual and population prediction overlay</w:t>
       </w:r>
@@ -2809,6 +2911,7 @@
       <w:r>
         <w:rPr>
           <w:rFonts/>
+          <w:strike w:val="false"/>
         </w:rPr>
         <w:t xml:space="preserve">Figure </w:t>
       </w:r>
@@ -2827,12 +2930,14 @@
       <w:r>
         <w:rPr>
           <w:rFonts/>
+          <w:strike w:val="false"/>
         </w:rPr>
         <w:t xml:space="preserve">. </w:t>
       </w:r>
       <w:r>
         <w:rPr>
           <w:rFonts/>
+          <w:strike w:val="false"/>
         </w:rPr>
         <w:t xml:space="preserve">Individual and population prediction overlay</w:t>
       </w:r>
@@ -2895,6 +3000,7 @@
       <w:r>
         <w:rPr>
           <w:rFonts/>
+          <w:strike w:val="false"/>
         </w:rPr>
         <w:t xml:space="preserve">Figure </w:t>
       </w:r>
@@ -2913,12 +3019,14 @@
       <w:r>
         <w:rPr>
           <w:rFonts/>
+          <w:strike w:val="false"/>
         </w:rPr>
         <w:t xml:space="preserve">. </w:t>
       </w:r>
       <w:r>
         <w:rPr>
           <w:rFonts/>
+          <w:strike w:val="false"/>
         </w:rPr>
         <w:t xml:space="preserve">Individual and population prediction overlay</w:t>
       </w:r>
@@ -2981,6 +3089,7 @@
       <w:r>
         <w:rPr>
           <w:rFonts/>
+          <w:strike w:val="false"/>
         </w:rPr>
         <w:t xml:space="preserve">Figure </w:t>
       </w:r>
@@ -2999,12 +3108,14 @@
       <w:r>
         <w:rPr>
           <w:rFonts/>
+          <w:strike w:val="false"/>
         </w:rPr>
         <w:t xml:space="preserve">. </w:t>
       </w:r>
       <w:r>
         <w:rPr>
           <w:rFonts/>
+          <w:strike w:val="false"/>
         </w:rPr>
         <w:t xml:space="preserve">Individual and population prediction overlay</w:t>
       </w:r>
@@ -3067,6 +3178,7 @@
       <w:r>
         <w:rPr>
           <w:rFonts/>
+          <w:strike w:val="false"/>
         </w:rPr>
         <w:t xml:space="preserve">Figure </w:t>
       </w:r>
@@ -3085,12 +3197,14 @@
       <w:r>
         <w:rPr>
           <w:rFonts/>
+          <w:strike w:val="false"/>
         </w:rPr>
         <w:t xml:space="preserve">. </w:t>
       </w:r>
       <w:r>
         <w:rPr>
           <w:rFonts/>
+          <w:strike w:val="false"/>
         </w:rPr>
         <w:t xml:space="preserve">Individual and population prediction overlay</w:t>
       </w:r>
@@ -3153,6 +3267,7 @@
       <w:r>
         <w:rPr>
           <w:rFonts/>
+          <w:strike w:val="false"/>
         </w:rPr>
         <w:t xml:space="preserve">Figure </w:t>
       </w:r>
@@ -3171,12 +3286,14 @@
       <w:r>
         <w:rPr>
           <w:rFonts/>
+          <w:strike w:val="false"/>
         </w:rPr>
         <w:t xml:space="preserve">. </w:t>
       </w:r>
       <w:r>
         <w:rPr>
           <w:rFonts/>
+          <w:strike w:val="false"/>
         </w:rPr>
         <w:t xml:space="preserve">Individual and population prediction overlay</w:t>
       </w:r>
@@ -3243,10 +3360,11 @@
       <w:r>
         <w:rPr>
           <w:rFonts/>
+          <w:strike w:val="false"/>
         </w:rPr>
         <w:t xml:space="preserve">Figure </w:t>
       </w:r>
-      <w:bookmarkStart w:id="13ec303d-32de-40d7-bd21-a32c2dae23f0" w:name="dv_vs_pred_ipred"/>
+      <w:bookmarkStart w:id="b5133ec4-1e50-40c2-b5b2-5dbfe525e472" w:name="dv_vs_pred_ipred"/>
       <w:r>
         <w:rPr/>
         <w:t xml:space="preserve"/>
@@ -3267,16 +3385,18 @@
         <w:rPr/>
         <w:t xml:space="preserve"/>
       </w:r>
-      <w:bookmarkEnd w:id="13ec303d-32de-40d7-bd21-a32c2dae23f0"/>
+      <w:bookmarkEnd w:id="b5133ec4-1e50-40c2-b5b2-5dbfe525e472"/>
       <w:r>
         <w:rPr>
           <w:rFonts/>
+          <w:strike w:val="false"/>
         </w:rPr>
         <w:t xml:space="preserve">. </w:t>
       </w:r>
       <w:r>
         <w:rPr>
           <w:rFonts/>
+          <w:strike w:val="false"/>
         </w:rPr>
         <w:t xml:space="preserve">Observed vs Predicted</w:t>
       </w:r>
@@ -3349,10 +3469,11 @@
       <w:r>
         <w:rPr>
           <w:rFonts/>
+          <w:strike w:val="false"/>
         </w:rPr>
         <w:t xml:space="preserve">Figure </w:t>
       </w:r>
-      <w:bookmarkStart w:id="39561529-041e-4897-9a9b-91db4a81a37c" w:name="prm_vs_iteration"/>
+      <w:bookmarkStart w:id="732fb6d8-30ea-470b-9045-ea59cf48bb5b" w:name="prm_vs_iteration"/>
       <w:r>
         <w:rPr/>
         <w:t xml:space="preserve"/>
@@ -3373,16 +3494,18 @@
         <w:rPr/>
         <w:t xml:space="preserve"/>
       </w:r>
-      <w:bookmarkEnd w:id="39561529-041e-4897-9a9b-91db4a81a37c"/>
+      <w:bookmarkEnd w:id="732fb6d8-30ea-470b-9045-ea59cf48bb5b"/>
       <w:r>
         <w:rPr>
           <w:rFonts/>
+          <w:strike w:val="false"/>
         </w:rPr>
         <w:t xml:space="preserve">. </w:t>
       </w:r>
       <w:r>
         <w:rPr>
           <w:rFonts/>
+          <w:strike w:val="false"/>
         </w:rPr>
         <w:t xml:space="preserve">SAEM Stabilization</w:t>
       </w:r>

</xml_diff>

<commit_message>
Deploying to gh-pages from @ nlmixr2/nonmem2rx@40d5bfcdda2c114979af4a7d5c8dd09f62e9fb7a 🚀
</commit_message>
<xml_diff>
--- a/articles/mod-Word.docx
+++ b/articles/mod-Word.docx
@@ -2343,7 +2343,7 @@
         </w:rPr>
         <w:t xml:space="preserve">Table </w:t>
       </w:r>
-      <w:bookmarkStart w:id="fbbb3dfc-9484-4877-a04b-fd746358012d" w:name="pest_table"/>
+      <w:bookmarkStart w:id="f73030c5-3bfc-4555-b1a4-52cf38206d20" w:name="pest_table"/>
       <w:r>
         <w:rPr/>
         <w:t xml:space="preserve"/>
@@ -2364,7 +2364,7 @@
         <w:rPr/>
         <w:t xml:space="preserve"/>
       </w:r>
-      <w:bookmarkEnd w:id="fbbb3dfc-9484-4877-a04b-fd746358012d"/>
+      <w:bookmarkEnd w:id="f73030c5-3bfc-4555-b1a4-52cf38206d20"/>
       <w:r>
         <w:rPr>
           <w:rFonts/>
@@ -2460,7 +2460,7 @@
         </w:rPr>
         <w:t xml:space="preserve">Figure </w:t>
       </w:r>
-      <w:bookmarkStart w:id="9a66f35c-4c7b-4103-a0f6-0e96335ee2cb" w:name="ind_plots"/>
+      <w:bookmarkStart w:id="f5d947c0-c62a-41c2-958b-7f13b4722c5a" w:name="ind_plots"/>
       <w:r>
         <w:rPr/>
         <w:t xml:space="preserve"/>
@@ -2481,7 +2481,7 @@
         <w:rPr/>
         <w:t xml:space="preserve"/>
       </w:r>
-      <w:bookmarkEnd w:id="9a66f35c-4c7b-4103-a0f6-0e96335ee2cb"/>
+      <w:bookmarkEnd w:id="f5d947c0-c62a-41c2-958b-7f13b4722c5a"/>
       <w:r>
         <w:rPr>
           <w:rFonts/>
@@ -3364,7 +3364,7 @@
         </w:rPr>
         <w:t xml:space="preserve">Figure </w:t>
       </w:r>
-      <w:bookmarkStart w:id="b5133ec4-1e50-40c2-b5b2-5dbfe525e472" w:name="dv_vs_pred_ipred"/>
+      <w:bookmarkStart w:id="aa677319-67ac-42be-ac1a-4e1850d89396" w:name="dv_vs_pred_ipred"/>
       <w:r>
         <w:rPr/>
         <w:t xml:space="preserve"/>
@@ -3385,7 +3385,7 @@
         <w:rPr/>
         <w:t xml:space="preserve"/>
       </w:r>
-      <w:bookmarkEnd w:id="b5133ec4-1e50-40c2-b5b2-5dbfe525e472"/>
+      <w:bookmarkEnd w:id="aa677319-67ac-42be-ac1a-4e1850d89396"/>
       <w:r>
         <w:rPr>
           <w:rFonts/>
@@ -3473,7 +3473,7 @@
         </w:rPr>
         <w:t xml:space="preserve">Figure </w:t>
       </w:r>
-      <w:bookmarkStart w:id="732fb6d8-30ea-470b-9045-ea59cf48bb5b" w:name="prm_vs_iteration"/>
+      <w:bookmarkStart w:id="9a590bf0-1b40-4bf0-aaac-4e248c86e96f" w:name="prm_vs_iteration"/>
       <w:r>
         <w:rPr/>
         <w:t xml:space="preserve"/>
@@ -3494,7 +3494,7 @@
         <w:rPr/>
         <w:t xml:space="preserve"/>
       </w:r>
-      <w:bookmarkEnd w:id="732fb6d8-30ea-470b-9045-ea59cf48bb5b"/>
+      <w:bookmarkEnd w:id="9a590bf0-1b40-4bf0-aaac-4e248c86e96f"/>
       <w:r>
         <w:rPr>
           <w:rFonts/>

</xml_diff>